<commit_message>
amplify linked with domain on web , added to my dissertation section
</commit_message>
<xml_diff>
--- a/stephens dissertation section.docx
+++ b/stephens dissertation section.docx
@@ -296,11 +296,17 @@
         <w:t xml:space="preserve"> amplify and linking your repository </w:t>
       </w:r>
       <w:r>
-        <w:t xml:space="preserve">to it you must click on the small box at the end that allows the admin to specify the exact folder of the </w:t>
-      </w:r>
-      <w:proofErr w:type="spellStart"/>
-      <w:r>
-        <w:t>application.This</w:t>
+        <w:t>to it you must click on the small box at the end that allows the admin to specify the exact folder of the application</w:t>
+      </w:r>
+      <w:r>
+        <w:t xml:space="preserve"> within your repository </w:t>
+      </w:r>
+      <w:proofErr w:type="spellStart"/>
+      <w:r>
+        <w:t>folder</w:t>
+      </w:r>
+      <w:r>
+        <w:t>.This</w:t>
       </w:r>
       <w:proofErr w:type="spellEnd"/>
       <w:r>
@@ -360,8 +366,6 @@
         <w:t xml:space="preserve"> amplify ass seen running through the deploying stage of amplify.</w:t>
       </w:r>
     </w:p>
-    <w:p/>
-    <w:p/>
     <w:p/>
     <w:p>
       <w:r>
@@ -369,13 +373,13 @@
           <w:noProof/>
         </w:rPr>
         <w:drawing>
-          <wp:anchor distT="0" distB="0" distL="114300" distR="114300" simplePos="0" relativeHeight="251658240" behindDoc="0" locked="0" layoutInCell="1" allowOverlap="1" wp14:anchorId="712C9772" wp14:editId="0555F834">
+          <wp:anchor distT="0" distB="0" distL="114300" distR="114300" simplePos="0" relativeHeight="251658240" behindDoc="0" locked="0" layoutInCell="1" allowOverlap="1" wp14:anchorId="712C9772" wp14:editId="67F5B330">
             <wp:simplePos x="0" y="0"/>
             <wp:positionH relativeFrom="margin">
-              <wp:posOffset>955675</wp:posOffset>
+              <wp:posOffset>765175</wp:posOffset>
             </wp:positionH>
             <wp:positionV relativeFrom="margin">
-              <wp:posOffset>-472440</wp:posOffset>
+              <wp:posOffset>299085</wp:posOffset>
             </wp:positionV>
             <wp:extent cx="3533775" cy="2192460"/>
             <wp:effectExtent l="0" t="0" r="0" b="0"/>
@@ -426,6 +430,8 @@
     <w:p/>
     <w:p/>
     <w:p/>
+    <w:p/>
+    <w:p/>
     <w:p>
       <w:r>
         <w:t xml:space="preserve">During the second way It was unfortunate that amazon started to set up plans for users to have to pay for help off customer service if you want help in other ways than live </w:t>
@@ -461,6 +467,216 @@
       <w:proofErr w:type="spellEnd"/>
       <w:r>
         <w:t xml:space="preserve"> they provide.</w:t>
+      </w:r>
+    </w:p>
+    <w:p/>
+    <w:p>
+      <w:r>
+        <w:t xml:space="preserve">Linking </w:t>
+      </w:r>
+      <w:proofErr w:type="spellStart"/>
+      <w:r>
+        <w:t>aws</w:t>
+      </w:r>
+      <w:proofErr w:type="spellEnd"/>
+      <w:r>
+        <w:t xml:space="preserve"> amplify with custom domain – </w:t>
+      </w:r>
+    </w:p>
+    <w:p>
+      <w:r>
+        <w:t xml:space="preserve">In my learning of linking your domain to amplify I learned that when you setup a route53 it provides you with the 4 name servers and SOA .But when you go to your “Domain management” on </w:t>
+      </w:r>
+      <w:proofErr w:type="spellStart"/>
+      <w:r>
+        <w:t>ur</w:t>
+      </w:r>
+      <w:proofErr w:type="spellEnd"/>
+      <w:r>
+        <w:t xml:space="preserve"> </w:t>
+      </w:r>
+      <w:proofErr w:type="spellStart"/>
+      <w:r>
+        <w:t>aws</w:t>
+      </w:r>
+      <w:proofErr w:type="spellEnd"/>
+      <w:r>
+        <w:t xml:space="preserve"> amplify and select the route53 you setup to link the two it generates the “CNAME” and “ALIAS(A)” for </w:t>
+      </w:r>
+      <w:proofErr w:type="spellStart"/>
+      <w:r>
+        <w:t>you.This</w:t>
+      </w:r>
+      <w:proofErr w:type="spellEnd"/>
+      <w:r>
+        <w:t xml:space="preserve"> which had to be done manually when not using </w:t>
+      </w:r>
+      <w:proofErr w:type="spellStart"/>
+      <w:r>
+        <w:t>aws</w:t>
+      </w:r>
+      <w:proofErr w:type="spellEnd"/>
+      <w:r>
+        <w:t xml:space="preserve"> amplify.</w:t>
+      </w:r>
+    </w:p>
+    <w:p>
+      <w:r>
+        <w:rPr>
+          <w:noProof/>
+        </w:rPr>
+        <w:drawing>
+          <wp:inline distT="0" distB="0" distL="0" distR="0" wp14:anchorId="6CE887C0" wp14:editId="01F83595">
+            <wp:extent cx="3619500" cy="1391899"/>
+            <wp:effectExtent l="0" t="0" r="0" b="0"/>
+            <wp:docPr id="2" name="Picture 2"/>
+            <wp:cNvGraphicFramePr>
+              <a:graphicFrameLocks xmlns:a="http://schemas.openxmlformats.org/drawingml/2006/main" noChangeAspect="1"/>
+            </wp:cNvGraphicFramePr>
+            <a:graphic xmlns:a="http://schemas.openxmlformats.org/drawingml/2006/main">
+              <a:graphicData uri="http://schemas.openxmlformats.org/drawingml/2006/picture">
+                <pic:pic xmlns:pic="http://schemas.openxmlformats.org/drawingml/2006/picture">
+                  <pic:nvPicPr>
+                    <pic:cNvPr id="1" name=""/>
+                    <pic:cNvPicPr/>
+                  </pic:nvPicPr>
+                  <pic:blipFill>
+                    <a:blip r:embed="rId8"/>
+                    <a:stretch>
+                      <a:fillRect/>
+                    </a:stretch>
+                  </pic:blipFill>
+                  <pic:spPr>
+                    <a:xfrm>
+                      <a:off x="0" y="0"/>
+                      <a:ext cx="3664158" cy="1409073"/>
+                    </a:xfrm>
+                    <a:prstGeom prst="rect">
+                      <a:avLst/>
+                    </a:prstGeom>
+                  </pic:spPr>
+                </pic:pic>
+              </a:graphicData>
+            </a:graphic>
+          </wp:inline>
+        </w:drawing>
+      </w:r>
+    </w:p>
+    <w:p>
+      <w:r>
+        <w:t xml:space="preserve">This which since I have done both </w:t>
+      </w:r>
+      <w:proofErr w:type="gramStart"/>
+      <w:r>
+        <w:t>ways</w:t>
+      </w:r>
+      <w:proofErr w:type="gramEnd"/>
+      <w:r>
+        <w:t xml:space="preserve"> I know what amplify does for its users so they don’t have to setup everything themselves.</w:t>
+      </w:r>
+    </w:p>
+    <w:p>
+      <w:r>
+        <w:t xml:space="preserve">In the process of adding my custom servers to my GoDaddy domain I </w:t>
+      </w:r>
+      <w:proofErr w:type="gramStart"/>
+      <w:r>
+        <w:t>ran  into</w:t>
+      </w:r>
+      <w:proofErr w:type="gramEnd"/>
+      <w:r>
+        <w:t xml:space="preserve"> an error when I clicked the save </w:t>
+      </w:r>
+      <w:r>
+        <w:t>button. This</w:t>
+      </w:r>
+      <w:r>
+        <w:t xml:space="preserve"> error which was “an unexpected </w:t>
+      </w:r>
+      <w:r>
+        <w:t>error”. This</w:t>
+      </w:r>
+      <w:r>
+        <w:t xml:space="preserve"> when I looked up came back to be a common </w:t>
+      </w:r>
+      <w:r>
+        <w:t>error. This</w:t>
+      </w:r>
+      <w:r>
+        <w:t xml:space="preserve"> which suggested to access it on </w:t>
+      </w:r>
+      <w:proofErr w:type="gramStart"/>
+      <w:r>
+        <w:t>a</w:t>
+      </w:r>
+      <w:proofErr w:type="gramEnd"/>
+      <w:r>
+        <w:t xml:space="preserve"> incognito </w:t>
+      </w:r>
+      <w:r>
+        <w:t>window or clear cache. This which did not work for me and ended up having to contact customer service via live chat.</w:t>
+      </w:r>
+    </w:p>
+    <w:p>
+      <w:r>
+        <w:lastRenderedPageBreak/>
+        <w:t xml:space="preserve">I was happy to hear they had live chat but unfortunately the customer service person did not provide me with a reason behind the error. The only solution was that he entered the name servers into the account for me and save it then. This which I found strange as I got my other group teammate to try the </w:t>
+      </w:r>
+      <w:proofErr w:type="gramStart"/>
+      <w:r>
+        <w:t>same</w:t>
+      </w:r>
+      <w:proofErr w:type="gramEnd"/>
+      <w:r>
+        <w:t xml:space="preserve"> but he also experienced the same error.</w:t>
+      </w:r>
+    </w:p>
+    <w:p>
+      <w:r>
+        <w:t>After all the issues by the end of the day I was happy to say I got the website up and running and searchable through google.</w:t>
+      </w:r>
+    </w:p>
+    <w:p/>
+    <w:p>
+      <w:r>
+        <w:rPr>
+          <w:noProof/>
+        </w:rPr>
+        <w:drawing>
+          <wp:inline distT="0" distB="0" distL="0" distR="0" wp14:anchorId="34F2A868" wp14:editId="34A2BF25">
+            <wp:extent cx="5731510" cy="2936240"/>
+            <wp:effectExtent l="0" t="0" r="2540" b="0"/>
+            <wp:docPr id="3" name="Picture 3"/>
+            <wp:cNvGraphicFramePr>
+              <a:graphicFrameLocks xmlns:a="http://schemas.openxmlformats.org/drawingml/2006/main" noChangeAspect="1"/>
+            </wp:cNvGraphicFramePr>
+            <a:graphic xmlns:a="http://schemas.openxmlformats.org/drawingml/2006/main">
+              <a:graphicData uri="http://schemas.openxmlformats.org/drawingml/2006/picture">
+                <pic:pic xmlns:pic="http://schemas.openxmlformats.org/drawingml/2006/picture">
+                  <pic:nvPicPr>
+                    <pic:cNvPr id="1" name=""/>
+                    <pic:cNvPicPr/>
+                  </pic:nvPicPr>
+                  <pic:blipFill>
+                    <a:blip r:embed="rId9"/>
+                    <a:stretch>
+                      <a:fillRect/>
+                    </a:stretch>
+                  </pic:blipFill>
+                  <pic:spPr>
+                    <a:xfrm>
+                      <a:off x="0" y="0"/>
+                      <a:ext cx="5731510" cy="2936240"/>
+                    </a:xfrm>
+                    <a:prstGeom prst="rect">
+                      <a:avLst/>
+                    </a:prstGeom>
+                  </pic:spPr>
+                </pic:pic>
+              </a:graphicData>
+            </a:graphic>
+          </wp:inline>
+        </w:drawing>
       </w:r>
     </w:p>
     <w:sectPr>

</xml_diff>

<commit_message>
added to my section of dissertation file,1000words now
</commit_message>
<xml_diff>
--- a/stephens dissertation section.docx
+++ b/stephens dissertation section.docx
@@ -3,68 +3,433 @@
 <w:document xmlns:wpc="http://schemas.microsoft.com/office/word/2010/wordprocessingCanvas" xmlns:cx="http://schemas.microsoft.com/office/drawing/2014/chartex" xmlns:cx1="http://schemas.microsoft.com/office/drawing/2015/9/8/chartex" xmlns:cx2="http://schemas.microsoft.com/office/drawing/2015/10/21/chartex" xmlns:cx3="http://schemas.microsoft.com/office/drawing/2016/5/9/chartex" xmlns:cx4="http://schemas.microsoft.com/office/drawing/2016/5/10/chartex" xmlns:cx5="http://schemas.microsoft.com/office/drawing/2016/5/11/chartex" xmlns:cx6="http://schemas.microsoft.com/office/drawing/2016/5/12/chartex" xmlns:cx7="http://schemas.microsoft.com/office/drawing/2016/5/13/chartex" xmlns:cx8="http://schemas.microsoft.com/office/drawing/2016/5/14/chartex" xmlns:mc="http://schemas.openxmlformats.org/markup-compatibility/2006" xmlns:aink="http://schemas.microsoft.com/office/drawing/2016/ink" xmlns:am3d="http://schemas.microsoft.com/office/drawing/2017/model3d" xmlns:o="urn:schemas-microsoft-com:office:office" xmlns:r="http://schemas.openxmlformats.org/officeDocument/2006/relationships" xmlns:m="http://schemas.openxmlformats.org/officeDocument/2006/math" xmlns:v="urn:schemas-microsoft-com:vml" xmlns:wp14="http://schemas.microsoft.com/office/word/2010/wordprocessingDrawing" xmlns:wp="http://schemas.openxmlformats.org/drawingml/2006/wordprocessingDrawing" xmlns:w10="urn:schemas-microsoft-com:office:word" xmlns:w="http://schemas.openxmlformats.org/wordprocessingml/2006/main" xmlns:w14="http://schemas.microsoft.com/office/word/2010/wordml" xmlns:w15="http://schemas.microsoft.com/office/word/2012/wordml" xmlns:w16cex="http://schemas.microsoft.com/office/word/2018/wordml/cex" xmlns:w16cid="http://schemas.microsoft.com/office/word/2016/wordml/cid" xmlns:w16="http://schemas.microsoft.com/office/word/2018/wordml" xmlns:w16se="http://schemas.microsoft.com/office/word/2015/wordml/symex" xmlns:wpg="http://schemas.microsoft.com/office/word/2010/wordprocessingGroup" xmlns:wpi="http://schemas.microsoft.com/office/word/2010/wordprocessingInk" xmlns:wne="http://schemas.microsoft.com/office/word/2006/wordml" xmlns:wps="http://schemas.microsoft.com/office/word/2010/wordprocessingShape" mc:Ignorable="w14 w15 w16se w16cid w16 w16cex wp14">
   <w:body>
     <w:p>
-      <w:r>
+      <w:pPr>
+        <w:jc w:val="center"/>
+        <w:rPr>
+          <w:rFonts w:ascii="Bell MT" w:hAnsi="Bell MT"/>
+          <w:b/>
+          <w:bCs/>
+          <w:i/>
+          <w:iCs/>
+          <w:sz w:val="44"/>
+          <w:szCs w:val="44"/>
+          <w:u w:val="single"/>
+        </w:rPr>
+      </w:pPr>
+      <w:r>
+        <w:rPr>
+          <w:rFonts w:ascii="Bell MT" w:hAnsi="Bell MT"/>
+          <w:b/>
+          <w:bCs/>
+          <w:i/>
+          <w:iCs/>
+          <w:sz w:val="44"/>
+          <w:szCs w:val="44"/>
+          <w:u w:val="single"/>
+        </w:rPr>
         <w:t>Dissertation:</w:t>
       </w:r>
     </w:p>
     <w:p>
-      <w:r>
-        <w:t>------------------</w:t>
-      </w:r>
-    </w:p>
-    <w:p/>
-    <w:p/>
-    <w:p>
-      <w:r>
+      <w:pPr>
+        <w:jc w:val="center"/>
+        <w:rPr>
+          <w:rFonts w:ascii="Garamond" w:hAnsi="Garamond"/>
+          <w:b/>
+          <w:bCs/>
+          <w:i/>
+          <w:iCs/>
+          <w:color w:val="FF0000"/>
+          <w:sz w:val="44"/>
+          <w:szCs w:val="44"/>
+          <w:u w:val="single"/>
+        </w:rPr>
+      </w:pPr>
+      <w:r>
+        <w:rPr>
+          <w:rFonts w:ascii="Garamond" w:hAnsi="Garamond"/>
+          <w:b/>
+          <w:bCs/>
+          <w:i/>
+          <w:iCs/>
+          <w:color w:val="FF0000"/>
+          <w:sz w:val="24"/>
+          <w:szCs w:val="24"/>
+          <w:u w:val="single"/>
+        </w:rPr>
+        <w:t>(</w:t>
+      </w:r>
+      <w:r>
+        <w:rPr>
+          <w:rFonts w:ascii="Garamond" w:hAnsi="Garamond"/>
+          <w:b/>
+          <w:bCs/>
+          <w:i/>
+          <w:iCs/>
+          <w:color w:val="FF0000"/>
+          <w:sz w:val="24"/>
+          <w:szCs w:val="24"/>
+          <w:u w:val="single"/>
+        </w:rPr>
+        <w:t>S</w:t>
+      </w:r>
+      <w:r>
+        <w:rPr>
+          <w:rFonts w:ascii="Garamond" w:hAnsi="Garamond"/>
+          <w:b/>
+          <w:bCs/>
+          <w:i/>
+          <w:iCs/>
+          <w:color w:val="FF0000"/>
+          <w:sz w:val="24"/>
+          <w:szCs w:val="24"/>
+          <w:u w:val="single"/>
+        </w:rPr>
+        <w:t>tephen</w:t>
+      </w:r>
+      <w:r>
+        <w:rPr>
+          <w:rFonts w:ascii="Garamond" w:hAnsi="Garamond"/>
+          <w:b/>
+          <w:bCs/>
+          <w:i/>
+          <w:iCs/>
+          <w:color w:val="FF0000"/>
+          <w:sz w:val="24"/>
+          <w:szCs w:val="24"/>
+          <w:u w:val="single"/>
+        </w:rPr>
+        <w:t>’s</w:t>
+      </w:r>
+      <w:r>
+        <w:rPr>
+          <w:rFonts w:ascii="Garamond" w:hAnsi="Garamond"/>
+          <w:b/>
+          <w:bCs/>
+          <w:i/>
+          <w:iCs/>
+          <w:color w:val="FF0000"/>
+          <w:sz w:val="24"/>
+          <w:szCs w:val="24"/>
+          <w:u w:val="single"/>
+        </w:rPr>
+        <w:t xml:space="preserve"> section)</w:t>
+      </w:r>
+    </w:p>
+    <w:p>
+      <w:pPr>
+        <w:rPr>
+          <w:rFonts w:ascii="Bell MT" w:hAnsi="Bell MT"/>
+          <w:b/>
+          <w:bCs/>
+          <w:color w:val="FF0000"/>
+          <w:sz w:val="44"/>
+          <w:szCs w:val="44"/>
+          <w:u w:val="single"/>
+        </w:rPr>
+      </w:pPr>
+      <w:r>
+        <w:rPr>
+          <w:rFonts w:ascii="Bell MT" w:hAnsi="Bell MT"/>
+          <w:b/>
+          <w:bCs/>
+          <w:color w:val="FF0000"/>
+          <w:sz w:val="44"/>
+          <w:szCs w:val="44"/>
+          <w:u w:val="single"/>
+        </w:rPr>
         <w:t>1</w:t>
       </w:r>
       <w:r>
         <w:rPr>
+          <w:rFonts w:ascii="Bell MT" w:hAnsi="Bell MT"/>
+          <w:b/>
+          <w:bCs/>
+          <w:color w:val="FF0000"/>
+          <w:sz w:val="44"/>
+          <w:szCs w:val="44"/>
+          <w:u w:val="single"/>
           <w:vertAlign w:val="superscript"/>
         </w:rPr>
         <w:t>st</w:t>
       </w:r>
       <w:r>
-        <w:t xml:space="preserve"> way –</w:t>
-      </w:r>
-    </w:p>
-    <w:p>
-      <w:r>
-        <w:t xml:space="preserve">HTML &amp; CSS files to </w:t>
-      </w:r>
-      <w:proofErr w:type="spellStart"/>
-      <w:r>
-        <w:t>aws</w:t>
-      </w:r>
-      <w:proofErr w:type="spellEnd"/>
-      <w:r>
-        <w:t xml:space="preserve"> amazon:</w:t>
-      </w:r>
-    </w:p>
-    <w:p>
-      <w:r>
-        <w:t xml:space="preserve">When setting up the application to be hosted by </w:t>
-      </w:r>
-      <w:proofErr w:type="spellStart"/>
-      <w:r>
-        <w:t>aws</w:t>
-      </w:r>
-      <w:proofErr w:type="spellEnd"/>
-      <w:r>
-        <w:t xml:space="preserve"> amazon I had no prior knowledge behind the hosting </w:t>
-      </w:r>
-      <w:proofErr w:type="spellStart"/>
-      <w:proofErr w:type="gramStart"/>
-      <w:r>
-        <w:t>service.This</w:t>
-      </w:r>
-      <w:proofErr w:type="spellEnd"/>
-      <w:proofErr w:type="gramEnd"/>
+        <w:rPr>
+          <w:rFonts w:ascii="Bell MT" w:hAnsi="Bell MT"/>
+          <w:b/>
+          <w:bCs/>
+          <w:color w:val="FF0000"/>
+          <w:sz w:val="44"/>
+          <w:szCs w:val="44"/>
+          <w:u w:val="single"/>
+        </w:rPr>
+        <w:t xml:space="preserve"> </w:t>
+      </w:r>
+      <w:r>
+        <w:rPr>
+          <w:rFonts w:ascii="Bell MT" w:hAnsi="Bell MT"/>
+          <w:b/>
+          <w:bCs/>
+          <w:color w:val="FF0000"/>
+          <w:sz w:val="44"/>
+          <w:szCs w:val="44"/>
+          <w:u w:val="single"/>
+        </w:rPr>
+        <w:t>way:</w:t>
+      </w:r>
+    </w:p>
+    <w:p>
+      <w:r>
+        <w:t>HTML &amp; CSS files to aws amazon:</w:t>
+      </w:r>
+    </w:p>
+    <w:p>
+      <w:r>
+        <w:t xml:space="preserve">When setting up the application to be hosted by aws amazon I had no prior knowledge behind the hosting </w:t>
+      </w:r>
+      <w:r>
+        <w:t>service. This</w:t>
+      </w:r>
       <w:r>
         <w:t xml:space="preserve"> which had me doing extensive research into the hosting providers.</w:t>
       </w:r>
     </w:p>
-    <w:p/>
+    <w:p>
+      <w:r>
+        <w:t xml:space="preserve">I </w:t>
+      </w:r>
+      <w:r>
+        <w:t xml:space="preserve">Had to research the following before uploading </w:t>
+      </w:r>
+      <w:r>
+        <w:t>anything:</w:t>
+      </w:r>
+      <w:r>
+        <w:t xml:space="preserve"> </w:t>
+      </w:r>
+      <w:r>
+        <w:t>S3, route</w:t>
+      </w:r>
+      <w:r>
+        <w:t>53, Ec</w:t>
+      </w:r>
+      <w:r>
+        <w:t>2</w:t>
+      </w:r>
+      <w:r>
+        <w:t xml:space="preserve">. These which I narrowed it down to after looking up what I would need from </w:t>
+      </w:r>
+      <w:r>
+        <w:t>amazon’s</w:t>
+      </w:r>
+      <w:r>
+        <w:t xml:space="preserve"> web services.</w:t>
+      </w:r>
+    </w:p>
+    <w:p>
+      <w:r>
+        <w:t xml:space="preserve">To begin I </w:t>
+      </w:r>
+      <w:r>
+        <w:t>researched</w:t>
+      </w:r>
+      <w:r>
+        <w:t xml:space="preserve"> </w:t>
+      </w:r>
+      <w:r>
+        <w:t>S</w:t>
+      </w:r>
+      <w:r>
+        <w:t>3 buckets.</w:t>
+      </w:r>
+      <w:r>
+        <w:t xml:space="preserve"> </w:t>
+      </w:r>
+      <w:r>
+        <w:t xml:space="preserve">This after a few posts and videos I became aware that it is </w:t>
+      </w:r>
+      <w:r>
+        <w:t>amazon’s</w:t>
+      </w:r>
+      <w:r>
+        <w:t xml:space="preserve"> way of storing </w:t>
+      </w:r>
+      <w:r>
+        <w:t>files. My understanding at the beginning was limited to seeing just files but after I could see that you could restrict access to these files. This which I learned is to protect the access of the files which can be retrieved from anywhere on any device through the web if needed.</w:t>
+      </w:r>
+    </w:p>
+    <w:p>
+      <w:r>
+        <w:t xml:space="preserve">Below Showing a Diagram which I believe describes the process. </w:t>
+      </w:r>
+    </w:p>
+    <w:p>
+      <w:r>
+        <w:rPr>
+          <w:noProof/>
+        </w:rPr>
+        <w:drawing>
+          <wp:anchor distT="0" distB="0" distL="114300" distR="114300" simplePos="0" relativeHeight="251659264" behindDoc="0" locked="0" layoutInCell="1" allowOverlap="1" wp14:anchorId="4D53E98C" wp14:editId="3BB8DDF5">
+            <wp:simplePos x="0" y="0"/>
+            <wp:positionH relativeFrom="margin">
+              <wp:align>center</wp:align>
+            </wp:positionH>
+            <wp:positionV relativeFrom="margin">
+              <wp:posOffset>3169285</wp:posOffset>
+            </wp:positionV>
+            <wp:extent cx="3723005" cy="1819275"/>
+            <wp:effectExtent l="0" t="0" r="0" b="9525"/>
+            <wp:wrapSquare wrapText="bothSides"/>
+            <wp:docPr id="4" name="Picture 4" descr="Image result for amazon s3 buckets files"/>
+            <wp:cNvGraphicFramePr>
+              <a:graphicFrameLocks xmlns:a="http://schemas.openxmlformats.org/drawingml/2006/main" noChangeAspect="1"/>
+            </wp:cNvGraphicFramePr>
+            <a:graphic xmlns:a="http://schemas.openxmlformats.org/drawingml/2006/main">
+              <a:graphicData uri="http://schemas.openxmlformats.org/drawingml/2006/picture">
+                <pic:pic xmlns:pic="http://schemas.openxmlformats.org/drawingml/2006/picture">
+                  <pic:nvPicPr>
+                    <pic:cNvPr id="0" name="Picture 1" descr="Image result for amazon s3 buckets files"/>
+                    <pic:cNvPicPr>
+                      <a:picLocks noChangeAspect="1" noChangeArrowheads="1"/>
+                    </pic:cNvPicPr>
+                  </pic:nvPicPr>
+                  <pic:blipFill>
+                    <a:blip r:embed="rId6" cstate="print">
+                      <a:extLst>
+                        <a:ext uri="{28A0092B-C50C-407E-A947-70E740481C1C}">
+                          <a14:useLocalDpi xmlns:a14="http://schemas.microsoft.com/office/drawing/2010/main" val="0"/>
+                        </a:ext>
+                      </a:extLst>
+                    </a:blip>
+                    <a:srcRect/>
+                    <a:stretch>
+                      <a:fillRect/>
+                    </a:stretch>
+                  </pic:blipFill>
+                  <pic:spPr bwMode="auto">
+                    <a:xfrm>
+                      <a:off x="0" y="0"/>
+                      <a:ext cx="3723005" cy="1819275"/>
+                    </a:xfrm>
+                    <a:prstGeom prst="rect">
+                      <a:avLst/>
+                    </a:prstGeom>
+                    <a:noFill/>
+                    <a:ln>
+                      <a:noFill/>
+                    </a:ln>
+                  </pic:spPr>
+                </pic:pic>
+              </a:graphicData>
+            </a:graphic>
+          </wp:anchor>
+        </w:drawing>
+      </w:r>
+    </w:p>
+    <w:p/>
+    <w:p/>
+    <w:p>
+      <w:pPr>
+        <w:pStyle w:val="ListParagraph"/>
+      </w:pPr>
+    </w:p>
+    <w:p>
+      <w:pPr>
+        <w:pStyle w:val="ListParagraph"/>
+      </w:pPr>
+    </w:p>
+    <w:p>
+      <w:pPr>
+        <w:pStyle w:val="ListParagraph"/>
+      </w:pPr>
+    </w:p>
+    <w:p>
+      <w:pPr>
+        <w:pStyle w:val="ListParagraph"/>
+      </w:pPr>
+    </w:p>
+    <w:p>
+      <w:pPr>
+        <w:pStyle w:val="ListParagraph"/>
+      </w:pPr>
+    </w:p>
+    <w:p>
+      <w:pPr>
+        <w:pStyle w:val="ListParagraph"/>
+      </w:pPr>
+    </w:p>
+    <w:p>
+      <w:pPr>
+        <w:pStyle w:val="ListParagraph"/>
+      </w:pPr>
+    </w:p>
+    <w:p>
+      <w:pPr>
+        <w:pStyle w:val="ListParagraph"/>
+      </w:pPr>
+    </w:p>
+    <w:p>
+      <w:pPr>
+        <w:pStyle w:val="ListParagraph"/>
+      </w:pPr>
+    </w:p>
+    <w:p>
+      <w:r>
+        <w:t xml:space="preserve">Following this </w:t>
+      </w:r>
+      <w:r>
+        <w:t>research,</w:t>
+      </w:r>
+      <w:r>
+        <w:t xml:space="preserve"> I began </w:t>
+      </w:r>
+      <w:r>
+        <w:t>looking at</w:t>
+      </w:r>
+      <w:r>
+        <w:t xml:space="preserve"> Route 53 which I could understand I would need for the files I would be uploading.</w:t>
+      </w:r>
+      <w:r>
+        <w:t xml:space="preserve"> </w:t>
+      </w:r>
+      <w:r>
+        <w:t xml:space="preserve">Route 53 being amazons </w:t>
+      </w:r>
+      <w:r>
+        <w:t>widely</w:t>
+      </w:r>
+      <w:r>
+        <w:t xml:space="preserve"> available and scalable cloud domain name </w:t>
+      </w:r>
+      <w:r>
+        <w:t>system (</w:t>
+      </w:r>
+      <w:r>
+        <w:t>DNS) service</w:t>
+      </w:r>
+      <w:r>
+        <w:t>. This which I learned helps host your files to the web for the public to see on any browser worldwide.</w:t>
+      </w:r>
+    </w:p>
+    <w:p/>
+    <w:p>
+      <w:pPr>
+        <w:pStyle w:val="ListParagraph"/>
+        <w:rPr>
+          <w:b/>
+          <w:bCs/>
+          <w:u w:val="single"/>
+        </w:rPr>
+      </w:pPr>
+      <w:r>
+        <w:rPr>
+          <w:b/>
+          <w:bCs/>
+          <w:u w:val="single"/>
+        </w:rPr>
+        <w:t>NEXT TO EXPLAIN:</w:t>
+      </w:r>
+    </w:p>
     <w:p>
       <w:pPr>
         <w:pStyle w:val="ListParagraph"/>
@@ -74,18 +439,39 @@
         </w:numPr>
       </w:pPr>
       <w:r>
-        <w:t xml:space="preserve">Had to research the following before uploading </w:t>
+        <w:t xml:space="preserve">Two issues as was not able to see website after uploading all the </w:t>
       </w:r>
       <w:proofErr w:type="gramStart"/>
       <w:r>
-        <w:t>anything :</w:t>
+        <w:t>files :</w:t>
       </w:r>
       <w:proofErr w:type="gramEnd"/>
-      <w:r>
-        <w:t xml:space="preserve"> </w:t>
-      </w:r>
-      <w:r>
-        <w:t>S3, route53,Ec2</w:t>
+    </w:p>
+    <w:p>
+      <w:pPr>
+        <w:pStyle w:val="ListParagraph"/>
+      </w:pPr>
+      <w:r>
+        <w:t>Permissions tab</w:t>
+      </w:r>
+      <w:r>
+        <w:t xml:space="preserve"> in the s3 bucket– make files static to be able seen on web </w:t>
+      </w:r>
+    </w:p>
+    <w:p>
+      <w:pPr>
+        <w:pStyle w:val="ListParagraph"/>
+      </w:pPr>
+      <w:r>
+        <w:t xml:space="preserve">                     Also </w:t>
+      </w:r>
+      <w:proofErr w:type="gramStart"/>
+      <w:r>
+        <w:t>have to</w:t>
+      </w:r>
+      <w:proofErr w:type="gramEnd"/>
+      <w:r>
+        <w:t xml:space="preserve"> unblock public access to allow public to see website.</w:t>
       </w:r>
     </w:p>
     <w:p>
@@ -102,47 +488,8 @@
         </w:numPr>
       </w:pPr>
       <w:r>
-        <w:t xml:space="preserve">Two issues as was not able to see website after uploading all the </w:t>
-      </w:r>
-      <w:proofErr w:type="gramStart"/>
-      <w:r>
-        <w:t>files :</w:t>
-      </w:r>
-      <w:proofErr w:type="gramEnd"/>
-    </w:p>
-    <w:p>
-      <w:pPr>
-        <w:pStyle w:val="ListParagraph"/>
-      </w:pPr>
-      <w:proofErr w:type="gramStart"/>
-      <w:r>
-        <w:t>Permissions  tab</w:t>
-      </w:r>
-      <w:proofErr w:type="gramEnd"/>
-      <w:r>
-        <w:t xml:space="preserve"> in the s3 bucket– make files static to be able seen on web </w:t>
-      </w:r>
-    </w:p>
-    <w:p>
-      <w:pPr>
-        <w:pStyle w:val="ListParagraph"/>
-      </w:pPr>
-      <w:r>
-        <w:t xml:space="preserve">                     Also </w:t>
-      </w:r>
-      <w:proofErr w:type="gramStart"/>
-      <w:r>
-        <w:t>have to</w:t>
-      </w:r>
-      <w:proofErr w:type="gramEnd"/>
-      <w:r>
-        <w:t xml:space="preserve"> unblock public access to allow public to see website.</w:t>
-      </w:r>
-    </w:p>
-    <w:p>
-      <w:pPr>
-        <w:pStyle w:val="ListParagraph"/>
-      </w:pPr>
+        <w:t xml:space="preserve">Route53 </w:t>
+      </w:r>
     </w:p>
     <w:p>
       <w:pPr>
@@ -153,35 +500,47 @@
         </w:numPr>
       </w:pPr>
       <w:r>
-        <w:t xml:space="preserve">Route53 – record A being for an alias which connects the bucket with html files to the </w:t>
-      </w:r>
-      <w:proofErr w:type="spellStart"/>
-      <w:r>
-        <w:t>url</w:t>
-      </w:r>
-      <w:proofErr w:type="spellEnd"/>
+        <w:t xml:space="preserve">record A being for an alias which connects the bucket with html files to the </w:t>
+      </w:r>
+      <w:r>
+        <w:t>URL</w:t>
+      </w:r>
     </w:p>
     <w:p>
       <w:pPr>
         <w:pStyle w:val="ListParagraph"/>
-      </w:pPr>
-      <w:r>
-        <w:t xml:space="preserve">                    </w:t>
+        <w:numPr>
+          <w:ilvl w:val="0"/>
+          <w:numId w:val="1"/>
+        </w:numPr>
+      </w:pPr>
+      <w:r>
+        <w:t>Record (SOA</w:t>
+      </w:r>
+      <w:r>
+        <w:t xml:space="preserve">) and name of </w:t>
       </w:r>
       <w:proofErr w:type="gramStart"/>
       <w:r>
-        <w:t>Record( SOA</w:t>
+        <w:t>server(</w:t>
       </w:r>
       <w:proofErr w:type="gramEnd"/>
       <w:r>
-        <w:t>) and name of server(NS) being provided by amazon</w:t>
-      </w:r>
-    </w:p>
-    <w:p>
-      <w:r>
-        <w:t xml:space="preserve">                      CNAME setup when directing the bucket to the new </w:t>
-      </w:r>
-      <w:hyperlink r:id="rId6" w:history="1">
+        <w:t xml:space="preserve">NS) being provided by amazon                      </w:t>
+      </w:r>
+    </w:p>
+    <w:p>
+      <w:pPr>
+        <w:pStyle w:val="ListParagraph"/>
+        <w:numPr>
+          <w:ilvl w:val="0"/>
+          <w:numId w:val="1"/>
+        </w:numPr>
+      </w:pPr>
+      <w:r>
+        <w:t xml:space="preserve">CNAME setup when directing the bucket to the new </w:t>
+      </w:r>
+      <w:hyperlink r:id="rId7" w:history="1">
         <w:r>
           <w:rPr>
             <w:rStyle w:val="Hyperlink"/>
@@ -193,177 +552,103 @@
         <w:t xml:space="preserve">  domain</w:t>
       </w:r>
     </w:p>
-    <w:p/>
-    <w:p>
-      <w:r>
-        <w:t>2</w:t>
-      </w:r>
-      <w:r>
-        <w:rPr>
-          <w:vertAlign w:val="superscript"/>
-        </w:rPr>
-        <w:t>nd</w:t>
-      </w:r>
-      <w:r>
-        <w:t xml:space="preserve"> way –</w:t>
+    <w:p>
+      <w:pPr>
+        <w:rPr>
+          <w:b/>
+          <w:bCs/>
+          <w:sz w:val="44"/>
+          <w:szCs w:val="44"/>
+          <w:u w:val="single"/>
+        </w:rPr>
+      </w:pPr>
+    </w:p>
+    <w:p>
+      <w:pPr>
+        <w:rPr>
+          <w:b/>
+          <w:bCs/>
+          <w:sz w:val="44"/>
+          <w:szCs w:val="44"/>
+          <w:u w:val="single"/>
+        </w:rPr>
+      </w:pPr>
+    </w:p>
+    <w:p>
+      <w:pPr>
+        <w:rPr>
+          <w:b/>
+          <w:bCs/>
+          <w:sz w:val="44"/>
+          <w:szCs w:val="44"/>
+          <w:u w:val="single"/>
+        </w:rPr>
+      </w:pPr>
+    </w:p>
+    <w:p>
+      <w:pPr>
+        <w:rPr>
+          <w:rFonts w:ascii="Bell MT" w:hAnsi="Bell MT"/>
+          <w:b/>
+          <w:bCs/>
+          <w:color w:val="FF0000"/>
+          <w:sz w:val="44"/>
+          <w:szCs w:val="44"/>
+          <w:u w:val="single"/>
+        </w:rPr>
+      </w:pPr>
+      <w:r>
+        <w:rPr>
+          <w:rFonts w:ascii="Bell MT" w:hAnsi="Bell MT"/>
+          <w:b/>
+          <w:bCs/>
+          <w:color w:val="FF0000"/>
+          <w:sz w:val="44"/>
+          <w:szCs w:val="44"/>
+          <w:u w:val="single"/>
+        </w:rPr>
+        <w:t>2nd</w:t>
+      </w:r>
+      <w:r>
+        <w:rPr>
+          <w:rFonts w:ascii="Bell MT" w:hAnsi="Bell MT"/>
+          <w:b/>
+          <w:bCs/>
+          <w:color w:val="FF0000"/>
+          <w:sz w:val="44"/>
+          <w:szCs w:val="44"/>
+          <w:u w:val="single"/>
+        </w:rPr>
+        <w:t xml:space="preserve"> </w:t>
+      </w:r>
+      <w:r>
+        <w:rPr>
+          <w:rFonts w:ascii="Bell MT" w:hAnsi="Bell MT"/>
+          <w:b/>
+          <w:bCs/>
+          <w:color w:val="FF0000"/>
+          <w:sz w:val="44"/>
+          <w:szCs w:val="44"/>
+          <w:u w:val="single"/>
+        </w:rPr>
+        <w:t>way:</w:t>
       </w:r>
     </w:p>
     <w:p>
       <w:r>
         <w:t xml:space="preserve">HTML &amp; </w:t>
       </w:r>
-      <w:proofErr w:type="spellStart"/>
-      <w:r>
-        <w:t>css</w:t>
-      </w:r>
-      <w:proofErr w:type="spellEnd"/>
+      <w:r>
+        <w:t>CSS</w:t>
+      </w:r>
       <w:r>
         <w:t xml:space="preserve"> &amp; </w:t>
       </w:r>
-      <w:proofErr w:type="spellStart"/>
-      <w:r>
-        <w:t>javascript</w:t>
-      </w:r>
-      <w:proofErr w:type="spellEnd"/>
-      <w:r>
-        <w:t xml:space="preserve"> &amp; react to amazon </w:t>
-      </w:r>
-      <w:proofErr w:type="spellStart"/>
-      <w:r>
-        <w:t>aws</w:t>
-      </w:r>
-      <w:proofErr w:type="spellEnd"/>
-      <w:r>
-        <w:t>:</w:t>
-      </w:r>
-    </w:p>
-    <w:p/>
-    <w:p>
-      <w:r>
-        <w:t xml:space="preserve">Uploading to amplify I discovered that I can only host the application to amplify if I was the admin holder of the repository of the </w:t>
-      </w:r>
-      <w:proofErr w:type="spellStart"/>
-      <w:r>
-        <w:t>project.I</w:t>
-      </w:r>
-      <w:proofErr w:type="spellEnd"/>
-      <w:r>
-        <w:t xml:space="preserve"> soon then uploaded the project to </w:t>
-      </w:r>
-      <w:r>
-        <w:t xml:space="preserve">amplify but came into some </w:t>
-      </w:r>
-      <w:proofErr w:type="spellStart"/>
-      <w:r>
-        <w:t>issues.Here</w:t>
-      </w:r>
-      <w:proofErr w:type="spellEnd"/>
-      <w:r>
-        <w:t xml:space="preserve"> where I wanted to be able contact customer support but due to them removing the live chat functionality unless you pay for a plan I was unable to </w:t>
-      </w:r>
-      <w:proofErr w:type="spellStart"/>
-      <w:r>
-        <w:t>access.I</w:t>
-      </w:r>
-      <w:proofErr w:type="spellEnd"/>
-      <w:r>
-        <w:t xml:space="preserve"> then had to research why I was getting the error “page cannot be found error 404”.This which I knew to be a linking issue as it was there but couldn’t be located. This which after extensive research I didn’t find the </w:t>
-      </w:r>
-      <w:proofErr w:type="spellStart"/>
-      <w:proofErr w:type="gramStart"/>
-      <w:r>
-        <w:t>solution.I</w:t>
-      </w:r>
-      <w:proofErr w:type="spellEnd"/>
-      <w:proofErr w:type="gramEnd"/>
-      <w:r>
-        <w:t xml:space="preserve"> found that this was not covered enough on online forums or anything.</w:t>
-      </w:r>
-    </w:p>
-    <w:p>
-      <w:r>
-        <w:t>The solution I found was that w</w:t>
-      </w:r>
-      <w:r>
-        <w:t xml:space="preserve">hen you are uploading to </w:t>
-      </w:r>
-      <w:proofErr w:type="spellStart"/>
-      <w:r>
-        <w:t>aws</w:t>
-      </w:r>
-      <w:proofErr w:type="spellEnd"/>
-      <w:r>
-        <w:t xml:space="preserve"> amplify and linking your repository </w:t>
-      </w:r>
-      <w:r>
-        <w:t>to it you must click on the small box at the end that allows the admin to specify the exact folder of the application</w:t>
-      </w:r>
-      <w:r>
-        <w:t xml:space="preserve"> within your repository </w:t>
-      </w:r>
-      <w:proofErr w:type="spellStart"/>
-      <w:r>
-        <w:t>folder</w:t>
-      </w:r>
-      <w:r>
-        <w:t>.This</w:t>
-      </w:r>
-      <w:proofErr w:type="spellEnd"/>
-      <w:r>
-        <w:t xml:space="preserve"> which is not covered or explain to be “</w:t>
-      </w:r>
-      <w:proofErr w:type="spellStart"/>
-      <w:r>
-        <w:t>needed”.This</w:t>
-      </w:r>
-      <w:proofErr w:type="spellEnd"/>
-      <w:r>
-        <w:t xml:space="preserve"> which I thought was an extra feature if </w:t>
-      </w:r>
-      <w:proofErr w:type="spellStart"/>
-      <w:r>
-        <w:t>wanted.This</w:t>
-      </w:r>
-      <w:proofErr w:type="spellEnd"/>
-      <w:r>
-        <w:t xml:space="preserve"> which I also put two and two together as when I was researching I came across that when you are uploading the repo to amplify that when amplify discovers your app it looks for your </w:t>
-      </w:r>
-      <w:proofErr w:type="spellStart"/>
-      <w:r>
-        <w:t>package.JSON</w:t>
-      </w:r>
-      <w:proofErr w:type="spellEnd"/>
-      <w:r>
-        <w:t xml:space="preserve"> </w:t>
-      </w:r>
-      <w:proofErr w:type="spellStart"/>
-      <w:r>
-        <w:t>file.This</w:t>
-      </w:r>
-      <w:proofErr w:type="spellEnd"/>
-      <w:r>
-        <w:t xml:space="preserve"> which tells amplify all the commands it needs to build the application.</w:t>
-      </w:r>
-    </w:p>
-    <w:p>
-      <w:r>
-        <w:t xml:space="preserve">Once I got round the issue of error </w:t>
-      </w:r>
-      <w:proofErr w:type="gramStart"/>
-      <w:r>
-        <w:t>404</w:t>
-      </w:r>
-      <w:proofErr w:type="gramEnd"/>
-      <w:r>
-        <w:t xml:space="preserve"> I had the application hosted by </w:t>
-      </w:r>
-      <w:proofErr w:type="spellStart"/>
-      <w:r>
-        <w:t>aws</w:t>
-      </w:r>
-      <w:proofErr w:type="spellEnd"/>
-      <w:r>
-        <w:t xml:space="preserve"> amplify ass seen running through the deploying stage of amplify.</w:t>
+      <w:r>
+        <w:t>JavaScript</w:t>
+      </w:r>
+      <w:r>
+        <w:t xml:space="preserve"> &amp; react to amazon aws:</w:t>
       </w:r>
     </w:p>
     <w:p/>
@@ -373,13 +658,13 @@
           <w:noProof/>
         </w:rPr>
         <w:drawing>
-          <wp:anchor distT="0" distB="0" distL="114300" distR="114300" simplePos="0" relativeHeight="251658240" behindDoc="0" locked="0" layoutInCell="1" allowOverlap="1" wp14:anchorId="712C9772" wp14:editId="67F5B330">
+          <wp:anchor distT="0" distB="0" distL="114300" distR="114300" simplePos="0" relativeHeight="251658240" behindDoc="0" locked="0" layoutInCell="1" allowOverlap="1" wp14:anchorId="712C9772" wp14:editId="3B990624">
             <wp:simplePos x="0" y="0"/>
             <wp:positionH relativeFrom="margin">
-              <wp:posOffset>765175</wp:posOffset>
+              <wp:posOffset>993775</wp:posOffset>
             </wp:positionH>
             <wp:positionV relativeFrom="margin">
-              <wp:posOffset>299085</wp:posOffset>
+              <wp:posOffset>1499235</wp:posOffset>
             </wp:positionV>
             <wp:extent cx="3533775" cy="2192460"/>
             <wp:effectExtent l="0" t="0" r="0" b="0"/>
@@ -396,7 +681,7 @@
                     <pic:cNvPicPr/>
                   </pic:nvPicPr>
                   <pic:blipFill>
-                    <a:blip r:embed="rId7" cstate="print">
+                    <a:blip r:embed="rId8" cstate="print">
                       <a:extLst>
                         <a:ext uri="{28A0092B-C50C-407E-A947-70E740481C1C}">
                           <a14:useLocalDpi xmlns:a14="http://schemas.microsoft.com/office/drawing/2010/main" val="0"/>
@@ -432,92 +717,169 @@
     <w:p/>
     <w:p/>
     <w:p/>
+    <w:p/>
+    <w:p/>
+    <w:p/>
+    <w:p>
+      <w:r>
+        <w:t xml:space="preserve">Uploading to amplify I discovered that I can only host the application to amplify if I was the admin holder of the repository of the </w:t>
+      </w:r>
+      <w:r>
+        <w:t>project. I</w:t>
+      </w:r>
+      <w:r>
+        <w:t xml:space="preserve"> soon then uploaded the project to </w:t>
+      </w:r>
+      <w:r>
+        <w:t>amplify but came into some issues.</w:t>
+      </w:r>
+      <w:r>
+        <w:t xml:space="preserve"> </w:t>
+      </w:r>
+      <w:r>
+        <w:t xml:space="preserve">Here where I wanted to be able contact customer support but due to them removing the live chat functionality unless you pay for a </w:t>
+      </w:r>
+      <w:proofErr w:type="gramStart"/>
+      <w:r>
+        <w:t>plan</w:t>
+      </w:r>
+      <w:proofErr w:type="gramEnd"/>
+      <w:r>
+        <w:t xml:space="preserve"> I was unable to access.</w:t>
+      </w:r>
+      <w:r>
+        <w:t xml:space="preserve"> </w:t>
+      </w:r>
+      <w:r>
+        <w:t xml:space="preserve">I then had to research why I was getting the error “page cannot be found error 404”.This which I knew to be a linking issue as it was there but couldn’t be located. This which after extensive research I didn’t find the </w:t>
+      </w:r>
+      <w:r>
+        <w:t>solution. I</w:t>
+      </w:r>
+      <w:r>
+        <w:t xml:space="preserve"> found that this was not covered enough on online forums or anything.</w:t>
+      </w:r>
+    </w:p>
+    <w:p>
+      <w:r>
+        <w:t>The solution I found was that w</w:t>
+      </w:r>
+      <w:r>
+        <w:t xml:space="preserve">hen you are uploading to aws amplify and linking your repository </w:t>
+      </w:r>
+      <w:r>
+        <w:t>to it you must click on the small box at the end that allows the admin to specify the exact folder of the application</w:t>
+      </w:r>
+      <w:r>
+        <w:t xml:space="preserve"> within your repository </w:t>
+      </w:r>
+      <w:r>
+        <w:t>folder. This</w:t>
+      </w:r>
+      <w:r>
+        <w:t xml:space="preserve"> which is not covered or explain to be “needed”.</w:t>
+      </w:r>
+      <w:r>
+        <w:t xml:space="preserve"> </w:t>
+      </w:r>
+      <w:r>
+        <w:t xml:space="preserve">This which I thought was an extra feature if </w:t>
+      </w:r>
+      <w:r>
+        <w:t>wanted. This</w:t>
+      </w:r>
+      <w:r>
+        <w:t xml:space="preserve"> which I also put two and two together as when I was </w:t>
+      </w:r>
+      <w:r>
+        <w:t>researching,</w:t>
+      </w:r>
+      <w:r>
+        <w:t xml:space="preserve"> I came across that when you are uploading the repo to amplify that when amplify discovers your app it looks for your </w:t>
+      </w:r>
+      <w:r>
+        <w:t>package. JSON</w:t>
+      </w:r>
+      <w:r>
+        <w:t xml:space="preserve"> </w:t>
+      </w:r>
+      <w:r>
+        <w:t>file. This</w:t>
+      </w:r>
+      <w:r>
+        <w:t xml:space="preserve"> which tells amplify all the commands it needs to build the application.</w:t>
+      </w:r>
+    </w:p>
+    <w:p>
+      <w:r>
+        <w:t xml:space="preserve">Once I got round the issue of error </w:t>
+      </w:r>
+      <w:r>
+        <w:t>404,</w:t>
+      </w:r>
+      <w:r>
+        <w:t xml:space="preserve"> I had the application hosted by aws amplify ass seen running through the deploying stage of amplify.</w:t>
+      </w:r>
+    </w:p>
     <w:p>
       <w:r>
         <w:t xml:space="preserve">During the second way It was unfortunate that amazon started to set up plans for users to have to pay for help off customer service if you want help in other ways than live </w:t>
       </w:r>
-      <w:proofErr w:type="spellStart"/>
-      <w:r>
-        <w:t>chat.This</w:t>
-      </w:r>
-      <w:proofErr w:type="spellEnd"/>
-      <w:r>
-        <w:t xml:space="preserve"> feature which I used at the end of the first way of going about uploading the application website to </w:t>
-      </w:r>
-      <w:proofErr w:type="spellStart"/>
-      <w:r>
-        <w:t>aws</w:t>
-      </w:r>
-      <w:proofErr w:type="spellEnd"/>
+      <w:r>
+        <w:t>chat. This</w:t>
+      </w:r>
+      <w:r>
+        <w:t xml:space="preserve"> feature which I used at the end of the first way of going about uploading the application website to aws </w:t>
+      </w:r>
+      <w:r>
+        <w:t>amazon. As</w:t>
+      </w:r>
+      <w:r>
+        <w:t xml:space="preserve"> after I uploaded everything I was still unable to see the website but on live chat I was helped within minutes .Being explained to me that it can take up to 48hrs to fully upload and be visible on the web with the </w:t>
+      </w:r>
+      <w:r>
+        <w:t>URL</w:t>
+      </w:r>
+      <w:r>
+        <w:t xml:space="preserve"> they provide.</w:t>
+      </w:r>
+    </w:p>
+    <w:p/>
+    <w:p/>
+    <w:p/>
+    <w:p/>
+    <w:p>
+      <w:pPr>
+        <w:rPr>
+          <w:b/>
+          <w:bCs/>
+          <w:u w:val="single"/>
+        </w:rPr>
+      </w:pPr>
+      <w:r>
+        <w:rPr>
+          <w:b/>
+          <w:bCs/>
+          <w:u w:val="single"/>
+        </w:rPr>
+        <w:t xml:space="preserve">Linking aws amplify with custom domain – </w:t>
+      </w:r>
+    </w:p>
+    <w:p>
+      <w:r>
+        <w:t xml:space="preserve">In my learning of linking your domain to amplify I learned that when you setup a route53 it provides you with the 4 name servers and SOA .But when you go to your “Domain management” on </w:t>
+      </w:r>
+      <w:r>
+        <w:t>your</w:t>
+      </w:r>
+      <w:r>
+        <w:t xml:space="preserve"> aws amplify and select the route53 you setup to link the two it generates the “CNAME” and “ALIAS(A)” for you.</w:t>
+      </w:r>
       <w:r>
         <w:t xml:space="preserve"> </w:t>
       </w:r>
-      <w:proofErr w:type="spellStart"/>
-      <w:r>
-        <w:t>amazon.As</w:t>
-      </w:r>
-      <w:proofErr w:type="spellEnd"/>
-      <w:r>
-        <w:t xml:space="preserve"> after I uploaded everything I was still unable to see the website but on live chat I was helped within minutes .Being explained to me that it can take up to 48hrs to fully upload and be visible on the web with the </w:t>
-      </w:r>
-      <w:proofErr w:type="spellStart"/>
-      <w:r>
-        <w:t>url</w:t>
-      </w:r>
-      <w:proofErr w:type="spellEnd"/>
-      <w:r>
-        <w:t xml:space="preserve"> they provide.</w:t>
-      </w:r>
-    </w:p>
-    <w:p/>
-    <w:p>
-      <w:r>
-        <w:t xml:space="preserve">Linking </w:t>
-      </w:r>
-      <w:proofErr w:type="spellStart"/>
-      <w:r>
-        <w:t>aws</w:t>
-      </w:r>
-      <w:proofErr w:type="spellEnd"/>
-      <w:r>
-        <w:t xml:space="preserve"> amplify with custom domain – </w:t>
-      </w:r>
-    </w:p>
-    <w:p>
-      <w:r>
-        <w:t xml:space="preserve">In my learning of linking your domain to amplify I learned that when you setup a route53 it provides you with the 4 name servers and SOA .But when you go to your “Domain management” on </w:t>
-      </w:r>
-      <w:proofErr w:type="spellStart"/>
-      <w:r>
-        <w:t>ur</w:t>
-      </w:r>
-      <w:proofErr w:type="spellEnd"/>
-      <w:r>
-        <w:t xml:space="preserve"> </w:t>
-      </w:r>
-      <w:proofErr w:type="spellStart"/>
-      <w:r>
-        <w:t>aws</w:t>
-      </w:r>
-      <w:proofErr w:type="spellEnd"/>
-      <w:r>
-        <w:t xml:space="preserve"> amplify and select the route53 you setup to link the two it generates the “CNAME” and “ALIAS(A)” for </w:t>
-      </w:r>
-      <w:proofErr w:type="spellStart"/>
-      <w:r>
-        <w:t>you.This</w:t>
-      </w:r>
-      <w:proofErr w:type="spellEnd"/>
-      <w:r>
-        <w:t xml:space="preserve"> which had to be done manually when not using </w:t>
-      </w:r>
-      <w:proofErr w:type="spellStart"/>
-      <w:r>
-        <w:t>aws</w:t>
-      </w:r>
-      <w:proofErr w:type="spellEnd"/>
-      <w:r>
-        <w:t xml:space="preserve"> amplify.</w:t>
+      <w:r>
+        <w:t>This which had to be done manually when not using aws amplify.</w:t>
       </w:r>
     </w:p>
     <w:p>
@@ -526,9 +888,17 @@
           <w:noProof/>
         </w:rPr>
         <w:drawing>
-          <wp:inline distT="0" distB="0" distL="0" distR="0" wp14:anchorId="6CE887C0" wp14:editId="01F83595">
-            <wp:extent cx="3619500" cy="1391899"/>
-            <wp:effectExtent l="0" t="0" r="0" b="0"/>
+          <wp:anchor distT="0" distB="0" distL="114300" distR="114300" simplePos="0" relativeHeight="251660288" behindDoc="0" locked="0" layoutInCell="1" allowOverlap="1" wp14:anchorId="6CE887C0" wp14:editId="26EA96CD">
+            <wp:simplePos x="0" y="0"/>
+            <wp:positionH relativeFrom="margin">
+              <wp:align>center</wp:align>
+            </wp:positionH>
+            <wp:positionV relativeFrom="margin">
+              <wp:posOffset>1685925</wp:posOffset>
+            </wp:positionV>
+            <wp:extent cx="3914775" cy="1505585"/>
+            <wp:effectExtent l="0" t="0" r="9525" b="0"/>
+            <wp:wrapSquare wrapText="bothSides"/>
             <wp:docPr id="2" name="Picture 2"/>
             <wp:cNvGraphicFramePr>
               <a:graphicFrameLocks xmlns:a="http://schemas.openxmlformats.org/drawingml/2006/main" noChangeAspect="1"/>
@@ -541,7 +911,13 @@
                     <pic:cNvPicPr/>
                   </pic:nvPicPr>
                   <pic:blipFill>
-                    <a:blip r:embed="rId8"/>
+                    <a:blip r:embed="rId9" cstate="print">
+                      <a:extLst>
+                        <a:ext uri="{28A0092B-C50C-407E-A947-70E740481C1C}">
+                          <a14:useLocalDpi xmlns:a14="http://schemas.microsoft.com/office/drawing/2010/main" val="0"/>
+                        </a:ext>
+                      </a:extLst>
+                    </a:blip>
                     <a:stretch>
                       <a:fillRect/>
                     </a:stretch>
@@ -549,7 +925,7 @@
                   <pic:spPr>
                     <a:xfrm>
                       <a:off x="0" y="0"/>
-                      <a:ext cx="3664158" cy="1409073"/>
+                      <a:ext cx="3914775" cy="1505585"/>
                     </a:xfrm>
                     <a:prstGeom prst="rect">
                       <a:avLst/>
@@ -558,94 +934,116 @@
                 </pic:pic>
               </a:graphicData>
             </a:graphic>
-          </wp:inline>
+            <wp14:sizeRelH relativeFrom="margin">
+              <wp14:pctWidth>0</wp14:pctWidth>
+            </wp14:sizeRelH>
+            <wp14:sizeRelV relativeFrom="margin">
+              <wp14:pctHeight>0</wp14:pctHeight>
+            </wp14:sizeRelV>
+          </wp:anchor>
         </w:drawing>
       </w:r>
     </w:p>
+    <w:p/>
+    <w:p/>
+    <w:p/>
+    <w:p/>
+    <w:p/>
+    <w:p/>
+    <w:p/>
     <w:p>
       <w:r>
         <w:t xml:space="preserve">This which since I have done both </w:t>
       </w:r>
+      <w:r>
+        <w:t>ways,</w:t>
+      </w:r>
+      <w:r>
+        <w:t xml:space="preserve"> I know what amplify does for its </w:t>
+      </w:r>
+      <w:r>
+        <w:t>users,</w:t>
+      </w:r>
+      <w:r>
+        <w:t xml:space="preserve"> so they don’t have to setup everything themselves.</w:t>
+      </w:r>
+    </w:p>
+    <w:p>
+      <w:r>
+        <w:t xml:space="preserve">In the process of adding my custom servers to my GoDaddy domain I </w:t>
+      </w:r>
+      <w:r>
+        <w:t>ran into</w:t>
+      </w:r>
+      <w:r>
+        <w:t xml:space="preserve"> an error when I clicked the save </w:t>
+      </w:r>
+      <w:r>
+        <w:t>button. This</w:t>
+      </w:r>
+      <w:r>
+        <w:t xml:space="preserve"> error which was “an unexpected </w:t>
+      </w:r>
+      <w:r>
+        <w:t>error”. This</w:t>
+      </w:r>
+      <w:r>
+        <w:t xml:space="preserve"> when I looked up came back to be a common </w:t>
+      </w:r>
+      <w:r>
+        <w:t>error. This</w:t>
+      </w:r>
+      <w:r>
+        <w:t xml:space="preserve"> which suggested to access it on </w:t>
+      </w:r>
       <w:proofErr w:type="gramStart"/>
       <w:r>
-        <w:t>ways</w:t>
+        <w:t>a</w:t>
       </w:r>
       <w:proofErr w:type="gramEnd"/>
       <w:r>
-        <w:t xml:space="preserve"> I know what amplify does for its users so they don’t have to setup everything themselves.</w:t>
-      </w:r>
-    </w:p>
-    <w:p>
-      <w:r>
-        <w:t xml:space="preserve">In the process of adding my custom servers to my GoDaddy domain I </w:t>
+        <w:t xml:space="preserve"> incognito </w:t>
+      </w:r>
+      <w:r>
+        <w:t>window or clear cache. This which did not work for me and ended up having to contact customer service via live chat.</w:t>
+      </w:r>
+    </w:p>
+    <w:p>
+      <w:r>
+        <w:t xml:space="preserve">I was happy to hear they had live chat but unfortunately the customer service person did not provide me with a reason behind the error. The only solution was that he entered the name servers into the account for me and save it then. This which I found strange as I got my other group teammate to try the </w:t>
       </w:r>
       <w:proofErr w:type="gramStart"/>
       <w:r>
-        <w:t>ran  into</w:t>
+        <w:t>same</w:t>
       </w:r>
       <w:proofErr w:type="gramEnd"/>
       <w:r>
-        <w:t xml:space="preserve"> an error when I clicked the save </w:t>
-      </w:r>
-      <w:r>
-        <w:t>button. This</w:t>
-      </w:r>
-      <w:r>
-        <w:t xml:space="preserve"> error which was “an unexpected </w:t>
-      </w:r>
-      <w:r>
-        <w:t>error”. This</w:t>
-      </w:r>
-      <w:r>
-        <w:t xml:space="preserve"> when I looked up came back to be a common </w:t>
-      </w:r>
-      <w:r>
-        <w:t>error. This</w:t>
-      </w:r>
-      <w:r>
-        <w:t xml:space="preserve"> which suggested to access it on </w:t>
-      </w:r>
-      <w:proofErr w:type="gramStart"/>
-      <w:r>
-        <w:t>a</w:t>
-      </w:r>
-      <w:proofErr w:type="gramEnd"/>
-      <w:r>
-        <w:t xml:space="preserve"> incognito </w:t>
-      </w:r>
-      <w:r>
-        <w:t>window or clear cache. This which did not work for me and ended up having to contact customer service via live chat.</w:t>
-      </w:r>
-    </w:p>
-    <w:p>
-      <w:r>
-        <w:lastRenderedPageBreak/>
-        <w:t xml:space="preserve">I was happy to hear they had live chat but unfortunately the customer service person did not provide me with a reason behind the error. The only solution was that he entered the name servers into the account for me and save it then. This which I found strange as I got my other group teammate to try the </w:t>
-      </w:r>
-      <w:proofErr w:type="gramStart"/>
-      <w:r>
-        <w:t>same</w:t>
-      </w:r>
-      <w:proofErr w:type="gramEnd"/>
-      <w:r>
         <w:t xml:space="preserve"> but he also experienced the same error.</w:t>
       </w:r>
     </w:p>
     <w:p>
       <w:r>
-        <w:t>After all the issues by the end of the day I was happy to say I got the website up and running and searchable through google.</w:t>
-      </w:r>
-    </w:p>
-    <w:p/>
-    <w:p>
+        <w:t>After all the issues by the end of the day I was happy to say I got the website up and running and searchable through google</w:t>
+      </w:r>
+      <w:r>
+        <w:t xml:space="preserve"> for the second time using a different approach.</w:t>
+      </w:r>
       <w:r>
         <w:rPr>
           <w:noProof/>
         </w:rPr>
         <w:drawing>
-          <wp:inline distT="0" distB="0" distL="0" distR="0" wp14:anchorId="34F2A868" wp14:editId="34A2BF25">
+          <wp:anchor distT="0" distB="0" distL="114300" distR="114300" simplePos="0" relativeHeight="251661312" behindDoc="0" locked="0" layoutInCell="1" allowOverlap="1" wp14:anchorId="34F2A868" wp14:editId="7ABD3C5B">
+            <wp:simplePos x="914400" y="6734175"/>
+            <wp:positionH relativeFrom="margin">
+              <wp:align>center</wp:align>
+            </wp:positionH>
+            <wp:positionV relativeFrom="margin">
+              <wp:align>bottom</wp:align>
+            </wp:positionV>
             <wp:extent cx="5731510" cy="2936240"/>
             <wp:effectExtent l="0" t="0" r="2540" b="0"/>
+            <wp:wrapSquare wrapText="bothSides"/>
             <wp:docPr id="3" name="Picture 3"/>
             <wp:cNvGraphicFramePr>
               <a:graphicFrameLocks xmlns:a="http://schemas.openxmlformats.org/drawingml/2006/main" noChangeAspect="1"/>
@@ -658,7 +1056,13 @@
                     <pic:cNvPicPr/>
                   </pic:nvPicPr>
                   <pic:blipFill>
-                    <a:blip r:embed="rId9"/>
+                    <a:blip r:embed="rId10" cstate="print">
+                      <a:extLst>
+                        <a:ext uri="{28A0092B-C50C-407E-A947-70E740481C1C}">
+                          <a14:useLocalDpi xmlns:a14="http://schemas.microsoft.com/office/drawing/2010/main" val="0"/>
+                        </a:ext>
+                      </a:extLst>
+                    </a:blip>
                     <a:stretch>
                       <a:fillRect/>
                     </a:stretch>
@@ -675,13 +1079,19 @@
                 </pic:pic>
               </a:graphicData>
             </a:graphic>
-          </wp:inline>
+          </wp:anchor>
         </w:drawing>
       </w:r>
     </w:p>
     <w:sectPr>
       <w:pgSz w:w="11906" w:h="16838"/>
       <w:pgMar w:top="1440" w:right="1440" w:bottom="1440" w:left="1440" w:header="708" w:footer="708" w:gutter="0"/>
+      <w:pgBorders w:offsetFrom="page">
+        <w:top w:val="single" w:sz="4" w:space="24" w:color="auto"/>
+        <w:left w:val="single" w:sz="4" w:space="24" w:color="auto"/>
+        <w:bottom w:val="single" w:sz="4" w:space="24" w:color="auto"/>
+        <w:right w:val="single" w:sz="4" w:space="24" w:color="auto"/>
+      </w:pgBorders>
       <w:cols w:space="708"/>
       <w:docGrid w:linePitch="360"/>
     </w:sectPr>
@@ -694,7 +1104,7 @@
   <w:abstractNum w:abstractNumId="0" w15:restartNumberingAfterBreak="0">
     <w:nsid w:val="1FCF73A4"/>
     <w:multiLevelType w:val="hybridMultilevel"/>
-    <w:tmpl w:val="65A84A74"/>
+    <w:tmpl w:val="C4F224A4"/>
     <w:lvl w:ilvl="0" w:tplc="08090001">
       <w:start w:val="1"/>
       <w:numFmt w:val="bullet"/>
@@ -815,15 +1225,13 @@
   <w:docDefaults>
     <w:rPrDefault>
       <w:rPr>
-        <w:rFonts w:asciiTheme="minorHAnsi" w:eastAsiaTheme="minorHAnsi" w:hAnsiTheme="minorHAnsi" w:cstheme="minorBidi"/>
-        <w:sz w:val="22"/>
-        <w:szCs w:val="22"/>
+        <w:rFonts w:asciiTheme="minorHAnsi" w:eastAsiaTheme="minorEastAsia" w:hAnsiTheme="minorHAnsi" w:cstheme="minorBidi"/>
         <w:lang w:val="en-GB" w:eastAsia="en-US" w:bidi="ar-SA"/>
       </w:rPr>
     </w:rPrDefault>
     <w:pPrDefault>
       <w:pPr>
-        <w:spacing w:after="160" w:line="259" w:lineRule="auto"/>
+        <w:spacing w:after="120" w:line="264" w:lineRule="auto"/>
       </w:pPr>
     </w:pPrDefault>
   </w:docDefaults>
@@ -1208,6 +1616,217 @@
   <w:style w:type="paragraph" w:default="1" w:styleId="Normal">
     <w:name w:val="Normal"/>
     <w:qFormat/>
+    <w:rsid w:val="005F6566"/>
+  </w:style>
+  <w:style w:type="paragraph" w:styleId="Heading1">
+    <w:name w:val="heading 1"/>
+    <w:basedOn w:val="Normal"/>
+    <w:next w:val="Normal"/>
+    <w:link w:val="Heading1Char"/>
+    <w:uiPriority w:val="9"/>
+    <w:qFormat/>
+    <w:rsid w:val="005F6566"/>
+    <w:pPr>
+      <w:keepNext/>
+      <w:keepLines/>
+      <w:spacing w:before="320" w:after="0" w:line="240" w:lineRule="auto"/>
+      <w:outlineLvl w:val="0"/>
+    </w:pPr>
+    <w:rPr>
+      <w:rFonts w:asciiTheme="majorHAnsi" w:eastAsiaTheme="majorEastAsia" w:hAnsiTheme="majorHAnsi" w:cstheme="majorBidi"/>
+      <w:color w:val="2F5496" w:themeColor="accent1" w:themeShade="BF"/>
+      <w:sz w:val="32"/>
+      <w:szCs w:val="32"/>
+    </w:rPr>
+  </w:style>
+  <w:style w:type="paragraph" w:styleId="Heading2">
+    <w:name w:val="heading 2"/>
+    <w:basedOn w:val="Normal"/>
+    <w:next w:val="Normal"/>
+    <w:link w:val="Heading2Char"/>
+    <w:uiPriority w:val="9"/>
+    <w:semiHidden/>
+    <w:unhideWhenUsed/>
+    <w:qFormat/>
+    <w:rsid w:val="005F6566"/>
+    <w:pPr>
+      <w:keepNext/>
+      <w:keepLines/>
+      <w:spacing w:before="80" w:after="0" w:line="240" w:lineRule="auto"/>
+      <w:outlineLvl w:val="1"/>
+    </w:pPr>
+    <w:rPr>
+      <w:rFonts w:asciiTheme="majorHAnsi" w:eastAsiaTheme="majorEastAsia" w:hAnsiTheme="majorHAnsi" w:cstheme="majorBidi"/>
+      <w:color w:val="404040" w:themeColor="text1" w:themeTint="BF"/>
+      <w:sz w:val="28"/>
+      <w:szCs w:val="28"/>
+    </w:rPr>
+  </w:style>
+  <w:style w:type="paragraph" w:styleId="Heading3">
+    <w:name w:val="heading 3"/>
+    <w:basedOn w:val="Normal"/>
+    <w:next w:val="Normal"/>
+    <w:link w:val="Heading3Char"/>
+    <w:uiPriority w:val="9"/>
+    <w:semiHidden/>
+    <w:unhideWhenUsed/>
+    <w:qFormat/>
+    <w:rsid w:val="005F6566"/>
+    <w:pPr>
+      <w:keepNext/>
+      <w:keepLines/>
+      <w:spacing w:before="40" w:after="0" w:line="240" w:lineRule="auto"/>
+      <w:outlineLvl w:val="2"/>
+    </w:pPr>
+    <w:rPr>
+      <w:rFonts w:asciiTheme="majorHAnsi" w:eastAsiaTheme="majorEastAsia" w:hAnsiTheme="majorHAnsi" w:cstheme="majorBidi"/>
+      <w:color w:val="44546A" w:themeColor="text2"/>
+      <w:sz w:val="24"/>
+      <w:szCs w:val="24"/>
+    </w:rPr>
+  </w:style>
+  <w:style w:type="paragraph" w:styleId="Heading4">
+    <w:name w:val="heading 4"/>
+    <w:basedOn w:val="Normal"/>
+    <w:next w:val="Normal"/>
+    <w:link w:val="Heading4Char"/>
+    <w:uiPriority w:val="9"/>
+    <w:semiHidden/>
+    <w:unhideWhenUsed/>
+    <w:qFormat/>
+    <w:rsid w:val="005F6566"/>
+    <w:pPr>
+      <w:keepNext/>
+      <w:keepLines/>
+      <w:spacing w:before="40" w:after="0"/>
+      <w:outlineLvl w:val="3"/>
+    </w:pPr>
+    <w:rPr>
+      <w:rFonts w:asciiTheme="majorHAnsi" w:eastAsiaTheme="majorEastAsia" w:hAnsiTheme="majorHAnsi" w:cstheme="majorBidi"/>
+      <w:sz w:val="22"/>
+      <w:szCs w:val="22"/>
+    </w:rPr>
+  </w:style>
+  <w:style w:type="paragraph" w:styleId="Heading5">
+    <w:name w:val="heading 5"/>
+    <w:basedOn w:val="Normal"/>
+    <w:next w:val="Normal"/>
+    <w:link w:val="Heading5Char"/>
+    <w:uiPriority w:val="9"/>
+    <w:semiHidden/>
+    <w:unhideWhenUsed/>
+    <w:qFormat/>
+    <w:rsid w:val="005F6566"/>
+    <w:pPr>
+      <w:keepNext/>
+      <w:keepLines/>
+      <w:spacing w:before="40" w:after="0"/>
+      <w:outlineLvl w:val="4"/>
+    </w:pPr>
+    <w:rPr>
+      <w:rFonts w:asciiTheme="majorHAnsi" w:eastAsiaTheme="majorEastAsia" w:hAnsiTheme="majorHAnsi" w:cstheme="majorBidi"/>
+      <w:color w:val="44546A" w:themeColor="text2"/>
+      <w:sz w:val="22"/>
+      <w:szCs w:val="22"/>
+    </w:rPr>
+  </w:style>
+  <w:style w:type="paragraph" w:styleId="Heading6">
+    <w:name w:val="heading 6"/>
+    <w:basedOn w:val="Normal"/>
+    <w:next w:val="Normal"/>
+    <w:link w:val="Heading6Char"/>
+    <w:uiPriority w:val="9"/>
+    <w:semiHidden/>
+    <w:unhideWhenUsed/>
+    <w:qFormat/>
+    <w:rsid w:val="005F6566"/>
+    <w:pPr>
+      <w:keepNext/>
+      <w:keepLines/>
+      <w:spacing w:before="40" w:after="0"/>
+      <w:outlineLvl w:val="5"/>
+    </w:pPr>
+    <w:rPr>
+      <w:rFonts w:asciiTheme="majorHAnsi" w:eastAsiaTheme="majorEastAsia" w:hAnsiTheme="majorHAnsi" w:cstheme="majorBidi"/>
+      <w:i/>
+      <w:iCs/>
+      <w:color w:val="44546A" w:themeColor="text2"/>
+      <w:sz w:val="21"/>
+      <w:szCs w:val="21"/>
+    </w:rPr>
+  </w:style>
+  <w:style w:type="paragraph" w:styleId="Heading7">
+    <w:name w:val="heading 7"/>
+    <w:basedOn w:val="Normal"/>
+    <w:next w:val="Normal"/>
+    <w:link w:val="Heading7Char"/>
+    <w:uiPriority w:val="9"/>
+    <w:semiHidden/>
+    <w:unhideWhenUsed/>
+    <w:qFormat/>
+    <w:rsid w:val="005F6566"/>
+    <w:pPr>
+      <w:keepNext/>
+      <w:keepLines/>
+      <w:spacing w:before="40" w:after="0"/>
+      <w:outlineLvl w:val="6"/>
+    </w:pPr>
+    <w:rPr>
+      <w:rFonts w:asciiTheme="majorHAnsi" w:eastAsiaTheme="majorEastAsia" w:hAnsiTheme="majorHAnsi" w:cstheme="majorBidi"/>
+      <w:i/>
+      <w:iCs/>
+      <w:color w:val="1F3864" w:themeColor="accent1" w:themeShade="80"/>
+      <w:sz w:val="21"/>
+      <w:szCs w:val="21"/>
+    </w:rPr>
+  </w:style>
+  <w:style w:type="paragraph" w:styleId="Heading8">
+    <w:name w:val="heading 8"/>
+    <w:basedOn w:val="Normal"/>
+    <w:next w:val="Normal"/>
+    <w:link w:val="Heading8Char"/>
+    <w:uiPriority w:val="9"/>
+    <w:semiHidden/>
+    <w:unhideWhenUsed/>
+    <w:qFormat/>
+    <w:rsid w:val="005F6566"/>
+    <w:pPr>
+      <w:keepNext/>
+      <w:keepLines/>
+      <w:spacing w:before="40" w:after="0"/>
+      <w:outlineLvl w:val="7"/>
+    </w:pPr>
+    <w:rPr>
+      <w:rFonts w:asciiTheme="majorHAnsi" w:eastAsiaTheme="majorEastAsia" w:hAnsiTheme="majorHAnsi" w:cstheme="majorBidi"/>
+      <w:b/>
+      <w:bCs/>
+      <w:color w:val="44546A" w:themeColor="text2"/>
+    </w:rPr>
+  </w:style>
+  <w:style w:type="paragraph" w:styleId="Heading9">
+    <w:name w:val="heading 9"/>
+    <w:basedOn w:val="Normal"/>
+    <w:next w:val="Normal"/>
+    <w:link w:val="Heading9Char"/>
+    <w:uiPriority w:val="9"/>
+    <w:semiHidden/>
+    <w:unhideWhenUsed/>
+    <w:qFormat/>
+    <w:rsid w:val="005F6566"/>
+    <w:pPr>
+      <w:keepNext/>
+      <w:keepLines/>
+      <w:spacing w:before="40" w:after="0"/>
+      <w:outlineLvl w:val="8"/>
+    </w:pPr>
+    <w:rPr>
+      <w:rFonts w:asciiTheme="majorHAnsi" w:eastAsiaTheme="majorEastAsia" w:hAnsiTheme="majorHAnsi" w:cstheme="majorBidi"/>
+      <w:b/>
+      <w:bCs/>
+      <w:i/>
+      <w:iCs/>
+      <w:color w:val="44546A" w:themeColor="text2"/>
+    </w:rPr>
   </w:style>
   <w:style w:type="character" w:default="1" w:styleId="DefaultParagraphFont">
     <w:name w:val="Default Paragraph Font"/>
@@ -1269,6 +1888,394 @@
       <w:color w:val="605E5C"/>
       <w:shd w:val="clear" w:color="auto" w:fill="E1DFDD"/>
     </w:rPr>
+  </w:style>
+  <w:style w:type="paragraph" w:styleId="Title">
+    <w:name w:val="Title"/>
+    <w:basedOn w:val="Normal"/>
+    <w:next w:val="Normal"/>
+    <w:link w:val="TitleChar"/>
+    <w:uiPriority w:val="10"/>
+    <w:qFormat/>
+    <w:rsid w:val="005F6566"/>
+    <w:pPr>
+      <w:spacing w:after="0" w:line="240" w:lineRule="auto"/>
+      <w:contextualSpacing/>
+    </w:pPr>
+    <w:rPr>
+      <w:rFonts w:asciiTheme="majorHAnsi" w:eastAsiaTheme="majorEastAsia" w:hAnsiTheme="majorHAnsi" w:cstheme="majorBidi"/>
+      <w:color w:val="4472C4" w:themeColor="accent1"/>
+      <w:spacing w:val="-10"/>
+      <w:sz w:val="56"/>
+      <w:szCs w:val="56"/>
+    </w:rPr>
+  </w:style>
+  <w:style w:type="character" w:customStyle="1" w:styleId="TitleChar">
+    <w:name w:val="Title Char"/>
+    <w:basedOn w:val="DefaultParagraphFont"/>
+    <w:link w:val="Title"/>
+    <w:uiPriority w:val="10"/>
+    <w:rsid w:val="005F6566"/>
+    <w:rPr>
+      <w:rFonts w:asciiTheme="majorHAnsi" w:eastAsiaTheme="majorEastAsia" w:hAnsiTheme="majorHAnsi" w:cstheme="majorBidi"/>
+      <w:color w:val="4472C4" w:themeColor="accent1"/>
+      <w:spacing w:val="-10"/>
+      <w:sz w:val="56"/>
+      <w:szCs w:val="56"/>
+    </w:rPr>
+  </w:style>
+  <w:style w:type="character" w:styleId="SubtleEmphasis">
+    <w:name w:val="Subtle Emphasis"/>
+    <w:basedOn w:val="DefaultParagraphFont"/>
+    <w:uiPriority w:val="19"/>
+    <w:qFormat/>
+    <w:rsid w:val="005F6566"/>
+    <w:rPr>
+      <w:i/>
+      <w:iCs/>
+      <w:color w:val="404040" w:themeColor="text1" w:themeTint="BF"/>
+    </w:rPr>
+  </w:style>
+  <w:style w:type="paragraph" w:styleId="IntenseQuote">
+    <w:name w:val="Intense Quote"/>
+    <w:basedOn w:val="Normal"/>
+    <w:next w:val="Normal"/>
+    <w:link w:val="IntenseQuoteChar"/>
+    <w:uiPriority w:val="30"/>
+    <w:qFormat/>
+    <w:rsid w:val="005F6566"/>
+    <w:pPr>
+      <w:pBdr>
+        <w:left w:val="single" w:sz="18" w:space="12" w:color="4472C4" w:themeColor="accent1"/>
+      </w:pBdr>
+      <w:spacing w:before="100" w:beforeAutospacing="1" w:line="300" w:lineRule="auto"/>
+      <w:ind w:left="1224" w:right="1224"/>
+    </w:pPr>
+    <w:rPr>
+      <w:rFonts w:asciiTheme="majorHAnsi" w:eastAsiaTheme="majorEastAsia" w:hAnsiTheme="majorHAnsi" w:cstheme="majorBidi"/>
+      <w:color w:val="4472C4" w:themeColor="accent1"/>
+      <w:sz w:val="28"/>
+      <w:szCs w:val="28"/>
+    </w:rPr>
+  </w:style>
+  <w:style w:type="character" w:customStyle="1" w:styleId="IntenseQuoteChar">
+    <w:name w:val="Intense Quote Char"/>
+    <w:basedOn w:val="DefaultParagraphFont"/>
+    <w:link w:val="IntenseQuote"/>
+    <w:uiPriority w:val="30"/>
+    <w:rsid w:val="005F6566"/>
+    <w:rPr>
+      <w:rFonts w:asciiTheme="majorHAnsi" w:eastAsiaTheme="majorEastAsia" w:hAnsiTheme="majorHAnsi" w:cstheme="majorBidi"/>
+      <w:color w:val="4472C4" w:themeColor="accent1"/>
+      <w:sz w:val="28"/>
+      <w:szCs w:val="28"/>
+    </w:rPr>
+  </w:style>
+  <w:style w:type="character" w:customStyle="1" w:styleId="Heading1Char">
+    <w:name w:val="Heading 1 Char"/>
+    <w:basedOn w:val="DefaultParagraphFont"/>
+    <w:link w:val="Heading1"/>
+    <w:uiPriority w:val="9"/>
+    <w:rsid w:val="005F6566"/>
+    <w:rPr>
+      <w:rFonts w:asciiTheme="majorHAnsi" w:eastAsiaTheme="majorEastAsia" w:hAnsiTheme="majorHAnsi" w:cstheme="majorBidi"/>
+      <w:color w:val="2F5496" w:themeColor="accent1" w:themeShade="BF"/>
+      <w:sz w:val="32"/>
+      <w:szCs w:val="32"/>
+    </w:rPr>
+  </w:style>
+  <w:style w:type="character" w:customStyle="1" w:styleId="Heading2Char">
+    <w:name w:val="Heading 2 Char"/>
+    <w:basedOn w:val="DefaultParagraphFont"/>
+    <w:link w:val="Heading2"/>
+    <w:uiPriority w:val="9"/>
+    <w:semiHidden/>
+    <w:rsid w:val="005F6566"/>
+    <w:rPr>
+      <w:rFonts w:asciiTheme="majorHAnsi" w:eastAsiaTheme="majorEastAsia" w:hAnsiTheme="majorHAnsi" w:cstheme="majorBidi"/>
+      <w:color w:val="404040" w:themeColor="text1" w:themeTint="BF"/>
+      <w:sz w:val="28"/>
+      <w:szCs w:val="28"/>
+    </w:rPr>
+  </w:style>
+  <w:style w:type="character" w:customStyle="1" w:styleId="Heading3Char">
+    <w:name w:val="Heading 3 Char"/>
+    <w:basedOn w:val="DefaultParagraphFont"/>
+    <w:link w:val="Heading3"/>
+    <w:uiPriority w:val="9"/>
+    <w:semiHidden/>
+    <w:rsid w:val="005F6566"/>
+    <w:rPr>
+      <w:rFonts w:asciiTheme="majorHAnsi" w:eastAsiaTheme="majorEastAsia" w:hAnsiTheme="majorHAnsi" w:cstheme="majorBidi"/>
+      <w:color w:val="44546A" w:themeColor="text2"/>
+      <w:sz w:val="24"/>
+      <w:szCs w:val="24"/>
+    </w:rPr>
+  </w:style>
+  <w:style w:type="character" w:customStyle="1" w:styleId="Heading4Char">
+    <w:name w:val="Heading 4 Char"/>
+    <w:basedOn w:val="DefaultParagraphFont"/>
+    <w:link w:val="Heading4"/>
+    <w:uiPriority w:val="9"/>
+    <w:semiHidden/>
+    <w:rsid w:val="005F6566"/>
+    <w:rPr>
+      <w:rFonts w:asciiTheme="majorHAnsi" w:eastAsiaTheme="majorEastAsia" w:hAnsiTheme="majorHAnsi" w:cstheme="majorBidi"/>
+      <w:sz w:val="22"/>
+      <w:szCs w:val="22"/>
+    </w:rPr>
+  </w:style>
+  <w:style w:type="character" w:customStyle="1" w:styleId="Heading5Char">
+    <w:name w:val="Heading 5 Char"/>
+    <w:basedOn w:val="DefaultParagraphFont"/>
+    <w:link w:val="Heading5"/>
+    <w:uiPriority w:val="9"/>
+    <w:semiHidden/>
+    <w:rsid w:val="005F6566"/>
+    <w:rPr>
+      <w:rFonts w:asciiTheme="majorHAnsi" w:eastAsiaTheme="majorEastAsia" w:hAnsiTheme="majorHAnsi" w:cstheme="majorBidi"/>
+      <w:color w:val="44546A" w:themeColor="text2"/>
+      <w:sz w:val="22"/>
+      <w:szCs w:val="22"/>
+    </w:rPr>
+  </w:style>
+  <w:style w:type="character" w:customStyle="1" w:styleId="Heading6Char">
+    <w:name w:val="Heading 6 Char"/>
+    <w:basedOn w:val="DefaultParagraphFont"/>
+    <w:link w:val="Heading6"/>
+    <w:uiPriority w:val="9"/>
+    <w:semiHidden/>
+    <w:rsid w:val="005F6566"/>
+    <w:rPr>
+      <w:rFonts w:asciiTheme="majorHAnsi" w:eastAsiaTheme="majorEastAsia" w:hAnsiTheme="majorHAnsi" w:cstheme="majorBidi"/>
+      <w:i/>
+      <w:iCs/>
+      <w:color w:val="44546A" w:themeColor="text2"/>
+      <w:sz w:val="21"/>
+      <w:szCs w:val="21"/>
+    </w:rPr>
+  </w:style>
+  <w:style w:type="character" w:customStyle="1" w:styleId="Heading7Char">
+    <w:name w:val="Heading 7 Char"/>
+    <w:basedOn w:val="DefaultParagraphFont"/>
+    <w:link w:val="Heading7"/>
+    <w:uiPriority w:val="9"/>
+    <w:semiHidden/>
+    <w:rsid w:val="005F6566"/>
+    <w:rPr>
+      <w:rFonts w:asciiTheme="majorHAnsi" w:eastAsiaTheme="majorEastAsia" w:hAnsiTheme="majorHAnsi" w:cstheme="majorBidi"/>
+      <w:i/>
+      <w:iCs/>
+      <w:color w:val="1F3864" w:themeColor="accent1" w:themeShade="80"/>
+      <w:sz w:val="21"/>
+      <w:szCs w:val="21"/>
+    </w:rPr>
+  </w:style>
+  <w:style w:type="character" w:customStyle="1" w:styleId="Heading8Char">
+    <w:name w:val="Heading 8 Char"/>
+    <w:basedOn w:val="DefaultParagraphFont"/>
+    <w:link w:val="Heading8"/>
+    <w:uiPriority w:val="9"/>
+    <w:semiHidden/>
+    <w:rsid w:val="005F6566"/>
+    <w:rPr>
+      <w:rFonts w:asciiTheme="majorHAnsi" w:eastAsiaTheme="majorEastAsia" w:hAnsiTheme="majorHAnsi" w:cstheme="majorBidi"/>
+      <w:b/>
+      <w:bCs/>
+      <w:color w:val="44546A" w:themeColor="text2"/>
+    </w:rPr>
+  </w:style>
+  <w:style w:type="character" w:customStyle="1" w:styleId="Heading9Char">
+    <w:name w:val="Heading 9 Char"/>
+    <w:basedOn w:val="DefaultParagraphFont"/>
+    <w:link w:val="Heading9"/>
+    <w:uiPriority w:val="9"/>
+    <w:semiHidden/>
+    <w:rsid w:val="005F6566"/>
+    <w:rPr>
+      <w:rFonts w:asciiTheme="majorHAnsi" w:eastAsiaTheme="majorEastAsia" w:hAnsiTheme="majorHAnsi" w:cstheme="majorBidi"/>
+      <w:b/>
+      <w:bCs/>
+      <w:i/>
+      <w:iCs/>
+      <w:color w:val="44546A" w:themeColor="text2"/>
+    </w:rPr>
+  </w:style>
+  <w:style w:type="paragraph" w:styleId="Caption">
+    <w:name w:val="caption"/>
+    <w:basedOn w:val="Normal"/>
+    <w:next w:val="Normal"/>
+    <w:uiPriority w:val="35"/>
+    <w:semiHidden/>
+    <w:unhideWhenUsed/>
+    <w:qFormat/>
+    <w:rsid w:val="005F6566"/>
+    <w:pPr>
+      <w:spacing w:line="240" w:lineRule="auto"/>
+    </w:pPr>
+    <w:rPr>
+      <w:b/>
+      <w:bCs/>
+      <w:smallCaps/>
+      <w:color w:val="595959" w:themeColor="text1" w:themeTint="A6"/>
+      <w:spacing w:val="6"/>
+    </w:rPr>
+  </w:style>
+  <w:style w:type="paragraph" w:styleId="Subtitle">
+    <w:name w:val="Subtitle"/>
+    <w:basedOn w:val="Normal"/>
+    <w:next w:val="Normal"/>
+    <w:link w:val="SubtitleChar"/>
+    <w:uiPriority w:val="11"/>
+    <w:qFormat/>
+    <w:rsid w:val="005F6566"/>
+    <w:pPr>
+      <w:numPr>
+        <w:ilvl w:val="1"/>
+      </w:numPr>
+      <w:spacing w:line="240" w:lineRule="auto"/>
+    </w:pPr>
+    <w:rPr>
+      <w:rFonts w:asciiTheme="majorHAnsi" w:eastAsiaTheme="majorEastAsia" w:hAnsiTheme="majorHAnsi" w:cstheme="majorBidi"/>
+      <w:sz w:val="24"/>
+      <w:szCs w:val="24"/>
+    </w:rPr>
+  </w:style>
+  <w:style w:type="character" w:customStyle="1" w:styleId="SubtitleChar">
+    <w:name w:val="Subtitle Char"/>
+    <w:basedOn w:val="DefaultParagraphFont"/>
+    <w:link w:val="Subtitle"/>
+    <w:uiPriority w:val="11"/>
+    <w:rsid w:val="005F6566"/>
+    <w:rPr>
+      <w:rFonts w:asciiTheme="majorHAnsi" w:eastAsiaTheme="majorEastAsia" w:hAnsiTheme="majorHAnsi" w:cstheme="majorBidi"/>
+      <w:sz w:val="24"/>
+      <w:szCs w:val="24"/>
+    </w:rPr>
+  </w:style>
+  <w:style w:type="character" w:styleId="Strong">
+    <w:name w:val="Strong"/>
+    <w:basedOn w:val="DefaultParagraphFont"/>
+    <w:uiPriority w:val="22"/>
+    <w:qFormat/>
+    <w:rsid w:val="005F6566"/>
+    <w:rPr>
+      <w:b/>
+      <w:bCs/>
+    </w:rPr>
+  </w:style>
+  <w:style w:type="character" w:styleId="Emphasis">
+    <w:name w:val="Emphasis"/>
+    <w:basedOn w:val="DefaultParagraphFont"/>
+    <w:uiPriority w:val="20"/>
+    <w:qFormat/>
+    <w:rsid w:val="005F6566"/>
+    <w:rPr>
+      <w:i/>
+      <w:iCs/>
+    </w:rPr>
+  </w:style>
+  <w:style w:type="paragraph" w:styleId="NoSpacing">
+    <w:name w:val="No Spacing"/>
+    <w:uiPriority w:val="1"/>
+    <w:qFormat/>
+    <w:rsid w:val="005F6566"/>
+    <w:pPr>
+      <w:spacing w:after="0" w:line="240" w:lineRule="auto"/>
+    </w:pPr>
+  </w:style>
+  <w:style w:type="paragraph" w:styleId="Quote">
+    <w:name w:val="Quote"/>
+    <w:basedOn w:val="Normal"/>
+    <w:next w:val="Normal"/>
+    <w:link w:val="QuoteChar"/>
+    <w:uiPriority w:val="29"/>
+    <w:qFormat/>
+    <w:rsid w:val="005F6566"/>
+    <w:pPr>
+      <w:spacing w:before="160"/>
+      <w:ind w:left="720" w:right="720"/>
+    </w:pPr>
+    <w:rPr>
+      <w:i/>
+      <w:iCs/>
+      <w:color w:val="404040" w:themeColor="text1" w:themeTint="BF"/>
+    </w:rPr>
+  </w:style>
+  <w:style w:type="character" w:customStyle="1" w:styleId="QuoteChar">
+    <w:name w:val="Quote Char"/>
+    <w:basedOn w:val="DefaultParagraphFont"/>
+    <w:link w:val="Quote"/>
+    <w:uiPriority w:val="29"/>
+    <w:rsid w:val="005F6566"/>
+    <w:rPr>
+      <w:i/>
+      <w:iCs/>
+      <w:color w:val="404040" w:themeColor="text1" w:themeTint="BF"/>
+    </w:rPr>
+  </w:style>
+  <w:style w:type="character" w:styleId="IntenseEmphasis">
+    <w:name w:val="Intense Emphasis"/>
+    <w:basedOn w:val="DefaultParagraphFont"/>
+    <w:uiPriority w:val="21"/>
+    <w:qFormat/>
+    <w:rsid w:val="005F6566"/>
+    <w:rPr>
+      <w:b/>
+      <w:bCs/>
+      <w:i/>
+      <w:iCs/>
+    </w:rPr>
+  </w:style>
+  <w:style w:type="character" w:styleId="SubtleReference">
+    <w:name w:val="Subtle Reference"/>
+    <w:basedOn w:val="DefaultParagraphFont"/>
+    <w:uiPriority w:val="31"/>
+    <w:qFormat/>
+    <w:rsid w:val="005F6566"/>
+    <w:rPr>
+      <w:smallCaps/>
+      <w:color w:val="404040" w:themeColor="text1" w:themeTint="BF"/>
+      <w:u w:val="single" w:color="7F7F7F" w:themeColor="text1" w:themeTint="80"/>
+    </w:rPr>
+  </w:style>
+  <w:style w:type="character" w:styleId="IntenseReference">
+    <w:name w:val="Intense Reference"/>
+    <w:basedOn w:val="DefaultParagraphFont"/>
+    <w:uiPriority w:val="32"/>
+    <w:qFormat/>
+    <w:rsid w:val="005F6566"/>
+    <w:rPr>
+      <w:b/>
+      <w:bCs/>
+      <w:smallCaps/>
+      <w:spacing w:val="5"/>
+      <w:u w:val="single"/>
+    </w:rPr>
+  </w:style>
+  <w:style w:type="character" w:styleId="BookTitle">
+    <w:name w:val="Book Title"/>
+    <w:basedOn w:val="DefaultParagraphFont"/>
+    <w:uiPriority w:val="33"/>
+    <w:qFormat/>
+    <w:rsid w:val="005F6566"/>
+    <w:rPr>
+      <w:b/>
+      <w:bCs/>
+      <w:smallCaps/>
+    </w:rPr>
+  </w:style>
+  <w:style w:type="paragraph" w:styleId="TOCHeading">
+    <w:name w:val="TOC Heading"/>
+    <w:basedOn w:val="Heading1"/>
+    <w:next w:val="Normal"/>
+    <w:uiPriority w:val="39"/>
+    <w:semiHidden/>
+    <w:unhideWhenUsed/>
+    <w:qFormat/>
+    <w:rsid w:val="005F6566"/>
+    <w:pPr>
+      <w:outlineLvl w:val="9"/>
+    </w:pPr>
   </w:style>
 </w:styles>
 </file>

</xml_diff>

<commit_message>
added new page for classes with content + css file
</commit_message>
<xml_diff>
--- a/stephens dissertation section.docx
+++ b/stephens dissertation section.docx
@@ -393,22 +393,7 @@
         <w:t xml:space="preserve"> </w:t>
       </w:r>
       <w:r>
-        <w:t xml:space="preserve">Route 53 being amazons </w:t>
-      </w:r>
-      <w:r>
-        <w:t>widely</w:t>
-      </w:r>
-      <w:r>
-        <w:t xml:space="preserve"> available and scalable cloud domain name </w:t>
-      </w:r>
-      <w:r>
-        <w:t>system (</w:t>
-      </w:r>
-      <w:r>
-        <w:t>DNS) service</w:t>
-      </w:r>
-      <w:r>
-        <w:t>. This which I learned helps host your files to the web for the public to see on any browser worldwide.</w:t>
+        <w:t>Route 53 being amazons widely available and scalable cloud domain name system (DNS) service. This which I learned helps host your files to the web for the public to see on any browser worldwide.</w:t>
       </w:r>
     </w:p>
     <w:p/>
@@ -607,31 +592,7 @@
           <w:szCs w:val="44"/>
           <w:u w:val="single"/>
         </w:rPr>
-        <w:t>2nd</w:t>
-      </w:r>
-      <w:r>
-        <w:rPr>
-          <w:rFonts w:ascii="Bell MT" w:hAnsi="Bell MT"/>
-          <w:b/>
-          <w:bCs/>
-          <w:color w:val="FF0000"/>
-          <w:sz w:val="44"/>
-          <w:szCs w:val="44"/>
-          <w:u w:val="single"/>
-        </w:rPr>
-        <w:t xml:space="preserve"> </w:t>
-      </w:r>
-      <w:r>
-        <w:rPr>
-          <w:rFonts w:ascii="Bell MT" w:hAnsi="Bell MT"/>
-          <w:b/>
-          <w:bCs/>
-          <w:color w:val="FF0000"/>
-          <w:sz w:val="44"/>
-          <w:szCs w:val="44"/>
-          <w:u w:val="single"/>
-        </w:rPr>
-        <w:t>way:</w:t>
+        <w:t>2nd way:</w:t>
       </w:r>
     </w:p>
     <w:p>
@@ -845,6 +806,20 @@
       </w:r>
     </w:p>
     <w:p/>
+    <w:p>
+      <w:r>
+        <w:t xml:space="preserve">(BENEFIT </w:t>
+      </w:r>
+      <w:proofErr w:type="gramStart"/>
+      <w:r>
+        <w:t>TABLE)(</w:t>
+      </w:r>
+      <w:proofErr w:type="gramEnd"/>
+      <w:r>
+        <w:t>pros and cons)</w:t>
+      </w:r>
+    </w:p>
+    <w:p/>
     <w:p/>
     <w:p/>
     <w:p/>
@@ -882,19 +857,20 @@
         <w:t>This which had to be done manually when not using aws amplify.</w:t>
       </w:r>
     </w:p>
+    <w:p/>
     <w:p>
       <w:r>
         <w:rPr>
           <w:noProof/>
         </w:rPr>
         <w:drawing>
-          <wp:anchor distT="0" distB="0" distL="114300" distR="114300" simplePos="0" relativeHeight="251660288" behindDoc="0" locked="0" layoutInCell="1" allowOverlap="1" wp14:anchorId="6CE887C0" wp14:editId="26EA96CD">
+          <wp:anchor distT="0" distB="0" distL="114300" distR="114300" simplePos="0" relativeHeight="251660288" behindDoc="0" locked="0" layoutInCell="1" allowOverlap="1" wp14:anchorId="6CE887C0" wp14:editId="342269A2">
             <wp:simplePos x="0" y="0"/>
             <wp:positionH relativeFrom="margin">
-              <wp:align>center</wp:align>
+              <wp:posOffset>846455</wp:posOffset>
             </wp:positionH>
             <wp:positionV relativeFrom="margin">
-              <wp:posOffset>1685925</wp:posOffset>
+              <wp:posOffset>2247900</wp:posOffset>
             </wp:positionV>
             <wp:extent cx="3914775" cy="1505585"/>
             <wp:effectExtent l="0" t="0" r="9525" b="0"/>
@@ -950,7 +926,6 @@
     <w:p/>
     <w:p/>
     <w:p/>
-    <w:p/>
     <w:p>
       <w:r>
         <w:t xml:space="preserve">This which since I have done both </w:t>
@@ -1023,6 +998,7 @@
     </w:p>
     <w:p>
       <w:r>
+        <w:lastRenderedPageBreak/>
         <w:t>After all the issues by the end of the day I was happy to say I got the website up and running and searchable through google</w:t>
       </w:r>
       <w:r>

</xml_diff>

<commit_message>
added to stephens section dissertation file
</commit_message>
<xml_diff>
--- a/stephens dissertation section.docx
+++ b/stephens dissertation section.docx
@@ -700,11 +700,9 @@
       <w:r>
         <w:t xml:space="preserve">Here where I wanted to be able contact customer support but due to them removing the live chat functionality unless you pay for a </w:t>
       </w:r>
-      <w:proofErr w:type="gramStart"/>
-      <w:r>
-        <w:t>plan</w:t>
-      </w:r>
-      <w:proofErr w:type="gramEnd"/>
+      <w:r>
+        <w:t>plan,</w:t>
+      </w:r>
       <w:r>
         <w:t xml:space="preserve"> I was unable to access.</w:t>
       </w:r>
@@ -803,26 +801,13 @@
       </w:r>
       <w:r>
         <w:t xml:space="preserve"> they provide.</w:t>
-      </w:r>
-    </w:p>
-    <w:p/>
-    <w:p>
-      <w:r>
-        <w:t xml:space="preserve">(BENEFIT </w:t>
-      </w:r>
-      <w:proofErr w:type="gramStart"/>
-      <w:r>
-        <w:t>TABLE)(</w:t>
-      </w:r>
-      <w:proofErr w:type="gramEnd"/>
-      <w:r>
-        <w:t>pros and cons)</w:t>
       </w:r>
     </w:p>
     <w:p/>
     <w:p/>
     <w:p/>
     <w:p/>
+    <w:p/>
     <w:p>
       <w:pPr>
         <w:rPr>
@@ -864,13 +849,13 @@
           <w:noProof/>
         </w:rPr>
         <w:drawing>
-          <wp:anchor distT="0" distB="0" distL="114300" distR="114300" simplePos="0" relativeHeight="251660288" behindDoc="0" locked="0" layoutInCell="1" allowOverlap="1" wp14:anchorId="6CE887C0" wp14:editId="342269A2">
+          <wp:anchor distT="0" distB="0" distL="114300" distR="114300" simplePos="0" relativeHeight="251660288" behindDoc="0" locked="0" layoutInCell="1" allowOverlap="1" wp14:anchorId="6CE887C0" wp14:editId="179B107A">
             <wp:simplePos x="0" y="0"/>
             <wp:positionH relativeFrom="margin">
-              <wp:posOffset>846455</wp:posOffset>
+              <wp:posOffset>875030</wp:posOffset>
             </wp:positionH>
             <wp:positionV relativeFrom="margin">
-              <wp:posOffset>2247900</wp:posOffset>
+              <wp:posOffset>2000250</wp:posOffset>
             </wp:positionV>
             <wp:extent cx="3914775" cy="1505585"/>
             <wp:effectExtent l="0" t="0" r="9525" b="0"/>
@@ -985,34 +970,14 @@
     </w:p>
     <w:p>
       <w:r>
-        <w:t xml:space="preserve">I was happy to hear they had live chat but unfortunately the customer service person did not provide me with a reason behind the error. The only solution was that he entered the name servers into the account for me and save it then. This which I found strange as I got my other group teammate to try the </w:t>
-      </w:r>
-      <w:proofErr w:type="gramStart"/>
-      <w:r>
-        <w:t>same</w:t>
-      </w:r>
-      <w:proofErr w:type="gramEnd"/>
-      <w:r>
-        <w:t xml:space="preserve"> but he also experienced the same error.</w:t>
-      </w:r>
-    </w:p>
-    <w:p>
-      <w:r>
-        <w:lastRenderedPageBreak/>
-        <w:t>After all the issues by the end of the day I was happy to say I got the website up and running and searchable through google</w:t>
-      </w:r>
-      <w:r>
-        <w:t xml:space="preserve"> for the second time using a different approach.</w:t>
-      </w:r>
-      <w:r>
         <w:rPr>
           <w:noProof/>
         </w:rPr>
         <w:drawing>
-          <wp:anchor distT="0" distB="0" distL="114300" distR="114300" simplePos="0" relativeHeight="251661312" behindDoc="0" locked="0" layoutInCell="1" allowOverlap="1" wp14:anchorId="34F2A868" wp14:editId="7ABD3C5B">
-            <wp:simplePos x="914400" y="6734175"/>
+          <wp:anchor distT="0" distB="0" distL="114300" distR="114300" simplePos="0" relativeHeight="251661312" behindDoc="0" locked="0" layoutInCell="1" allowOverlap="1" wp14:anchorId="34F2A868" wp14:editId="3630C16D">
+            <wp:simplePos x="0" y="0"/>
             <wp:positionH relativeFrom="margin">
-              <wp:align>center</wp:align>
+              <wp:posOffset>217805</wp:posOffset>
             </wp:positionH>
             <wp:positionV relativeFrom="margin">
               <wp:align>bottom</wp:align>
@@ -1057,6 +1022,388 @@
             </a:graphic>
           </wp:anchor>
         </w:drawing>
+      </w:r>
+      <w:r>
+        <w:t xml:space="preserve">I was happy to hear they had live chat but unfortunately the customer service person did not provide me with a reason behind the error. The only solution was that he entered the name servers into the account for me and save it then. This which I found strange as I got my other group teammate to try the same but he also experienced the same </w:t>
+      </w:r>
+      <w:proofErr w:type="spellStart"/>
+      <w:r>
+        <w:t>error.After</w:t>
+      </w:r>
+      <w:proofErr w:type="spellEnd"/>
+      <w:r>
+        <w:t xml:space="preserve"> all the issues by the end of the day I was happy to say I got the website up and running and searchable through google</w:t>
+      </w:r>
+      <w:r>
+        <w:t xml:space="preserve"> for the second time using a different approach.</w:t>
+      </w:r>
+    </w:p>
+    <w:tbl>
+      <w:tblPr>
+        <w:tblStyle w:val="TableGrid"/>
+        <w:tblpPr w:leftFromText="180" w:rightFromText="180" w:vertAnchor="page" w:horzAnchor="margin" w:tblpY="5671"/>
+        <w:tblW w:w="0" w:type="auto"/>
+        <w:tblLook w:val="04A0" w:firstRow="1" w:lastRow="0" w:firstColumn="1" w:lastColumn="0" w:noHBand="0" w:noVBand="1"/>
+      </w:tblPr>
+      <w:tblGrid>
+        <w:gridCol w:w="4508"/>
+        <w:gridCol w:w="4508"/>
+      </w:tblGrid>
+      <w:tr>
+        <w:tc>
+          <w:tcPr>
+            <w:tcW w:w="4508" w:type="dxa"/>
+          </w:tcPr>
+          <w:p>
+            <w:pPr>
+              <w:rPr>
+                <w:sz w:val="32"/>
+                <w:szCs w:val="32"/>
+              </w:rPr>
+            </w:pPr>
+            <w:r>
+              <w:rPr>
+                <w:sz w:val="32"/>
+                <w:szCs w:val="32"/>
+              </w:rPr>
+              <w:lastRenderedPageBreak/>
+              <w:t>Pros:</w:t>
+            </w:r>
+          </w:p>
+        </w:tc>
+        <w:tc>
+          <w:tcPr>
+            <w:tcW w:w="4508" w:type="dxa"/>
+          </w:tcPr>
+          <w:p>
+            <w:pPr>
+              <w:rPr>
+                <w:sz w:val="32"/>
+                <w:szCs w:val="32"/>
+              </w:rPr>
+            </w:pPr>
+            <w:r>
+              <w:rPr>
+                <w:sz w:val="32"/>
+                <w:szCs w:val="32"/>
+              </w:rPr>
+              <w:t>Cons</w:t>
+            </w:r>
+          </w:p>
+        </w:tc>
+      </w:tr>
+      <w:tr>
+        <w:tc>
+          <w:tcPr>
+            <w:tcW w:w="4508" w:type="dxa"/>
+          </w:tcPr>
+          <w:p>
+            <w:pPr>
+              <w:rPr>
+                <w:sz w:val="32"/>
+                <w:szCs w:val="32"/>
+              </w:rPr>
+            </w:pPr>
+            <w:r>
+              <w:rPr>
+                <w:sz w:val="32"/>
+                <w:szCs w:val="32"/>
+              </w:rPr>
+              <w:t>Updates online App when you commit to GitHub</w:t>
+            </w:r>
+          </w:p>
+        </w:tc>
+        <w:tc>
+          <w:tcPr>
+            <w:tcW w:w="4508" w:type="dxa"/>
+          </w:tcPr>
+          <w:p>
+            <w:pPr>
+              <w:rPr>
+                <w:sz w:val="32"/>
+                <w:szCs w:val="32"/>
+              </w:rPr>
+            </w:pPr>
+            <w:r>
+              <w:rPr>
+                <w:sz w:val="32"/>
+                <w:szCs w:val="32"/>
+              </w:rPr>
+              <w:t>If Errors in code wont build.</w:t>
+            </w:r>
+          </w:p>
+        </w:tc>
+      </w:tr>
+      <w:tr>
+        <w:tc>
+          <w:tcPr>
+            <w:tcW w:w="4508" w:type="dxa"/>
+          </w:tcPr>
+          <w:p>
+            <w:pPr>
+              <w:rPr>
+                <w:sz w:val="32"/>
+                <w:szCs w:val="32"/>
+              </w:rPr>
+            </w:pPr>
+            <w:r>
+              <w:rPr>
+                <w:sz w:val="32"/>
+                <w:szCs w:val="32"/>
+              </w:rPr>
+              <w:t>Don’t have to do the linking between files and servers, does it for you</w:t>
+            </w:r>
+          </w:p>
+        </w:tc>
+        <w:tc>
+          <w:tcPr>
+            <w:tcW w:w="4508" w:type="dxa"/>
+          </w:tcPr>
+          <w:p>
+            <w:pPr>
+              <w:rPr>
+                <w:sz w:val="32"/>
+                <w:szCs w:val="32"/>
+              </w:rPr>
+            </w:pPr>
+          </w:p>
+        </w:tc>
+      </w:tr>
+      <w:tr>
+        <w:tc>
+          <w:tcPr>
+            <w:tcW w:w="4508" w:type="dxa"/>
+          </w:tcPr>
+          <w:p>
+            <w:pPr>
+              <w:rPr>
+                <w:sz w:val="32"/>
+                <w:szCs w:val="32"/>
+              </w:rPr>
+            </w:pPr>
+            <w:r>
+              <w:rPr>
+                <w:sz w:val="32"/>
+                <w:szCs w:val="32"/>
+              </w:rPr>
+              <w:t>Makes you app public by default</w:t>
+            </w:r>
+          </w:p>
+        </w:tc>
+        <w:tc>
+          <w:tcPr>
+            <w:tcW w:w="4508" w:type="dxa"/>
+          </w:tcPr>
+          <w:p>
+            <w:pPr>
+              <w:rPr>
+                <w:sz w:val="32"/>
+                <w:szCs w:val="32"/>
+              </w:rPr>
+            </w:pPr>
+          </w:p>
+        </w:tc>
+      </w:tr>
+      <w:tr>
+        <w:tc>
+          <w:tcPr>
+            <w:tcW w:w="4508" w:type="dxa"/>
+          </w:tcPr>
+          <w:p>
+            <w:pPr>
+              <w:rPr>
+                <w:sz w:val="32"/>
+                <w:szCs w:val="32"/>
+              </w:rPr>
+            </w:pPr>
+            <w:r>
+              <w:rPr>
+                <w:sz w:val="32"/>
+                <w:szCs w:val="32"/>
+              </w:rPr>
+              <w:t>Can add tests to application when uploading if you wished for in the build process</w:t>
+            </w:r>
+          </w:p>
+        </w:tc>
+        <w:tc>
+          <w:tcPr>
+            <w:tcW w:w="4508" w:type="dxa"/>
+          </w:tcPr>
+          <w:p>
+            <w:pPr>
+              <w:rPr>
+                <w:sz w:val="32"/>
+                <w:szCs w:val="32"/>
+              </w:rPr>
+            </w:pPr>
+          </w:p>
+        </w:tc>
+      </w:tr>
+      <w:tr>
+        <w:tc>
+          <w:tcPr>
+            <w:tcW w:w="4508" w:type="dxa"/>
+          </w:tcPr>
+          <w:p>
+            <w:pPr>
+              <w:rPr>
+                <w:sz w:val="32"/>
+                <w:szCs w:val="32"/>
+              </w:rPr>
+            </w:pPr>
+          </w:p>
+        </w:tc>
+        <w:tc>
+          <w:tcPr>
+            <w:tcW w:w="4508" w:type="dxa"/>
+          </w:tcPr>
+          <w:p>
+            <w:pPr>
+              <w:rPr>
+                <w:sz w:val="32"/>
+                <w:szCs w:val="32"/>
+              </w:rPr>
+            </w:pPr>
+          </w:p>
+        </w:tc>
+      </w:tr>
+      <w:tr>
+        <w:tc>
+          <w:tcPr>
+            <w:tcW w:w="4508" w:type="dxa"/>
+          </w:tcPr>
+          <w:p>
+            <w:pPr>
+              <w:rPr>
+                <w:sz w:val="32"/>
+                <w:szCs w:val="32"/>
+              </w:rPr>
+            </w:pPr>
+          </w:p>
+        </w:tc>
+        <w:tc>
+          <w:tcPr>
+            <w:tcW w:w="4508" w:type="dxa"/>
+          </w:tcPr>
+          <w:p>
+            <w:pPr>
+              <w:rPr>
+                <w:sz w:val="32"/>
+                <w:szCs w:val="32"/>
+              </w:rPr>
+            </w:pPr>
+          </w:p>
+        </w:tc>
+      </w:tr>
+      <w:tr>
+        <w:tc>
+          <w:tcPr>
+            <w:tcW w:w="4508" w:type="dxa"/>
+          </w:tcPr>
+          <w:p>
+            <w:pPr>
+              <w:rPr>
+                <w:sz w:val="32"/>
+                <w:szCs w:val="32"/>
+              </w:rPr>
+            </w:pPr>
+          </w:p>
+        </w:tc>
+        <w:tc>
+          <w:tcPr>
+            <w:tcW w:w="4508" w:type="dxa"/>
+          </w:tcPr>
+          <w:p>
+            <w:pPr>
+              <w:rPr>
+                <w:sz w:val="32"/>
+                <w:szCs w:val="32"/>
+              </w:rPr>
+            </w:pPr>
+          </w:p>
+        </w:tc>
+      </w:tr>
+    </w:tbl>
+    <w:p>
+      <w:r>
+        <w:t xml:space="preserve">Amplify is very useful when making changes to your application as you don’t need to reupload your files to </w:t>
+      </w:r>
+      <w:r>
+        <w:t xml:space="preserve">your s3 bucket to </w:t>
+      </w:r>
+      <w:r>
+        <w:t>update your online application. It simply automatically rebuilds your application when you make a change</w:t>
+      </w:r>
+      <w:r>
+        <w:t xml:space="preserve">/commit </w:t>
+      </w:r>
+      <w:r>
+        <w:t xml:space="preserve">to your linked GitHub repository. This which saves time and helps in faster development of applications. </w:t>
+      </w:r>
+    </w:p>
+    <w:p>
+      <w:pPr>
+        <w:rPr>
+          <w:rFonts w:ascii="Bell MT" w:hAnsi="Bell MT"/>
+          <w:b/>
+          <w:bCs/>
+          <w:color w:val="FF0000"/>
+          <w:sz w:val="44"/>
+          <w:szCs w:val="44"/>
+          <w:u w:val="single"/>
+        </w:rPr>
+      </w:pPr>
+    </w:p>
+    <w:p>
+      <w:pPr>
+        <w:rPr>
+          <w:rFonts w:ascii="Bell MT" w:hAnsi="Bell MT"/>
+          <w:b/>
+          <w:bCs/>
+          <w:color w:val="FF0000"/>
+          <w:sz w:val="44"/>
+          <w:szCs w:val="44"/>
+          <w:u w:val="single"/>
+        </w:rPr>
+      </w:pPr>
+    </w:p>
+    <w:p>
+      <w:pPr>
+        <w:rPr>
+          <w:rFonts w:ascii="Bell MT" w:hAnsi="Bell MT"/>
+          <w:b/>
+          <w:bCs/>
+          <w:color w:val="FF0000"/>
+          <w:sz w:val="44"/>
+          <w:szCs w:val="44"/>
+          <w:u w:val="single"/>
+        </w:rPr>
+      </w:pPr>
+    </w:p>
+    <w:p>
+      <w:pPr>
+        <w:jc w:val="center"/>
+        <w:rPr>
+          <w:rFonts w:ascii="Bell MT" w:hAnsi="Bell MT"/>
+          <w:b/>
+          <w:bCs/>
+          <w:color w:val="FF0000"/>
+          <w:sz w:val="44"/>
+          <w:szCs w:val="44"/>
+          <w:u w:val="single"/>
+        </w:rPr>
+      </w:pPr>
+      <w:r>
+        <w:rPr>
+          <w:rFonts w:ascii="Bell MT" w:hAnsi="Bell MT"/>
+          <w:b/>
+          <w:bCs/>
+          <w:color w:val="FF0000"/>
+          <w:sz w:val="44"/>
+          <w:szCs w:val="44"/>
+          <w:u w:val="single"/>
+        </w:rPr>
+        <w:t>AMPLIFY</w:t>
       </w:r>
     </w:p>
     <w:sectPr>
@@ -2253,6 +2600,25 @@
       <w:outlineLvl w:val="9"/>
     </w:pPr>
   </w:style>
+  <w:style w:type="table" w:styleId="TableGrid">
+    <w:name w:val="Table Grid"/>
+    <w:basedOn w:val="TableNormal"/>
+    <w:uiPriority w:val="39"/>
+    <w:rsid w:val="008C5F55"/>
+    <w:pPr>
+      <w:spacing w:after="0" w:line="240" w:lineRule="auto"/>
+    </w:pPr>
+    <w:tblPr>
+      <w:tblBorders>
+        <w:top w:val="single" w:sz="4" w:space="0" w:color="auto"/>
+        <w:left w:val="single" w:sz="4" w:space="0" w:color="auto"/>
+        <w:bottom w:val="single" w:sz="4" w:space="0" w:color="auto"/>
+        <w:right w:val="single" w:sz="4" w:space="0" w:color="auto"/>
+        <w:insideH w:val="single" w:sz="4" w:space="0" w:color="auto"/>
+        <w:insideV w:val="single" w:sz="4" w:space="0" w:color="auto"/>
+      </w:tblBorders>
+    </w:tblPr>
+  </w:style>
 </w:styles>
 </file>
 

</xml_diff>

<commit_message>
added to stephens section dissertation
</commit_message>
<xml_diff>
--- a/stephens dissertation section.docx
+++ b/stephens dissertation section.docx
@@ -263,22 +263,23 @@
         <w:t xml:space="preserve">Below Showing a Diagram which I believe describes the process. </w:t>
       </w:r>
     </w:p>
+    <w:p/>
     <w:p>
       <w:r>
         <w:rPr>
           <w:noProof/>
         </w:rPr>
         <w:drawing>
-          <wp:anchor distT="0" distB="0" distL="114300" distR="114300" simplePos="0" relativeHeight="251659264" behindDoc="0" locked="0" layoutInCell="1" allowOverlap="1" wp14:anchorId="4D53E98C" wp14:editId="3BB8DDF5">
+          <wp:anchor distT="0" distB="0" distL="114300" distR="114300" simplePos="0" relativeHeight="251659264" behindDoc="0" locked="0" layoutInCell="1" allowOverlap="1" wp14:anchorId="4D53E98C" wp14:editId="41934517">
             <wp:simplePos x="0" y="0"/>
             <wp:positionH relativeFrom="margin">
               <wp:align>center</wp:align>
             </wp:positionH>
             <wp:positionV relativeFrom="margin">
-              <wp:posOffset>3169285</wp:posOffset>
+              <wp:posOffset>3455035</wp:posOffset>
             </wp:positionV>
             <wp:extent cx="3723005" cy="1819275"/>
-            <wp:effectExtent l="0" t="0" r="0" b="9525"/>
+            <wp:effectExtent l="190500" t="190500" r="182245" b="200025"/>
             <wp:wrapSquare wrapText="bothSides"/>
             <wp:docPr id="4" name="Picture 4" descr="Image result for amazon s3 buckets files"/>
             <wp:cNvGraphicFramePr>
@@ -314,10 +315,16 @@
                     <a:prstGeom prst="rect">
                       <a:avLst/>
                     </a:prstGeom>
-                    <a:noFill/>
                     <a:ln>
                       <a:noFill/>
                     </a:ln>
+                    <a:effectLst>
+                      <a:outerShdw blurRad="190500" algn="tl" rotWithShape="0">
+                        <a:srgbClr val="000000">
+                          <a:alpha val="70000"/>
+                        </a:srgbClr>
+                      </a:outerShdw>
+                    </a:effectLst>
                   </pic:spPr>
                 </pic:pic>
               </a:graphicData>
@@ -326,7 +333,6 @@
         </w:drawing>
       </w:r>
     </w:p>
-    <w:p/>
     <w:p/>
     <w:p>
       <w:pPr>
@@ -619,7 +625,7 @@
           <w:noProof/>
         </w:rPr>
         <w:drawing>
-          <wp:anchor distT="0" distB="0" distL="114300" distR="114300" simplePos="0" relativeHeight="251658240" behindDoc="0" locked="0" layoutInCell="1" allowOverlap="1" wp14:anchorId="712C9772" wp14:editId="3B990624">
+          <wp:anchor distT="0" distB="0" distL="114300" distR="114300" simplePos="0" relativeHeight="251658240" behindDoc="0" locked="0" layoutInCell="1" allowOverlap="1" wp14:anchorId="712C9772" wp14:editId="759323E7">
             <wp:simplePos x="0" y="0"/>
             <wp:positionH relativeFrom="margin">
               <wp:posOffset>993775</wp:posOffset>
@@ -628,7 +634,7 @@
               <wp:posOffset>1499235</wp:posOffset>
             </wp:positionV>
             <wp:extent cx="3533775" cy="2192460"/>
-            <wp:effectExtent l="0" t="0" r="0" b="0"/>
+            <wp:effectExtent l="190500" t="190500" r="180975" b="189230"/>
             <wp:wrapSquare wrapText="bothSides"/>
             <wp:docPr id="1" name="Picture 1"/>
             <wp:cNvGraphicFramePr>
@@ -661,6 +667,16 @@
                     <a:prstGeom prst="rect">
                       <a:avLst/>
                     </a:prstGeom>
+                    <a:ln>
+                      <a:noFill/>
+                    </a:ln>
+                    <a:effectLst>
+                      <a:outerShdw blurRad="190500" algn="tl" rotWithShape="0">
+                        <a:srgbClr val="000000">
+                          <a:alpha val="70000"/>
+                        </a:srgbClr>
+                      </a:outerShdw>
+                    </a:effectLst>
                   </pic:spPr>
                 </pic:pic>
               </a:graphicData>
@@ -680,7 +696,6 @@
     <w:p/>
     <w:p/>
     <w:p/>
-    <w:p/>
     <w:p>
       <w:r>
         <w:t xml:space="preserve">Uploading to amplify I discovered that I can only host the application to amplify if I was the admin holder of the repository of the </w:t>
@@ -806,8 +821,6 @@
     <w:p/>
     <w:p/>
     <w:p/>
-    <w:p/>
-    <w:p/>
     <w:p>
       <w:pPr>
         <w:rPr>
@@ -822,6 +835,7 @@
           <w:bCs/>
           <w:u w:val="single"/>
         </w:rPr>
+        <w:lastRenderedPageBreak/>
         <w:t xml:space="preserve">Linking aws amplify with custom domain – </w:t>
       </w:r>
     </w:p>
@@ -842,23 +856,22 @@
         <w:t>This which had to be done manually when not using aws amplify.</w:t>
       </w:r>
     </w:p>
-    <w:p/>
     <w:p>
       <w:r>
         <w:rPr>
           <w:noProof/>
         </w:rPr>
         <w:drawing>
-          <wp:anchor distT="0" distB="0" distL="114300" distR="114300" simplePos="0" relativeHeight="251660288" behindDoc="0" locked="0" layoutInCell="1" allowOverlap="1" wp14:anchorId="6CE887C0" wp14:editId="179B107A">
+          <wp:anchor distT="0" distB="0" distL="114300" distR="114300" simplePos="0" relativeHeight="251660288" behindDoc="0" locked="0" layoutInCell="1" allowOverlap="1" wp14:anchorId="6CE887C0" wp14:editId="18AF24FB">
             <wp:simplePos x="0" y="0"/>
             <wp:positionH relativeFrom="margin">
-              <wp:posOffset>875030</wp:posOffset>
+              <wp:posOffset>827405</wp:posOffset>
             </wp:positionH>
             <wp:positionV relativeFrom="margin">
-              <wp:posOffset>2000250</wp:posOffset>
+              <wp:posOffset>1209675</wp:posOffset>
             </wp:positionV>
             <wp:extent cx="3914775" cy="1505585"/>
-            <wp:effectExtent l="0" t="0" r="9525" b="0"/>
+            <wp:effectExtent l="190500" t="190500" r="200025" b="189865"/>
             <wp:wrapSquare wrapText="bothSides"/>
             <wp:docPr id="2" name="Picture 2"/>
             <wp:cNvGraphicFramePr>
@@ -891,6 +904,16 @@
                     <a:prstGeom prst="rect">
                       <a:avLst/>
                     </a:prstGeom>
+                    <a:ln>
+                      <a:noFill/>
+                    </a:ln>
+                    <a:effectLst>
+                      <a:outerShdw blurRad="190500" algn="tl" rotWithShape="0">
+                        <a:srgbClr val="000000">
+                          <a:alpha val="70000"/>
+                        </a:srgbClr>
+                      </a:outerShdw>
+                    </a:effectLst>
                   </pic:spPr>
                 </pic:pic>
               </a:graphicData>
@@ -911,6 +934,7 @@
     <w:p/>
     <w:p/>
     <w:p/>
+    <w:p/>
     <w:p>
       <w:r>
         <w:t xml:space="preserve">This which since I have done both </w:t>
@@ -974,7 +998,7 @@
           <w:noProof/>
         </w:rPr>
         <w:drawing>
-          <wp:anchor distT="0" distB="0" distL="114300" distR="114300" simplePos="0" relativeHeight="251661312" behindDoc="0" locked="0" layoutInCell="1" allowOverlap="1" wp14:anchorId="34F2A868" wp14:editId="3630C16D">
+          <wp:anchor distT="0" distB="0" distL="114300" distR="114300" simplePos="0" relativeHeight="251661312" behindDoc="0" locked="0" layoutInCell="1" allowOverlap="1" wp14:anchorId="34F2A868" wp14:editId="556D7D36">
             <wp:simplePos x="0" y="0"/>
             <wp:positionH relativeFrom="margin">
               <wp:posOffset>217805</wp:posOffset>
@@ -983,7 +1007,7 @@
               <wp:align>bottom</wp:align>
             </wp:positionV>
             <wp:extent cx="5731510" cy="2936240"/>
-            <wp:effectExtent l="0" t="0" r="2540" b="0"/>
+            <wp:effectExtent l="190500" t="190500" r="193040" b="187960"/>
             <wp:wrapSquare wrapText="bothSides"/>
             <wp:docPr id="3" name="Picture 3"/>
             <wp:cNvGraphicFramePr>
@@ -1016,6 +1040,16 @@
                     <a:prstGeom prst="rect">
                       <a:avLst/>
                     </a:prstGeom>
+                    <a:ln>
+                      <a:noFill/>
+                    </a:ln>
+                    <a:effectLst>
+                      <a:outerShdw blurRad="190500" algn="tl" rotWithShape="0">
+                        <a:srgbClr val="000000">
+                          <a:alpha val="70000"/>
+                        </a:srgbClr>
+                      </a:outerShdw>
+                    </a:effectLst>
                   </pic:spPr>
                 </pic:pic>
               </a:graphicData>
@@ -1038,10 +1072,82 @@
         <w:t xml:space="preserve"> for the second time using a different approach.</w:t>
       </w:r>
     </w:p>
+    <w:p>
+      <w:r>
+        <w:t xml:space="preserve">Amplify is very useful when making changes to your application as you don’t need to reupload your files to </w:t>
+      </w:r>
+      <w:r>
+        <w:t xml:space="preserve">your s3 bucket to </w:t>
+      </w:r>
+      <w:r>
+        <w:t xml:space="preserve">update your online application. It simply automatically rebuilds your application when you </w:t>
+      </w:r>
+      <w:r>
+        <w:lastRenderedPageBreak/>
+        <w:t>make a change</w:t>
+      </w:r>
+      <w:r>
+        <w:t xml:space="preserve">/commit </w:t>
+      </w:r>
+      <w:r>
+        <w:t xml:space="preserve">to your linked GitHub repository. This which saves time and helps in faster development of applications. </w:t>
+      </w:r>
+    </w:p>
+    <w:p>
+      <w:pPr>
+        <w:rPr>
+          <w:rFonts w:ascii="Bell MT" w:hAnsi="Bell MT"/>
+          <w:b/>
+          <w:bCs/>
+          <w:color w:val="FF0000"/>
+          <w:sz w:val="44"/>
+          <w:szCs w:val="44"/>
+          <w:u w:val="single"/>
+        </w:rPr>
+      </w:pPr>
+    </w:p>
+    <w:p>
+      <w:pPr>
+        <w:jc w:val="center"/>
+        <w:rPr>
+          <w:rFonts w:ascii="Bell MT" w:hAnsi="Bell MT"/>
+          <w:b/>
+          <w:bCs/>
+          <w:color w:val="FF0000"/>
+          <w:sz w:val="24"/>
+          <w:szCs w:val="24"/>
+          <w:u w:val="single"/>
+        </w:rPr>
+      </w:pPr>
+      <w:r>
+        <w:rPr>
+          <w:rFonts w:ascii="Bell MT" w:hAnsi="Bell MT"/>
+          <w:b/>
+          <w:bCs/>
+          <w:color w:val="FF0000"/>
+          <w:sz w:val="24"/>
+          <w:szCs w:val="24"/>
+          <w:u w:val="single"/>
+        </w:rPr>
+        <w:t>AMPLIFY</w:t>
+      </w:r>
+      <w:r>
+        <w:rPr>
+          <w:rFonts w:ascii="Bell MT" w:hAnsi="Bell MT"/>
+          <w:b/>
+          <w:bCs/>
+          <w:color w:val="FF0000"/>
+          <w:sz w:val="24"/>
+          <w:szCs w:val="24"/>
+          <w:u w:val="single"/>
+        </w:rPr>
+        <w:t xml:space="preserve"> TABLE</w:t>
+      </w:r>
+    </w:p>
     <w:tbl>
       <w:tblPr>
         <w:tblStyle w:val="TableGrid"/>
-        <w:tblpPr w:leftFromText="180" w:rightFromText="180" w:vertAnchor="page" w:horzAnchor="margin" w:tblpY="5671"/>
+        <w:tblpPr w:leftFromText="180" w:rightFromText="180" w:vertAnchor="page" w:horzAnchor="margin" w:tblpY="3856"/>
         <w:tblW w:w="0" w:type="auto"/>
         <w:tblLook w:val="04A0" w:firstRow="1" w:lastRow="0" w:firstColumn="1" w:lastColumn="0" w:noHBand="0" w:noVBand="1"/>
       </w:tblPr>
@@ -1066,7 +1172,6 @@
                 <w:sz w:val="32"/>
                 <w:szCs w:val="32"/>
               </w:rPr>
-              <w:lastRenderedPageBreak/>
               <w:t>Pros:</w:t>
             </w:r>
           </w:p>
@@ -1325,21 +1430,18 @@
       </w:tr>
     </w:tbl>
     <w:p>
-      <w:r>
-        <w:t xml:space="preserve">Amplify is very useful when making changes to your application as you don’t need to reupload your files to </w:t>
-      </w:r>
-      <w:r>
-        <w:t xml:space="preserve">your s3 bucket to </w:t>
-      </w:r>
-      <w:r>
-        <w:t>update your online application. It simply automatically rebuilds your application when you make a change</w:t>
-      </w:r>
-      <w:r>
-        <w:t xml:space="preserve">/commit </w:t>
-      </w:r>
-      <w:r>
-        <w:t xml:space="preserve">to your linked GitHub repository. This which saves time and helps in faster development of applications. </w:t>
-      </w:r>
+      <w:pPr>
+        <w:jc w:val="center"/>
+        <w:rPr>
+          <w:rFonts w:ascii="Bell MT" w:hAnsi="Bell MT"/>
+          <w:b/>
+          <w:bCs/>
+          <w:color w:val="FF0000"/>
+          <w:sz w:val="24"/>
+          <w:szCs w:val="24"/>
+          <w:u w:val="single"/>
+        </w:rPr>
+      </w:pPr>
     </w:p>
     <w:p>
       <w:pPr>
@@ -1353,9 +1455,7 @@
           <w:u w:val="single"/>
         </w:rPr>
       </w:pPr>
-    </w:p>
-    <w:p>
-      <w:pPr>
+      <w:r>
         <w:rPr>
           <w:rFonts w:ascii="Bell MT" w:hAnsi="Bell MT"/>
           <w:b/>
@@ -1365,8 +1465,101 @@
           <w:szCs w:val="44"/>
           <w:u w:val="single"/>
         </w:rPr>
-      </w:pPr>
-    </w:p>
+        <w:t>Font awesome Website:</w:t>
+      </w:r>
+    </w:p>
+    <w:p>
+      <w:r>
+        <w:t>Used Font awesome website to get icons that we could use to link our social media accounts to our website for advertising and easy access. This which makes navigation between the social media accounts easier for the users.</w:t>
+      </w:r>
+    </w:p>
+    <w:p>
+      <w:r>
+        <w:t>To use these icons on our website I had to make an account that provided me with html code that I had to have embedded in my code to allow the icons to appear.</w:t>
+      </w:r>
+    </w:p>
+    <w:p>
+      <w:r>
+        <w:t>This after having imbedded in the body of my code allowed me to search for icons on the website. There which I selected the one I wanted, and it then provided me with more html that I simply had to paste into my application where I wanted it to display. Here where I embedded this html code from the website into a href tag that allowed me to reference a website when a user clicks on the icon. This which I repeated for each social media account I wanted to reference.</w:t>
+      </w:r>
+    </w:p>
+    <w:p>
+      <w:r>
+        <w:rPr>
+          <w:noProof/>
+        </w:rPr>
+        <w:drawing>
+          <wp:anchor distT="0" distB="0" distL="114300" distR="114300" simplePos="0" relativeHeight="251662336" behindDoc="0" locked="0" layoutInCell="1" allowOverlap="1" wp14:anchorId="40EC28FB" wp14:editId="5E0CF730">
+            <wp:simplePos x="0" y="0"/>
+            <wp:positionH relativeFrom="margin">
+              <wp:posOffset>340360</wp:posOffset>
+            </wp:positionH>
+            <wp:positionV relativeFrom="margin">
+              <wp:posOffset>7277735</wp:posOffset>
+            </wp:positionV>
+            <wp:extent cx="4607560" cy="2112010"/>
+            <wp:effectExtent l="190500" t="190500" r="193040" b="193040"/>
+            <wp:wrapSquare wrapText="bothSides"/>
+            <wp:docPr id="5" name="Picture 5"/>
+            <wp:cNvGraphicFramePr>
+              <a:graphicFrameLocks xmlns:a="http://schemas.openxmlformats.org/drawingml/2006/main" noChangeAspect="1"/>
+            </wp:cNvGraphicFramePr>
+            <a:graphic xmlns:a="http://schemas.openxmlformats.org/drawingml/2006/main">
+              <a:graphicData uri="http://schemas.openxmlformats.org/drawingml/2006/picture">
+                <pic:pic xmlns:pic="http://schemas.openxmlformats.org/drawingml/2006/picture">
+                  <pic:nvPicPr>
+                    <pic:cNvPr id="1" name=""/>
+                    <pic:cNvPicPr/>
+                  </pic:nvPicPr>
+                  <pic:blipFill>
+                    <a:blip r:embed="rId11" cstate="print">
+                      <a:extLst>
+                        <a:ext uri="{28A0092B-C50C-407E-A947-70E740481C1C}">
+                          <a14:useLocalDpi xmlns:a14="http://schemas.microsoft.com/office/drawing/2010/main" val="0"/>
+                        </a:ext>
+                      </a:extLst>
+                    </a:blip>
+                    <a:stretch>
+                      <a:fillRect/>
+                    </a:stretch>
+                  </pic:blipFill>
+                  <pic:spPr>
+                    <a:xfrm>
+                      <a:off x="0" y="0"/>
+                      <a:ext cx="4607560" cy="2112010"/>
+                    </a:xfrm>
+                    <a:prstGeom prst="rect">
+                      <a:avLst/>
+                    </a:prstGeom>
+                    <a:ln>
+                      <a:noFill/>
+                    </a:ln>
+                    <a:effectLst>
+                      <a:outerShdw blurRad="190500" algn="tl" rotWithShape="0">
+                        <a:srgbClr val="000000">
+                          <a:alpha val="70000"/>
+                        </a:srgbClr>
+                      </a:outerShdw>
+                    </a:effectLst>
+                  </pic:spPr>
+                </pic:pic>
+              </a:graphicData>
+            </a:graphic>
+            <wp14:sizeRelH relativeFrom="margin">
+              <wp14:pctWidth>0</wp14:pctWidth>
+            </wp14:sizeRelH>
+            <wp14:sizeRelV relativeFrom="margin">
+              <wp14:pctHeight>0</wp14:pctHeight>
+            </wp14:sizeRelV>
+          </wp:anchor>
+        </w:drawing>
+      </w:r>
+    </w:p>
+    <w:p/>
+    <w:p/>
+    <w:p/>
+    <w:p/>
+    <w:p/>
     <w:p>
       <w:pPr>
         <w:rPr>
@@ -1379,10 +1572,7 @@
           <w:u w:val="single"/>
         </w:rPr>
       </w:pPr>
-    </w:p>
-    <w:p>
-      <w:pPr>
-        <w:jc w:val="center"/>
+      <w:r>
         <w:rPr>
           <w:rFonts w:ascii="Bell MT" w:hAnsi="Bell MT"/>
           <w:b/>
@@ -1392,18 +1582,191 @@
           <w:szCs w:val="44"/>
           <w:u w:val="single"/>
         </w:rPr>
-      </w:pPr>
-      <w:r>
+        <w:lastRenderedPageBreak/>
+        <w:t>Linktree website:</w:t>
+      </w:r>
+    </w:p>
+    <w:p>
+      <w:r>
+        <w:t>This website I signed up to for it to allow me to link multiple websites to the one account. This which makes it easier to list to the users the accounts all in one place neatly.</w:t>
+      </w:r>
+      <w:r>
+        <w:t xml:space="preserve"> I had to sign up using my college email and verify the email. Here I created the account under the username of the application called Student mania.</w:t>
+      </w:r>
+      <w:r>
+        <w:t xml:space="preserve"> This which I thought was a good idea for later expansion when multiple websites will be created for marketing purposes. Added this to the website to show its purpose and its workings.</w:t>
+      </w:r>
+    </w:p>
+    <w:p/>
+    <w:p>
+      <w:pPr>
+        <w:jc w:val="center"/>
         <w:rPr>
           <w:rFonts w:ascii="Bell MT" w:hAnsi="Bell MT"/>
           <w:b/>
           <w:bCs/>
           <w:color w:val="FF0000"/>
-          <w:sz w:val="44"/>
-          <w:szCs w:val="44"/>
+          <w:sz w:val="24"/>
+          <w:szCs w:val="24"/>
           <w:u w:val="single"/>
         </w:rPr>
-        <w:t>AMPLIFY</w:t>
+      </w:pPr>
+      <w:r>
+        <w:rPr>
+          <w:rFonts w:ascii="Bell MT" w:hAnsi="Bell MT"/>
+          <w:b/>
+          <w:bCs/>
+          <w:color w:val="FF0000"/>
+          <w:sz w:val="24"/>
+          <w:szCs w:val="24"/>
+          <w:u w:val="single"/>
+        </w:rPr>
+        <w:t>Linktree TABLE</w:t>
+      </w:r>
+    </w:p>
+    <w:p/>
+    <w:tbl>
+      <w:tblPr>
+        <w:tblStyle w:val="TableGrid"/>
+        <w:tblW w:w="0" w:type="auto"/>
+        <w:tblLook w:val="04A0" w:firstRow="1" w:lastRow="0" w:firstColumn="1" w:lastColumn="0" w:noHBand="0" w:noVBand="1"/>
+      </w:tblPr>
+      <w:tblGrid>
+        <w:gridCol w:w="4508"/>
+        <w:gridCol w:w="4508"/>
+      </w:tblGrid>
+      <w:tr>
+        <w:tc>
+          <w:tcPr>
+            <w:tcW w:w="4508" w:type="dxa"/>
+          </w:tcPr>
+          <w:p>
+            <w:r>
+              <w:t>Pros:</w:t>
+            </w:r>
+          </w:p>
+        </w:tc>
+        <w:tc>
+          <w:tcPr>
+            <w:tcW w:w="4508" w:type="dxa"/>
+          </w:tcPr>
+          <w:p>
+            <w:r>
+              <w:t>Cons</w:t>
+            </w:r>
+          </w:p>
+        </w:tc>
+      </w:tr>
+      <w:tr>
+        <w:tc>
+          <w:tcPr>
+            <w:tcW w:w="4508" w:type="dxa"/>
+          </w:tcPr>
+          <w:p>
+            <w:r>
+              <w:t>Allows expansion</w:t>
+            </w:r>
+          </w:p>
+        </w:tc>
+        <w:tc>
+          <w:tcPr>
+            <w:tcW w:w="4508" w:type="dxa"/>
+          </w:tcPr>
+          <w:p>
+            <w:r>
+              <w:t>Have to setup another account</w:t>
+            </w:r>
+          </w:p>
+        </w:tc>
+      </w:tr>
+      <w:tr>
+        <w:tc>
+          <w:tcPr>
+            <w:tcW w:w="4508" w:type="dxa"/>
+          </w:tcPr>
+          <w:p>
+            <w:r>
+              <w:t>Neat layout</w:t>
+            </w:r>
+          </w:p>
+        </w:tc>
+        <w:tc>
+          <w:tcPr>
+            <w:tcW w:w="4508" w:type="dxa"/>
+          </w:tcPr>
+          <w:p/>
+        </w:tc>
+      </w:tr>
+      <w:tr>
+        <w:tc>
+          <w:tcPr>
+            <w:tcW w:w="4508" w:type="dxa"/>
+          </w:tcPr>
+          <w:p>
+            <w:r>
+              <w:t>Less icons on website to be displayed</w:t>
+            </w:r>
+          </w:p>
+        </w:tc>
+        <w:tc>
+          <w:tcPr>
+            <w:tcW w:w="4508" w:type="dxa"/>
+          </w:tcPr>
+          <w:p/>
+        </w:tc>
+      </w:tr>
+    </w:tbl>
+    <w:p/>
+    <w:p>
+      <w:r>
+        <w:rPr>
+          <w:noProof/>
+        </w:rPr>
+        <w:drawing>
+          <wp:inline distT="0" distB="0" distL="0" distR="0" wp14:anchorId="54508F54" wp14:editId="0D85F7DA">
+            <wp:extent cx="5731510" cy="3529330"/>
+            <wp:effectExtent l="190500" t="190500" r="193040" b="185420"/>
+            <wp:docPr id="6" name="Picture 6"/>
+            <wp:cNvGraphicFramePr>
+              <a:graphicFrameLocks xmlns:a="http://schemas.openxmlformats.org/drawingml/2006/main" noChangeAspect="1"/>
+            </wp:cNvGraphicFramePr>
+            <a:graphic xmlns:a="http://schemas.openxmlformats.org/drawingml/2006/main">
+              <a:graphicData uri="http://schemas.openxmlformats.org/drawingml/2006/picture">
+                <pic:pic xmlns:pic="http://schemas.openxmlformats.org/drawingml/2006/picture">
+                  <pic:nvPicPr>
+                    <pic:cNvPr id="1" name=""/>
+                    <pic:cNvPicPr/>
+                  </pic:nvPicPr>
+                  <pic:blipFill>
+                    <a:blip r:embed="rId12"/>
+                    <a:stretch>
+                      <a:fillRect/>
+                    </a:stretch>
+                  </pic:blipFill>
+                  <pic:spPr>
+                    <a:xfrm>
+                      <a:off x="0" y="0"/>
+                      <a:ext cx="5749897" cy="3540652"/>
+                    </a:xfrm>
+                    <a:prstGeom prst="rect">
+                      <a:avLst/>
+                    </a:prstGeom>
+                    <a:ln>
+                      <a:noFill/>
+                    </a:ln>
+                    <a:effectLst>
+                      <a:outerShdw blurRad="190500" algn="tl" rotWithShape="0">
+                        <a:srgbClr val="000000">
+                          <a:alpha val="70000"/>
+                        </a:srgbClr>
+                      </a:outerShdw>
+                    </a:effectLst>
+                  </pic:spPr>
+                </pic:pic>
+              </a:graphicData>
+            </a:graphic>
+          </wp:inline>
+        </w:drawing>
       </w:r>
     </w:p>
     <w:sectPr>

</xml_diff>

<commit_message>
added to my section dissertation document
</commit_message>
<xml_diff>
--- a/stephens dissertation section.docx
+++ b/stephens dissertation section.docx
@@ -1766,6 +1766,377 @@
               </a:graphicData>
             </a:graphic>
           </wp:inline>
+        </w:drawing>
+      </w:r>
+    </w:p>
+    <w:p/>
+    <w:p/>
+    <w:p/>
+    <w:p/>
+    <w:p/>
+    <w:p/>
+    <w:p/>
+    <w:p>
+      <w:pPr>
+        <w:rPr>
+          <w:rFonts w:ascii="Bell MT" w:hAnsi="Bell MT"/>
+          <w:b/>
+          <w:bCs/>
+          <w:color w:val="FF0000"/>
+          <w:sz w:val="44"/>
+          <w:szCs w:val="44"/>
+          <w:u w:val="single"/>
+        </w:rPr>
+      </w:pPr>
+      <w:r>
+        <w:rPr>
+          <w:rFonts w:ascii="Bell MT" w:hAnsi="Bell MT"/>
+          <w:b/>
+          <w:bCs/>
+          <w:color w:val="FF0000"/>
+          <w:sz w:val="44"/>
+          <w:szCs w:val="44"/>
+          <w:u w:val="single"/>
+        </w:rPr>
+        <w:lastRenderedPageBreak/>
+        <w:t>Publish.twitter.com -</w:t>
+      </w:r>
+      <w:r>
+        <w:rPr>
+          <w:rFonts w:ascii="Bell MT" w:hAnsi="Bell MT"/>
+          <w:b/>
+          <w:bCs/>
+          <w:color w:val="FF0000"/>
+          <w:sz w:val="44"/>
+          <w:szCs w:val="44"/>
+          <w:u w:val="single"/>
+        </w:rPr>
+        <w:t xml:space="preserve"> website:</w:t>
+      </w:r>
+    </w:p>
+    <w:p/>
+    <w:p/>
+    <w:p>
+      <w:r>
+        <w:rPr>
+          <w:noProof/>
+        </w:rPr>
+        <w:drawing>
+          <wp:anchor distT="0" distB="0" distL="114300" distR="114300" simplePos="0" relativeHeight="251666432" behindDoc="0" locked="0" layoutInCell="1" allowOverlap="1" wp14:anchorId="700123B7" wp14:editId="056F090F">
+            <wp:simplePos x="0" y="0"/>
+            <wp:positionH relativeFrom="margin">
+              <wp:posOffset>3086100</wp:posOffset>
+            </wp:positionH>
+            <wp:positionV relativeFrom="margin">
+              <wp:posOffset>676275</wp:posOffset>
+            </wp:positionV>
+            <wp:extent cx="3056890" cy="870585"/>
+            <wp:effectExtent l="0" t="0" r="0" b="5715"/>
+            <wp:wrapSquare wrapText="bothSides"/>
+            <wp:docPr id="10" name="Picture 10"/>
+            <wp:cNvGraphicFramePr>
+              <a:graphicFrameLocks xmlns:a="http://schemas.openxmlformats.org/drawingml/2006/main" noChangeAspect="1"/>
+            </wp:cNvGraphicFramePr>
+            <a:graphic xmlns:a="http://schemas.openxmlformats.org/drawingml/2006/main">
+              <a:graphicData uri="http://schemas.openxmlformats.org/drawingml/2006/picture">
+                <pic:pic xmlns:pic="http://schemas.openxmlformats.org/drawingml/2006/picture">
+                  <pic:nvPicPr>
+                    <pic:cNvPr id="1" name=""/>
+                    <pic:cNvPicPr/>
+                  </pic:nvPicPr>
+                  <pic:blipFill>
+                    <a:blip r:embed="rId13" cstate="print">
+                      <a:extLst>
+                        <a:ext uri="{28A0092B-C50C-407E-A947-70E740481C1C}">
+                          <a14:useLocalDpi xmlns:a14="http://schemas.microsoft.com/office/drawing/2010/main" val="0"/>
+                        </a:ext>
+                      </a:extLst>
+                    </a:blip>
+                    <a:stretch>
+                      <a:fillRect/>
+                    </a:stretch>
+                  </pic:blipFill>
+                  <pic:spPr>
+                    <a:xfrm>
+                      <a:off x="0" y="0"/>
+                      <a:ext cx="3056890" cy="870585"/>
+                    </a:xfrm>
+                    <a:prstGeom prst="rect">
+                      <a:avLst/>
+                    </a:prstGeom>
+                  </pic:spPr>
+                </pic:pic>
+              </a:graphicData>
+            </a:graphic>
+            <wp14:sizeRelH relativeFrom="margin">
+              <wp14:pctWidth>0</wp14:pctWidth>
+            </wp14:sizeRelH>
+            <wp14:sizeRelV relativeFrom="margin">
+              <wp14:pctHeight>0</wp14:pctHeight>
+            </wp14:sizeRelV>
+          </wp:anchor>
+        </w:drawing>
+      </w:r>
+      <w:r>
+        <w:t xml:space="preserve">This website which allows you to enter </w:t>
+      </w:r>
+      <w:r>
+        <w:t xml:space="preserve">the twitter account of your choosing and be provided with the embedded html code to paste into your website. This code that displays the twitter feed </w:t>
+      </w:r>
+      <w:r>
+        <w:t>from the twitter account chosen.</w:t>
+      </w:r>
+    </w:p>
+    <w:p/>
+    <w:p>
+      <w:r>
+        <w:t xml:space="preserve">After you select the account you can chose which way you would like to display the account feed on your website with two </w:t>
+      </w:r>
+      <w:r>
+        <w:t>options. (</w:t>
+      </w:r>
+      <w:r>
+        <w:t>1) Embedded Timeline or (2)</w:t>
+      </w:r>
+      <w:r>
+        <w:t xml:space="preserve"> twitter buttons</w:t>
+      </w:r>
+    </w:p>
+    <w:p/>
+    <w:p/>
+    <w:p/>
+    <w:p/>
+    <w:p/>
+    <w:p/>
+    <w:p/>
+    <w:p/>
+    <w:p>
+      <w:r>
+        <w:t>Then you can customize the feed to your liking. This which can be size, width or even colour.</w:t>
+      </w:r>
+    </w:p>
+    <w:p/>
+    <w:p>
+      <w:r>
+        <w:t xml:space="preserve"> </w:t>
+      </w:r>
+    </w:p>
+    <w:p>
+      <w:r>
+        <w:rPr>
+          <w:noProof/>
+        </w:rPr>
+        <w:drawing>
+          <wp:anchor distT="0" distB="0" distL="114300" distR="114300" simplePos="0" relativeHeight="251664384" behindDoc="0" locked="0" layoutInCell="1" allowOverlap="1" wp14:anchorId="19C6FB57" wp14:editId="416F1BA9">
+            <wp:simplePos x="0" y="0"/>
+            <wp:positionH relativeFrom="margin">
+              <wp:posOffset>3058160</wp:posOffset>
+            </wp:positionH>
+            <wp:positionV relativeFrom="margin">
+              <wp:posOffset>1795780</wp:posOffset>
+            </wp:positionV>
+            <wp:extent cx="3082571" cy="2124075"/>
+            <wp:effectExtent l="190500" t="190500" r="194310" b="180975"/>
+            <wp:wrapSquare wrapText="bothSides"/>
+            <wp:docPr id="9" name="Picture 9"/>
+            <wp:cNvGraphicFramePr>
+              <a:graphicFrameLocks xmlns:a="http://schemas.openxmlformats.org/drawingml/2006/main" noChangeAspect="1"/>
+            </wp:cNvGraphicFramePr>
+            <a:graphic xmlns:a="http://schemas.openxmlformats.org/drawingml/2006/main">
+              <a:graphicData uri="http://schemas.openxmlformats.org/drawingml/2006/picture">
+                <pic:pic xmlns:pic="http://schemas.openxmlformats.org/drawingml/2006/picture">
+                  <pic:nvPicPr>
+                    <pic:cNvPr id="1" name=""/>
+                    <pic:cNvPicPr/>
+                  </pic:nvPicPr>
+                  <pic:blipFill>
+                    <a:blip r:embed="rId14">
+                      <a:extLst>
+                        <a:ext uri="{28A0092B-C50C-407E-A947-70E740481C1C}">
+                          <a14:useLocalDpi xmlns:a14="http://schemas.microsoft.com/office/drawing/2010/main" val="0"/>
+                        </a:ext>
+                      </a:extLst>
+                    </a:blip>
+                    <a:stretch>
+                      <a:fillRect/>
+                    </a:stretch>
+                  </pic:blipFill>
+                  <pic:spPr>
+                    <a:xfrm>
+                      <a:off x="0" y="0"/>
+                      <a:ext cx="3082571" cy="2124075"/>
+                    </a:xfrm>
+                    <a:prstGeom prst="rect">
+                      <a:avLst/>
+                    </a:prstGeom>
+                    <a:ln>
+                      <a:noFill/>
+                    </a:ln>
+                    <a:effectLst>
+                      <a:outerShdw blurRad="190500" algn="tl" rotWithShape="0">
+                        <a:srgbClr val="000000">
+                          <a:alpha val="70000"/>
+                        </a:srgbClr>
+                      </a:outerShdw>
+                    </a:effectLst>
+                  </pic:spPr>
+                </pic:pic>
+              </a:graphicData>
+            </a:graphic>
+          </wp:anchor>
+        </w:drawing>
+      </w:r>
+    </w:p>
+    <w:p/>
+    <w:p/>
+    <w:p>
+      <w:r>
+        <w:rPr>
+          <w:noProof/>
+        </w:rPr>
+        <w:drawing>
+          <wp:anchor distT="0" distB="0" distL="114300" distR="114300" simplePos="0" relativeHeight="251665408" behindDoc="0" locked="0" layoutInCell="1" allowOverlap="1" wp14:anchorId="537EB972" wp14:editId="7CE9603E">
+            <wp:simplePos x="0" y="0"/>
+            <wp:positionH relativeFrom="margin">
+              <wp:posOffset>3046730</wp:posOffset>
+            </wp:positionH>
+            <wp:positionV relativeFrom="margin">
+              <wp:posOffset>4171950</wp:posOffset>
+            </wp:positionV>
+            <wp:extent cx="3096260" cy="1685290"/>
+            <wp:effectExtent l="190500" t="190500" r="199390" b="181610"/>
+            <wp:wrapSquare wrapText="bothSides"/>
+            <wp:docPr id="8" name="Picture 8"/>
+            <wp:cNvGraphicFramePr>
+              <a:graphicFrameLocks xmlns:a="http://schemas.openxmlformats.org/drawingml/2006/main" noChangeAspect="1"/>
+            </wp:cNvGraphicFramePr>
+            <a:graphic xmlns:a="http://schemas.openxmlformats.org/drawingml/2006/main">
+              <a:graphicData uri="http://schemas.openxmlformats.org/drawingml/2006/picture">
+                <pic:pic xmlns:pic="http://schemas.openxmlformats.org/drawingml/2006/picture">
+                  <pic:nvPicPr>
+                    <pic:cNvPr id="1" name=""/>
+                    <pic:cNvPicPr/>
+                  </pic:nvPicPr>
+                  <pic:blipFill>
+                    <a:blip r:embed="rId15">
+                      <a:extLst>
+                        <a:ext uri="{28A0092B-C50C-407E-A947-70E740481C1C}">
+                          <a14:useLocalDpi xmlns:a14="http://schemas.microsoft.com/office/drawing/2010/main" val="0"/>
+                        </a:ext>
+                      </a:extLst>
+                    </a:blip>
+                    <a:stretch>
+                      <a:fillRect/>
+                    </a:stretch>
+                  </pic:blipFill>
+                  <pic:spPr>
+                    <a:xfrm>
+                      <a:off x="0" y="0"/>
+                      <a:ext cx="3096260" cy="1685290"/>
+                    </a:xfrm>
+                    <a:prstGeom prst="rect">
+                      <a:avLst/>
+                    </a:prstGeom>
+                    <a:ln>
+                      <a:noFill/>
+                    </a:ln>
+                    <a:effectLst>
+                      <a:outerShdw blurRad="190500" algn="tl" rotWithShape="0">
+                        <a:srgbClr val="000000">
+                          <a:alpha val="70000"/>
+                        </a:srgbClr>
+                      </a:outerShdw>
+                    </a:effectLst>
+                  </pic:spPr>
+                </pic:pic>
+              </a:graphicData>
+            </a:graphic>
+            <wp14:sizeRelH relativeFrom="margin">
+              <wp14:pctWidth>0</wp14:pctWidth>
+            </wp14:sizeRelH>
+            <wp14:sizeRelV relativeFrom="margin">
+              <wp14:pctHeight>0</wp14:pctHeight>
+            </wp14:sizeRelV>
+          </wp:anchor>
+        </w:drawing>
+      </w:r>
+      <w:r>
+        <w:t xml:space="preserve">Here you can see the outcome after some custom inputs were chosen. </w:t>
+      </w:r>
+    </w:p>
+    <w:p/>
+    <w:p/>
+    <w:p/>
+    <w:p/>
+    <w:p>
+      <w:r>
+        <w:rPr>
+          <w:noProof/>
+        </w:rPr>
+        <w:drawing>
+          <wp:anchor distT="0" distB="0" distL="114300" distR="114300" simplePos="0" relativeHeight="251663360" behindDoc="0" locked="0" layoutInCell="1" allowOverlap="1" wp14:anchorId="16DDEF3F" wp14:editId="3117DF42">
+            <wp:simplePos x="0" y="0"/>
+            <wp:positionH relativeFrom="margin">
+              <wp:posOffset>4257675</wp:posOffset>
+            </wp:positionH>
+            <wp:positionV relativeFrom="margin">
+              <wp:posOffset>5991225</wp:posOffset>
+            </wp:positionV>
+            <wp:extent cx="1856740" cy="3388995"/>
+            <wp:effectExtent l="190500" t="190500" r="181610" b="192405"/>
+            <wp:wrapSquare wrapText="bothSides"/>
+            <wp:docPr id="7" name="Picture 7"/>
+            <wp:cNvGraphicFramePr>
+              <a:graphicFrameLocks xmlns:a="http://schemas.openxmlformats.org/drawingml/2006/main" noChangeAspect="1"/>
+            </wp:cNvGraphicFramePr>
+            <a:graphic xmlns:a="http://schemas.openxmlformats.org/drawingml/2006/main">
+              <a:graphicData uri="http://schemas.openxmlformats.org/drawingml/2006/picture">
+                <pic:pic xmlns:pic="http://schemas.openxmlformats.org/drawingml/2006/picture">
+                  <pic:nvPicPr>
+                    <pic:cNvPr id="1" name=""/>
+                    <pic:cNvPicPr/>
+                  </pic:nvPicPr>
+                  <pic:blipFill>
+                    <a:blip r:embed="rId16" cstate="print">
+                      <a:extLst>
+                        <a:ext uri="{28A0092B-C50C-407E-A947-70E740481C1C}">
+                          <a14:useLocalDpi xmlns:a14="http://schemas.microsoft.com/office/drawing/2010/main" val="0"/>
+                        </a:ext>
+                      </a:extLst>
+                    </a:blip>
+                    <a:stretch>
+                      <a:fillRect/>
+                    </a:stretch>
+                  </pic:blipFill>
+                  <pic:spPr>
+                    <a:xfrm>
+                      <a:off x="0" y="0"/>
+                      <a:ext cx="1856740" cy="3388995"/>
+                    </a:xfrm>
+                    <a:prstGeom prst="rect">
+                      <a:avLst/>
+                    </a:prstGeom>
+                    <a:ln>
+                      <a:noFill/>
+                    </a:ln>
+                    <a:effectLst>
+                      <a:outerShdw blurRad="190500" algn="tl" rotWithShape="0">
+                        <a:srgbClr val="000000">
+                          <a:alpha val="70000"/>
+                        </a:srgbClr>
+                      </a:outerShdw>
+                    </a:effectLst>
+                  </pic:spPr>
+                </pic:pic>
+              </a:graphicData>
+            </a:graphic>
+            <wp14:sizeRelH relativeFrom="margin">
+              <wp14:pctWidth>0</wp14:pctWidth>
+            </wp14:sizeRelH>
+            <wp14:sizeRelV relativeFrom="margin">
+              <wp14:pctHeight>0</wp14:pctHeight>
+            </wp14:sizeRelV>
+          </wp:anchor>
         </w:drawing>
       </w:r>
     </w:p>

</xml_diff>

<commit_message>
added to stephens dissertation section document about twitter feeds working procedure
</commit_message>
<xml_diff>
--- a/stephens dissertation section.docx
+++ b/stephens dissertation section.docx
@@ -1927,7 +1927,77 @@
           <w:noProof/>
         </w:rPr>
         <w:drawing>
-          <wp:anchor distT="0" distB="0" distL="114300" distR="114300" simplePos="0" relativeHeight="251664384" behindDoc="0" locked="0" layoutInCell="1" allowOverlap="1" wp14:anchorId="19C6FB57" wp14:editId="416F1BA9">
+          <wp:anchor distT="0" distB="0" distL="114300" distR="114300" simplePos="0" relativeHeight="251663360" behindDoc="0" locked="0" layoutInCell="1" allowOverlap="1" wp14:anchorId="16DDEF3F" wp14:editId="046E9F58">
+            <wp:simplePos x="0" y="0"/>
+            <wp:positionH relativeFrom="margin">
+              <wp:posOffset>4257675</wp:posOffset>
+            </wp:positionH>
+            <wp:positionV relativeFrom="margin">
+              <wp:posOffset>5934075</wp:posOffset>
+            </wp:positionV>
+            <wp:extent cx="1856740" cy="3388995"/>
+            <wp:effectExtent l="190500" t="190500" r="181610" b="192405"/>
+            <wp:wrapSquare wrapText="bothSides"/>
+            <wp:docPr id="7" name="Picture 7"/>
+            <wp:cNvGraphicFramePr>
+              <a:graphicFrameLocks xmlns:a="http://schemas.openxmlformats.org/drawingml/2006/main" noChangeAspect="1"/>
+            </wp:cNvGraphicFramePr>
+            <a:graphic xmlns:a="http://schemas.openxmlformats.org/drawingml/2006/main">
+              <a:graphicData uri="http://schemas.openxmlformats.org/drawingml/2006/picture">
+                <pic:pic xmlns:pic="http://schemas.openxmlformats.org/drawingml/2006/picture">
+                  <pic:nvPicPr>
+                    <pic:cNvPr id="1" name=""/>
+                    <pic:cNvPicPr/>
+                  </pic:nvPicPr>
+                  <pic:blipFill>
+                    <a:blip r:embed="rId14" cstate="print">
+                      <a:extLst>
+                        <a:ext uri="{28A0092B-C50C-407E-A947-70E740481C1C}">
+                          <a14:useLocalDpi xmlns:a14="http://schemas.microsoft.com/office/drawing/2010/main" val="0"/>
+                        </a:ext>
+                      </a:extLst>
+                    </a:blip>
+                    <a:stretch>
+                      <a:fillRect/>
+                    </a:stretch>
+                  </pic:blipFill>
+                  <pic:spPr>
+                    <a:xfrm>
+                      <a:off x="0" y="0"/>
+                      <a:ext cx="1856740" cy="3388995"/>
+                    </a:xfrm>
+                    <a:prstGeom prst="rect">
+                      <a:avLst/>
+                    </a:prstGeom>
+                    <a:ln>
+                      <a:noFill/>
+                    </a:ln>
+                    <a:effectLst>
+                      <a:outerShdw blurRad="190500" algn="tl" rotWithShape="0">
+                        <a:srgbClr val="000000">
+                          <a:alpha val="70000"/>
+                        </a:srgbClr>
+                      </a:outerShdw>
+                    </a:effectLst>
+                  </pic:spPr>
+                </pic:pic>
+              </a:graphicData>
+            </a:graphic>
+            <wp14:sizeRelH relativeFrom="margin">
+              <wp14:pctWidth>0</wp14:pctWidth>
+            </wp14:sizeRelH>
+            <wp14:sizeRelV relativeFrom="margin">
+              <wp14:pctHeight>0</wp14:pctHeight>
+            </wp14:sizeRelV>
+          </wp:anchor>
+        </w:drawing>
+      </w:r>
+      <w:r>
+        <w:rPr>
+          <w:noProof/>
+        </w:rPr>
+        <w:drawing>
+          <wp:anchor distT="0" distB="0" distL="114300" distR="114300" simplePos="0" relativeHeight="251664384" behindDoc="0" locked="0" layoutInCell="1" allowOverlap="1" wp14:anchorId="19C6FB57" wp14:editId="2032E464">
             <wp:simplePos x="0" y="0"/>
             <wp:positionH relativeFrom="margin">
               <wp:posOffset>3058160</wp:posOffset>
@@ -1950,7 +2020,7 @@
                     <pic:cNvPicPr/>
                   </pic:nvPicPr>
                   <pic:blipFill>
-                    <a:blip r:embed="rId14">
+                    <a:blip r:embed="rId15">
                       <a:extLst>
                         <a:ext uri="{28A0092B-C50C-407E-A947-70E740481C1C}">
                           <a14:useLocalDpi xmlns:a14="http://schemas.microsoft.com/office/drawing/2010/main" val="0"/>
@@ -1995,7 +2065,7 @@
           <w:noProof/>
         </w:rPr>
         <w:drawing>
-          <wp:anchor distT="0" distB="0" distL="114300" distR="114300" simplePos="0" relativeHeight="251665408" behindDoc="0" locked="0" layoutInCell="1" allowOverlap="1" wp14:anchorId="537EB972" wp14:editId="7CE9603E">
+          <wp:anchor distT="0" distB="0" distL="114300" distR="114300" simplePos="0" relativeHeight="251665408" behindDoc="0" locked="0" layoutInCell="1" allowOverlap="1" wp14:anchorId="537EB972" wp14:editId="74DCCC73">
             <wp:simplePos x="0" y="0"/>
             <wp:positionH relativeFrom="margin">
               <wp:posOffset>3046730</wp:posOffset>
@@ -2018,7 +2088,7 @@
                     <pic:cNvPicPr/>
                   </pic:nvPicPr>
                   <pic:blipFill>
-                    <a:blip r:embed="rId15">
+                    <a:blip r:embed="rId16">
                       <a:extLst>
                         <a:ext uri="{28A0092B-C50C-407E-A947-70E740481C1C}">
                           <a14:useLocalDpi xmlns:a14="http://schemas.microsoft.com/office/drawing/2010/main" val="0"/>
@@ -2065,27 +2135,440 @@
       </w:r>
     </w:p>
     <w:p/>
-    <w:p/>
-    <w:p/>
-    <w:p/>
+    <w:p>
+      <w:r>
+        <w:t xml:space="preserve">This which wouldn’t display correctly when added to the html as it was a react </w:t>
+      </w:r>
+      <w:r>
+        <w:t>application. This</w:t>
+      </w:r>
+      <w:r>
+        <w:t xml:space="preserve"> which required the following.</w:t>
+      </w:r>
+    </w:p>
+    <w:p/>
+    <w:p/>
+    <w:p/>
+    <w:p/>
+    <w:p/>
+    <w:p/>
+    <w:p>
+      <w:pPr>
+        <w:pStyle w:val="ListParagraph"/>
+        <w:numPr>
+          <w:ilvl w:val="0"/>
+          <w:numId w:val="2"/>
+        </w:numPr>
+      </w:pPr>
+      <w:r>
+        <w:lastRenderedPageBreak/>
+        <w:t>To install the dependencies for the twitter feed to display in a react app</w:t>
+      </w:r>
+    </w:p>
+    <w:p>
+      <w:pPr>
+        <w:pStyle w:val="ListParagraph"/>
+        <w:rPr>
+          <w:rFonts w:ascii="Courier New" w:hAnsi="Courier New" w:cs="Courier New"/>
+          <w:color w:val="000000"/>
+          <w:shd w:val="clear" w:color="auto" w:fill="F7F7F7"/>
+        </w:rPr>
+      </w:pPr>
+      <w:proofErr w:type="spellStart"/>
+      <w:r>
+        <w:rPr>
+          <w:rFonts w:ascii="Courier New" w:hAnsi="Courier New" w:cs="Courier New"/>
+          <w:color w:val="000000"/>
+          <w:shd w:val="clear" w:color="auto" w:fill="F7F7F7"/>
+        </w:rPr>
+        <w:t>npm</w:t>
+      </w:r>
+      <w:proofErr w:type="spellEnd"/>
+      <w:r>
+        <w:rPr>
+          <w:rFonts w:ascii="Courier New" w:hAnsi="Courier New" w:cs="Courier New"/>
+          <w:color w:val="000000"/>
+          <w:shd w:val="clear" w:color="auto" w:fill="F7F7F7"/>
+        </w:rPr>
+        <w:t> install --save react-twitter-embed</w:t>
+      </w:r>
+    </w:p>
+    <w:p/>
+    <w:p>
+      <w:pPr>
+        <w:pStyle w:val="ListParagraph"/>
+        <w:numPr>
+          <w:ilvl w:val="0"/>
+          <w:numId w:val="2"/>
+        </w:numPr>
+      </w:pPr>
+      <w:r>
+        <w:t>to import these dependencies to the html</w:t>
+      </w:r>
+    </w:p>
+    <w:p>
+      <w:pPr>
+        <w:pStyle w:val="ListParagraph"/>
+        <w:rPr>
+          <w:rStyle w:val="punctuation"/>
+          <w:rFonts w:ascii="Courier New" w:hAnsi="Courier New" w:cs="Courier New"/>
+          <w:color w:val="000000"/>
+          <w:shd w:val="clear" w:color="auto" w:fill="F7F7F7"/>
+        </w:rPr>
+      </w:pPr>
+      <w:r>
+        <w:rPr>
+          <w:rStyle w:val="keyword"/>
+          <w:rFonts w:ascii="Courier New" w:hAnsi="Courier New" w:cs="Courier New"/>
+          <w:b/>
+          <w:bCs/>
+          <w:color w:val="222222"/>
+          <w:shd w:val="clear" w:color="auto" w:fill="F7F7F7"/>
+        </w:rPr>
+        <w:t>import</w:t>
+      </w:r>
+      <w:r>
+        <w:rPr>
+          <w:rFonts w:ascii="Courier New" w:hAnsi="Courier New" w:cs="Courier New"/>
+          <w:color w:val="000000"/>
+          <w:shd w:val="clear" w:color="auto" w:fill="F7F7F7"/>
+        </w:rPr>
+        <w:t> </w:t>
+      </w:r>
+      <w:proofErr w:type="gramStart"/>
+      <w:r>
+        <w:rPr>
+          <w:rStyle w:val="meta"/>
+          <w:rFonts w:ascii="Courier New" w:hAnsi="Courier New" w:cs="Courier New"/>
+          <w:color w:val="000000"/>
+          <w:shd w:val="clear" w:color="auto" w:fill="F7F7F7"/>
+        </w:rPr>
+        <w:t>{</w:t>
+      </w:r>
+      <w:r>
+        <w:rPr>
+          <w:rFonts w:ascii="Courier New" w:hAnsi="Courier New" w:cs="Courier New"/>
+          <w:color w:val="000000"/>
+          <w:shd w:val="clear" w:color="auto" w:fill="F7F7F7"/>
+        </w:rPr>
+        <w:t> TwitterTimelineEmbed</w:t>
+      </w:r>
+      <w:proofErr w:type="gramEnd"/>
+      <w:r>
+        <w:rPr>
+          <w:rStyle w:val="meta"/>
+          <w:rFonts w:ascii="Courier New" w:hAnsi="Courier New" w:cs="Courier New"/>
+          <w:color w:val="000000"/>
+          <w:shd w:val="clear" w:color="auto" w:fill="F7F7F7"/>
+        </w:rPr>
+        <w:t>,</w:t>
+      </w:r>
+      <w:r>
+        <w:rPr>
+          <w:rFonts w:ascii="Courier New" w:hAnsi="Courier New" w:cs="Courier New"/>
+          <w:color w:val="000000"/>
+          <w:shd w:val="clear" w:color="auto" w:fill="F7F7F7"/>
+        </w:rPr>
+        <w:t> TwitterShareButton</w:t>
+      </w:r>
+      <w:r>
+        <w:rPr>
+          <w:rStyle w:val="meta"/>
+          <w:rFonts w:ascii="Courier New" w:hAnsi="Courier New" w:cs="Courier New"/>
+          <w:color w:val="000000"/>
+          <w:shd w:val="clear" w:color="auto" w:fill="F7F7F7"/>
+        </w:rPr>
+        <w:t>,</w:t>
+      </w:r>
+      <w:r>
+        <w:rPr>
+          <w:rFonts w:ascii="Courier New" w:hAnsi="Courier New" w:cs="Courier New"/>
+          <w:color w:val="000000"/>
+          <w:shd w:val="clear" w:color="auto" w:fill="F7F7F7"/>
+        </w:rPr>
+        <w:t> TwitterFollowButton</w:t>
+      </w:r>
+      <w:r>
+        <w:rPr>
+          <w:rStyle w:val="meta"/>
+          <w:rFonts w:ascii="Courier New" w:hAnsi="Courier New" w:cs="Courier New"/>
+          <w:color w:val="000000"/>
+          <w:shd w:val="clear" w:color="auto" w:fill="F7F7F7"/>
+        </w:rPr>
+        <w:t>,</w:t>
+      </w:r>
+      <w:r>
+        <w:rPr>
+          <w:rFonts w:ascii="Courier New" w:hAnsi="Courier New" w:cs="Courier New"/>
+          <w:color w:val="000000"/>
+          <w:shd w:val="clear" w:color="auto" w:fill="F7F7F7"/>
+        </w:rPr>
+        <w:t> TwitterHashtagButton</w:t>
+      </w:r>
+      <w:r>
+        <w:rPr>
+          <w:rStyle w:val="meta"/>
+          <w:rFonts w:ascii="Courier New" w:hAnsi="Courier New" w:cs="Courier New"/>
+          <w:color w:val="000000"/>
+          <w:shd w:val="clear" w:color="auto" w:fill="F7F7F7"/>
+        </w:rPr>
+        <w:t>,</w:t>
+      </w:r>
+      <w:r>
+        <w:rPr>
+          <w:rFonts w:ascii="Courier New" w:hAnsi="Courier New" w:cs="Courier New"/>
+          <w:color w:val="000000"/>
+          <w:shd w:val="clear" w:color="auto" w:fill="F7F7F7"/>
+        </w:rPr>
+        <w:t> TwitterMentionButton</w:t>
+      </w:r>
+      <w:r>
+        <w:rPr>
+          <w:rStyle w:val="meta"/>
+          <w:rFonts w:ascii="Courier New" w:hAnsi="Courier New" w:cs="Courier New"/>
+          <w:color w:val="000000"/>
+          <w:shd w:val="clear" w:color="auto" w:fill="F7F7F7"/>
+        </w:rPr>
+        <w:t>,</w:t>
+      </w:r>
+      <w:r>
+        <w:rPr>
+          <w:rFonts w:ascii="Courier New" w:hAnsi="Courier New" w:cs="Courier New"/>
+          <w:color w:val="000000"/>
+          <w:shd w:val="clear" w:color="auto" w:fill="F7F7F7"/>
+        </w:rPr>
+        <w:t> TwitterTweetEmbed</w:t>
+      </w:r>
+      <w:r>
+        <w:rPr>
+          <w:rStyle w:val="meta"/>
+          <w:rFonts w:ascii="Courier New" w:hAnsi="Courier New" w:cs="Courier New"/>
+          <w:color w:val="000000"/>
+          <w:shd w:val="clear" w:color="auto" w:fill="F7F7F7"/>
+        </w:rPr>
+        <w:t>,</w:t>
+      </w:r>
+      <w:r>
+        <w:rPr>
+          <w:rFonts w:ascii="Courier New" w:hAnsi="Courier New" w:cs="Courier New"/>
+          <w:color w:val="000000"/>
+          <w:shd w:val="clear" w:color="auto" w:fill="F7F7F7"/>
+        </w:rPr>
+        <w:t> TwitterMomentShare</w:t>
+      </w:r>
+      <w:r>
+        <w:rPr>
+          <w:rStyle w:val="meta"/>
+          <w:rFonts w:ascii="Courier New" w:hAnsi="Courier New" w:cs="Courier New"/>
+          <w:color w:val="000000"/>
+          <w:shd w:val="clear" w:color="auto" w:fill="F7F7F7"/>
+        </w:rPr>
+        <w:t>,</w:t>
+      </w:r>
+      <w:r>
+        <w:rPr>
+          <w:rFonts w:ascii="Courier New" w:hAnsi="Courier New" w:cs="Courier New"/>
+          <w:color w:val="000000"/>
+          <w:shd w:val="clear" w:color="auto" w:fill="F7F7F7"/>
+        </w:rPr>
+        <w:t> TwitterDMButton</w:t>
+      </w:r>
+      <w:r>
+        <w:rPr>
+          <w:rStyle w:val="meta"/>
+          <w:rFonts w:ascii="Courier New" w:hAnsi="Courier New" w:cs="Courier New"/>
+          <w:color w:val="000000"/>
+          <w:shd w:val="clear" w:color="auto" w:fill="F7F7F7"/>
+        </w:rPr>
+        <w:t>,</w:t>
+      </w:r>
+      <w:r>
+        <w:rPr>
+          <w:rFonts w:ascii="Courier New" w:hAnsi="Courier New" w:cs="Courier New"/>
+          <w:color w:val="000000"/>
+          <w:shd w:val="clear" w:color="auto" w:fill="F7F7F7"/>
+        </w:rPr>
+        <w:t> TwitterVideoEmbed</w:t>
+      </w:r>
+      <w:r>
+        <w:rPr>
+          <w:rStyle w:val="meta"/>
+          <w:rFonts w:ascii="Courier New" w:hAnsi="Courier New" w:cs="Courier New"/>
+          <w:color w:val="000000"/>
+          <w:shd w:val="clear" w:color="auto" w:fill="F7F7F7"/>
+        </w:rPr>
+        <w:t>,</w:t>
+      </w:r>
+      <w:r>
+        <w:rPr>
+          <w:rFonts w:ascii="Courier New" w:hAnsi="Courier New" w:cs="Courier New"/>
+          <w:color w:val="000000"/>
+          <w:shd w:val="clear" w:color="auto" w:fill="F7F7F7"/>
+        </w:rPr>
+        <w:t> </w:t>
+      </w:r>
+      <w:proofErr w:type="spellStart"/>
+      <w:r>
+        <w:rPr>
+          <w:rFonts w:ascii="Courier New" w:hAnsi="Courier New" w:cs="Courier New"/>
+          <w:color w:val="000000"/>
+          <w:shd w:val="clear" w:color="auto" w:fill="F7F7F7"/>
+        </w:rPr>
+        <w:t>TwitterOnAirButton</w:t>
+      </w:r>
+      <w:proofErr w:type="spellEnd"/>
+      <w:r>
+        <w:rPr>
+          <w:rFonts w:ascii="Courier New" w:hAnsi="Courier New" w:cs="Courier New"/>
+          <w:color w:val="000000"/>
+          <w:shd w:val="clear" w:color="auto" w:fill="F7F7F7"/>
+        </w:rPr>
+        <w:t> </w:t>
+      </w:r>
+      <w:r>
+        <w:rPr>
+          <w:rStyle w:val="meta"/>
+          <w:rFonts w:ascii="Courier New" w:hAnsi="Courier New" w:cs="Courier New"/>
+          <w:color w:val="000000"/>
+          <w:shd w:val="clear" w:color="auto" w:fill="F7F7F7"/>
+        </w:rPr>
+        <w:t>}</w:t>
+      </w:r>
+      <w:r>
+        <w:rPr>
+          <w:rFonts w:ascii="Courier New" w:hAnsi="Courier New" w:cs="Courier New"/>
+          <w:color w:val="000000"/>
+          <w:shd w:val="clear" w:color="auto" w:fill="F7F7F7"/>
+        </w:rPr>
+        <w:t> </w:t>
+      </w:r>
+      <w:r>
+        <w:rPr>
+          <w:rStyle w:val="keyword"/>
+          <w:rFonts w:ascii="Courier New" w:hAnsi="Courier New" w:cs="Courier New"/>
+          <w:b/>
+          <w:bCs/>
+          <w:color w:val="222222"/>
+          <w:shd w:val="clear" w:color="auto" w:fill="F7F7F7"/>
+        </w:rPr>
+        <w:t>from</w:t>
+      </w:r>
+      <w:r>
+        <w:rPr>
+          <w:rFonts w:ascii="Courier New" w:hAnsi="Courier New" w:cs="Courier New"/>
+          <w:color w:val="000000"/>
+          <w:shd w:val="clear" w:color="auto" w:fill="F7F7F7"/>
+        </w:rPr>
+        <w:t> </w:t>
+      </w:r>
+      <w:r>
+        <w:rPr>
+          <w:rStyle w:val="punctuation"/>
+          <w:rFonts w:ascii="Courier New" w:hAnsi="Courier New" w:cs="Courier New"/>
+          <w:color w:val="DD1144"/>
+          <w:shd w:val="clear" w:color="auto" w:fill="F7F7F7"/>
+        </w:rPr>
+        <w:t>'</w:t>
+      </w:r>
+      <w:r>
+        <w:rPr>
+          <w:rStyle w:val="string"/>
+          <w:rFonts w:ascii="Courier New" w:hAnsi="Courier New" w:cs="Courier New"/>
+          <w:color w:val="DD1144"/>
+          <w:shd w:val="clear" w:color="auto" w:fill="F7F7F7"/>
+        </w:rPr>
+        <w:t>react-twitter-embed</w:t>
+      </w:r>
+      <w:r>
+        <w:rPr>
+          <w:rStyle w:val="punctuation"/>
+          <w:rFonts w:ascii="Courier New" w:hAnsi="Courier New" w:cs="Courier New"/>
+          <w:color w:val="DD1144"/>
+          <w:shd w:val="clear" w:color="auto" w:fill="F7F7F7"/>
+        </w:rPr>
+        <w:t>'</w:t>
+      </w:r>
+      <w:r>
+        <w:rPr>
+          <w:rStyle w:val="punctuation"/>
+          <w:rFonts w:ascii="Courier New" w:hAnsi="Courier New" w:cs="Courier New"/>
+          <w:color w:val="000000"/>
+          <w:shd w:val="clear" w:color="auto" w:fill="F7F7F7"/>
+        </w:rPr>
+        <w:t>;</w:t>
+      </w:r>
+    </w:p>
+    <w:p>
+      <w:pPr>
+        <w:pStyle w:val="ListParagraph"/>
+        <w:rPr>
+          <w:rStyle w:val="punctuation"/>
+          <w:rFonts w:ascii="Courier New" w:hAnsi="Courier New" w:cs="Courier New"/>
+          <w:color w:val="000000"/>
+          <w:shd w:val="clear" w:color="auto" w:fill="F7F7F7"/>
+        </w:rPr>
+      </w:pPr>
+    </w:p>
+    <w:p>
+      <w:pPr>
+        <w:pStyle w:val="ListParagraph"/>
+        <w:numPr>
+          <w:ilvl w:val="0"/>
+          <w:numId w:val="2"/>
+        </w:numPr>
+      </w:pPr>
+      <w:r>
+        <w:t>to add the following tag to display the feed on the page</w:t>
+      </w:r>
+    </w:p>
+    <w:p>
+      <w:pPr>
+        <w:pStyle w:val="ListParagraph"/>
+      </w:pPr>
+      <w:r>
+        <w:rPr>
+          <w:rFonts w:ascii="Consolas" w:hAnsi="Consolas"/>
+          <w:color w:val="333333"/>
+          <w:shd w:val="clear" w:color="auto" w:fill="F7F7F7"/>
+        </w:rPr>
+        <w:t>&lt;</w:t>
+      </w:r>
+      <w:proofErr w:type="spellStart"/>
+      <w:r>
+        <w:rPr>
+          <w:rFonts w:ascii="Consolas" w:hAnsi="Consolas"/>
+          <w:color w:val="333333"/>
+          <w:shd w:val="clear" w:color="auto" w:fill="F7F7F7"/>
+        </w:rPr>
+        <w:t>TwitterTimelineEmbed</w:t>
+      </w:r>
+      <w:proofErr w:type="spellEnd"/>
+      <w:r>
+        <w:rPr>
+          <w:rFonts w:ascii="Consolas" w:eastAsia="Times New Roman" w:hAnsi="Consolas" w:cs="Courier New"/>
+          <w:color w:val="333333"/>
+          <w:shd w:val="clear" w:color="auto" w:fill="F7F7F7"/>
+          <w:lang w:eastAsia="en-GB"/>
+        </w:rPr>
+        <w:t>/&gt;</w:t>
+      </w:r>
+    </w:p>
+    <w:p/>
+    <w:p>
+      <w:r>
+        <w:t>This which allowed me to display multiple twitter feeds on the application.</w:t>
+      </w:r>
+    </w:p>
     <w:p>
       <w:r>
         <w:rPr>
           <w:noProof/>
         </w:rPr>
         <w:drawing>
-          <wp:anchor distT="0" distB="0" distL="114300" distR="114300" simplePos="0" relativeHeight="251663360" behindDoc="0" locked="0" layoutInCell="1" allowOverlap="1" wp14:anchorId="16DDEF3F" wp14:editId="3117DF42">
-            <wp:simplePos x="0" y="0"/>
-            <wp:positionH relativeFrom="margin">
-              <wp:posOffset>4257675</wp:posOffset>
-            </wp:positionH>
-            <wp:positionV relativeFrom="margin">
-              <wp:posOffset>5991225</wp:posOffset>
-            </wp:positionV>
-            <wp:extent cx="1856740" cy="3388995"/>
-            <wp:effectExtent l="190500" t="190500" r="181610" b="192405"/>
-            <wp:wrapSquare wrapText="bothSides"/>
-            <wp:docPr id="7" name="Picture 7"/>
+          <wp:inline distT="0" distB="0" distL="0" distR="0" wp14:anchorId="206D034C" wp14:editId="3F4E8448">
+            <wp:extent cx="5731510" cy="1447165"/>
+            <wp:effectExtent l="190500" t="190500" r="193040" b="191135"/>
+            <wp:docPr id="11" name="Picture 11"/>
             <wp:cNvGraphicFramePr>
               <a:graphicFrameLocks xmlns:a="http://schemas.openxmlformats.org/drawingml/2006/main" noChangeAspect="1"/>
             </wp:cNvGraphicFramePr>
@@ -2097,13 +2580,7 @@
                     <pic:cNvPicPr/>
                   </pic:nvPicPr>
                   <pic:blipFill>
-                    <a:blip r:embed="rId16" cstate="print">
-                      <a:extLst>
-                        <a:ext uri="{28A0092B-C50C-407E-A947-70E740481C1C}">
-                          <a14:useLocalDpi xmlns:a14="http://schemas.microsoft.com/office/drawing/2010/main" val="0"/>
-                        </a:ext>
-                      </a:extLst>
-                    </a:blip>
+                    <a:blip r:embed="rId17"/>
                     <a:stretch>
                       <a:fillRect/>
                     </a:stretch>
@@ -2111,7 +2588,7 @@
                   <pic:spPr>
                     <a:xfrm>
                       <a:off x="0" y="0"/>
-                      <a:ext cx="1856740" cy="3388995"/>
+                      <a:ext cx="5731510" cy="1447165"/>
                     </a:xfrm>
                     <a:prstGeom prst="rect">
                       <a:avLst/>
@@ -2130,16 +2607,14 @@
                 </pic:pic>
               </a:graphicData>
             </a:graphic>
-            <wp14:sizeRelH relativeFrom="margin">
-              <wp14:pctWidth>0</wp14:pctWidth>
-            </wp14:sizeRelH>
-            <wp14:sizeRelV relativeFrom="margin">
-              <wp14:pctHeight>0</wp14:pctHeight>
-            </wp14:sizeRelV>
-          </wp:anchor>
+          </wp:inline>
         </w:drawing>
       </w:r>
     </w:p>
+    <w:p/>
+    <w:p/>
+    <w:p/>
+    <w:p/>
     <w:sectPr>
       <w:pgSz w:w="11906" w:h="16838"/>
       <w:pgMar w:top="1440" w:right="1440" w:bottom="1440" w:left="1440" w:header="708" w:footer="708" w:gutter="0"/>
@@ -2271,8 +2746,97 @@
       </w:rPr>
     </w:lvl>
   </w:abstractNum>
+  <w:abstractNum w:abstractNumId="1" w15:restartNumberingAfterBreak="0">
+    <w:nsid w:val="53B21FB8"/>
+    <w:multiLevelType w:val="hybridMultilevel"/>
+    <w:tmpl w:val="F9E8C28A"/>
+    <w:lvl w:ilvl="0" w:tplc="0809000F">
+      <w:start w:val="1"/>
+      <w:numFmt w:val="decimal"/>
+      <w:lvlText w:val="%1."/>
+      <w:lvlJc w:val="left"/>
+      <w:pPr>
+        <w:ind w:left="720" w:hanging="360"/>
+      </w:pPr>
+    </w:lvl>
+    <w:lvl w:ilvl="1" w:tplc="08090019" w:tentative="1">
+      <w:start w:val="1"/>
+      <w:numFmt w:val="lowerLetter"/>
+      <w:lvlText w:val="%2."/>
+      <w:lvlJc w:val="left"/>
+      <w:pPr>
+        <w:ind w:left="1440" w:hanging="360"/>
+      </w:pPr>
+    </w:lvl>
+    <w:lvl w:ilvl="2" w:tplc="0809001B" w:tentative="1">
+      <w:start w:val="1"/>
+      <w:numFmt w:val="lowerRoman"/>
+      <w:lvlText w:val="%3."/>
+      <w:lvlJc w:val="right"/>
+      <w:pPr>
+        <w:ind w:left="2160" w:hanging="180"/>
+      </w:pPr>
+    </w:lvl>
+    <w:lvl w:ilvl="3" w:tplc="0809000F" w:tentative="1">
+      <w:start w:val="1"/>
+      <w:numFmt w:val="decimal"/>
+      <w:lvlText w:val="%4."/>
+      <w:lvlJc w:val="left"/>
+      <w:pPr>
+        <w:ind w:left="2880" w:hanging="360"/>
+      </w:pPr>
+    </w:lvl>
+    <w:lvl w:ilvl="4" w:tplc="08090019" w:tentative="1">
+      <w:start w:val="1"/>
+      <w:numFmt w:val="lowerLetter"/>
+      <w:lvlText w:val="%5."/>
+      <w:lvlJc w:val="left"/>
+      <w:pPr>
+        <w:ind w:left="3600" w:hanging="360"/>
+      </w:pPr>
+    </w:lvl>
+    <w:lvl w:ilvl="5" w:tplc="0809001B" w:tentative="1">
+      <w:start w:val="1"/>
+      <w:numFmt w:val="lowerRoman"/>
+      <w:lvlText w:val="%6."/>
+      <w:lvlJc w:val="right"/>
+      <w:pPr>
+        <w:ind w:left="4320" w:hanging="180"/>
+      </w:pPr>
+    </w:lvl>
+    <w:lvl w:ilvl="6" w:tplc="0809000F" w:tentative="1">
+      <w:start w:val="1"/>
+      <w:numFmt w:val="decimal"/>
+      <w:lvlText w:val="%7."/>
+      <w:lvlJc w:val="left"/>
+      <w:pPr>
+        <w:ind w:left="5040" w:hanging="360"/>
+      </w:pPr>
+    </w:lvl>
+    <w:lvl w:ilvl="7" w:tplc="08090019" w:tentative="1">
+      <w:start w:val="1"/>
+      <w:numFmt w:val="lowerLetter"/>
+      <w:lvlText w:val="%8."/>
+      <w:lvlJc w:val="left"/>
+      <w:pPr>
+        <w:ind w:left="5760" w:hanging="360"/>
+      </w:pPr>
+    </w:lvl>
+    <w:lvl w:ilvl="8" w:tplc="0809001B" w:tentative="1">
+      <w:start w:val="1"/>
+      <w:numFmt w:val="lowerRoman"/>
+      <w:lvlText w:val="%9."/>
+      <w:lvlJc w:val="right"/>
+      <w:pPr>
+        <w:ind w:left="6480" w:hanging="180"/>
+      </w:pPr>
+    </w:lvl>
+  </w:abstractNum>
   <w:num w:numId="1">
     <w:abstractNumId w:val="0"/>
+  </w:num>
+  <w:num w:numId="2">
+    <w:abstractNumId w:val="1"/>
   </w:num>
 </w:numbering>
 </file>
@@ -3353,6 +3917,83 @@
       </w:tblBorders>
     </w:tblPr>
   </w:style>
+  <w:style w:type="character" w:customStyle="1" w:styleId="keyword">
+    <w:name w:val="keyword"/>
+    <w:basedOn w:val="DefaultParagraphFont"/>
+    <w:rsid w:val="00831693"/>
+  </w:style>
+  <w:style w:type="character" w:customStyle="1" w:styleId="meta">
+    <w:name w:val="meta"/>
+    <w:basedOn w:val="DefaultParagraphFont"/>
+    <w:rsid w:val="00831693"/>
+  </w:style>
+  <w:style w:type="character" w:customStyle="1" w:styleId="string">
+    <w:name w:val="string"/>
+    <w:basedOn w:val="DefaultParagraphFont"/>
+    <w:rsid w:val="00831693"/>
+  </w:style>
+  <w:style w:type="character" w:customStyle="1" w:styleId="punctuation">
+    <w:name w:val="punctuation"/>
+    <w:basedOn w:val="DefaultParagraphFont"/>
+    <w:rsid w:val="00831693"/>
+  </w:style>
+  <w:style w:type="paragraph" w:styleId="HTMLPreformatted">
+    <w:name w:val="HTML Preformatted"/>
+    <w:basedOn w:val="Normal"/>
+    <w:link w:val="HTMLPreformattedChar"/>
+    <w:uiPriority w:val="99"/>
+    <w:unhideWhenUsed/>
+    <w:rsid w:val="00831693"/>
+    <w:pPr>
+      <w:tabs>
+        <w:tab w:val="left" w:pos="916"/>
+        <w:tab w:val="left" w:pos="1832"/>
+        <w:tab w:val="left" w:pos="2748"/>
+        <w:tab w:val="left" w:pos="3664"/>
+        <w:tab w:val="left" w:pos="4580"/>
+        <w:tab w:val="left" w:pos="5496"/>
+        <w:tab w:val="left" w:pos="6412"/>
+        <w:tab w:val="left" w:pos="7328"/>
+        <w:tab w:val="left" w:pos="8244"/>
+        <w:tab w:val="left" w:pos="9160"/>
+        <w:tab w:val="left" w:pos="10076"/>
+        <w:tab w:val="left" w:pos="10992"/>
+        <w:tab w:val="left" w:pos="11908"/>
+        <w:tab w:val="left" w:pos="12824"/>
+        <w:tab w:val="left" w:pos="13740"/>
+        <w:tab w:val="left" w:pos="14656"/>
+      </w:tabs>
+      <w:spacing w:after="0" w:line="240" w:lineRule="auto"/>
+    </w:pPr>
+    <w:rPr>
+      <w:rFonts w:ascii="Courier New" w:eastAsia="Times New Roman" w:hAnsi="Courier New" w:cs="Courier New"/>
+      <w:lang w:eastAsia="en-GB"/>
+    </w:rPr>
+  </w:style>
+  <w:style w:type="character" w:customStyle="1" w:styleId="HTMLPreformattedChar">
+    <w:name w:val="HTML Preformatted Char"/>
+    <w:basedOn w:val="DefaultParagraphFont"/>
+    <w:link w:val="HTMLPreformatted"/>
+    <w:uiPriority w:val="99"/>
+    <w:rsid w:val="00831693"/>
+    <w:rPr>
+      <w:rFonts w:ascii="Courier New" w:eastAsia="Times New Roman" w:hAnsi="Courier New" w:cs="Courier New"/>
+      <w:lang w:eastAsia="en-GB"/>
+    </w:rPr>
+  </w:style>
+  <w:style w:type="character" w:styleId="HTMLCode">
+    <w:name w:val="HTML Code"/>
+    <w:basedOn w:val="DefaultParagraphFont"/>
+    <w:uiPriority w:val="99"/>
+    <w:semiHidden/>
+    <w:unhideWhenUsed/>
+    <w:rsid w:val="00831693"/>
+    <w:rPr>
+      <w:rFonts w:ascii="Courier New" w:eastAsia="Times New Roman" w:hAnsi="Courier New" w:cs="Courier New"/>
+      <w:sz w:val="20"/>
+      <w:szCs w:val="20"/>
+    </w:rPr>
+  </w:style>
 </w:styles>
 </file>
 

</xml_diff>

<commit_message>
Notes for the Dissertation
</commit_message>
<xml_diff>
--- a/stephens dissertation section.docx
+++ b/stephens dissertation section.docx
@@ -128,6 +128,7 @@
           <w:u w:val="single"/>
         </w:rPr>
       </w:pPr>
+      <w:bookmarkStart w:id="0" w:name="_Hlk68540017"/>
       <w:r>
         <w:rPr>
           <w:rFonts w:ascii="Bell MT" w:hAnsi="Bell MT"/>
@@ -179,6 +180,8 @@
       </w:r>
     </w:p>
     <w:p>
+      <w:bookmarkStart w:id="1" w:name="_Hlk68540044"/>
+      <w:bookmarkEnd w:id="0"/>
       <w:r>
         <w:t>HTML &amp; CSS files to aws amazon:</w:t>
       </w:r>
@@ -263,20 +266,20 @@
         <w:t xml:space="preserve">Below Showing a Diagram which I believe describes the process. </w:t>
       </w:r>
     </w:p>
-    <w:p/>
+    <w:bookmarkEnd w:id="1"/>
     <w:p>
       <w:r>
         <w:rPr>
           <w:noProof/>
         </w:rPr>
         <w:drawing>
-          <wp:anchor distT="0" distB="0" distL="114300" distR="114300" simplePos="0" relativeHeight="251659264" behindDoc="0" locked="0" layoutInCell="1" allowOverlap="1" wp14:anchorId="4D53E98C" wp14:editId="41934517">
+          <wp:anchor distT="0" distB="0" distL="114300" distR="114300" simplePos="0" relativeHeight="251659264" behindDoc="0" locked="0" layoutInCell="1" allowOverlap="1" wp14:anchorId="4D53E98C" wp14:editId="05F44CB6">
             <wp:simplePos x="0" y="0"/>
             <wp:positionH relativeFrom="margin">
               <wp:align>center</wp:align>
             </wp:positionH>
             <wp:positionV relativeFrom="margin">
-              <wp:posOffset>3455035</wp:posOffset>
+              <wp:posOffset>3397885</wp:posOffset>
             </wp:positionV>
             <wp:extent cx="3723005" cy="1819275"/>
             <wp:effectExtent l="190500" t="190500" r="182245" b="200025"/>
@@ -334,6 +337,7 @@
       </w:r>
     </w:p>
     <w:p/>
+    <w:p/>
     <w:p>
       <w:pPr>
         <w:pStyle w:val="ListParagraph"/>
@@ -380,6 +384,7 @@
       </w:pPr>
     </w:p>
     <w:p>
+      <w:bookmarkStart w:id="2" w:name="_Hlk68540149"/>
       <w:r>
         <w:t xml:space="preserve">Following this </w:t>
       </w:r>
@@ -446,7 +451,13 @@
         <w:t>Permissions tab</w:t>
       </w:r>
       <w:r>
-        <w:t xml:space="preserve"> in the s3 bucket– make files static to be able seen on web </w:t>
+        <w:t xml:space="preserve"> in the s3 bucket– make files static to be able seen on web</w:t>
+      </w:r>
+      <w:r>
+        <w:t>.</w:t>
+      </w:r>
+      <w:r>
+        <w:t xml:space="preserve"> </w:t>
       </w:r>
     </w:p>
     <w:p>
@@ -454,7 +465,7 @@
         <w:pStyle w:val="ListParagraph"/>
       </w:pPr>
       <w:r>
-        <w:t xml:space="preserve">                     Also </w:t>
+        <w:t xml:space="preserve">Also </w:t>
       </w:r>
       <w:proofErr w:type="gramStart"/>
       <w:r>
@@ -491,7 +502,10 @@
         </w:numPr>
       </w:pPr>
       <w:r>
-        <w:t xml:space="preserve">record A being for an alias which connects the bucket with html files to the </w:t>
+        <w:t>R</w:t>
+      </w:r>
+      <w:r>
+        <w:t xml:space="preserve">ecord A being for an alias which connects the bucket with html files to the </w:t>
       </w:r>
       <w:r>
         <w:t>URL</w:t>
@@ -543,6 +557,7 @@
         <w:t xml:space="preserve">  domain</w:t>
       </w:r>
     </w:p>
+    <w:bookmarkEnd w:id="2"/>
     <w:p>
       <w:pPr>
         <w:rPr>
@@ -588,6 +603,7 @@
           <w:u w:val="single"/>
         </w:rPr>
       </w:pPr>
+      <w:bookmarkStart w:id="3" w:name="_Hlk68540209"/>
       <w:r>
         <w:rPr>
           <w:rFonts w:ascii="Bell MT" w:hAnsi="Bell MT"/>
@@ -602,6 +618,8 @@
       </w:r>
     </w:p>
     <w:p>
+      <w:bookmarkStart w:id="4" w:name="_Hlk68540229"/>
+      <w:bookmarkEnd w:id="3"/>
       <w:r>
         <w:t xml:space="preserve">HTML &amp; </w:t>
       </w:r>
@@ -618,6 +636,7 @@
         <w:t xml:space="preserve"> &amp; react to amazon aws:</w:t>
       </w:r>
     </w:p>
+    <w:bookmarkEnd w:id="4"/>
     <w:p/>
     <w:p>
       <w:r>
@@ -697,6 +716,7 @@
     <w:p/>
     <w:p/>
     <w:p>
+      <w:bookmarkStart w:id="5" w:name="_Hlk68540312"/>
       <w:r>
         <w:t xml:space="preserve">Uploading to amplify I discovered that I can only host the application to amplify if I was the admin holder of the repository of the </w:t>
       </w:r>
@@ -818,6 +838,7 @@
         <w:t xml:space="preserve"> they provide.</w:t>
       </w:r>
     </w:p>
+    <w:bookmarkEnd w:id="5"/>
     <w:p/>
     <w:p/>
     <w:p/>
@@ -829,6 +850,7 @@
           <w:u w:val="single"/>
         </w:rPr>
       </w:pPr>
+      <w:bookmarkStart w:id="6" w:name="_Hlk68540462"/>
       <w:r>
         <w:rPr>
           <w:b/>
@@ -856,6 +878,7 @@
         <w:t>This which had to be done manually when not using aws amplify.</w:t>
       </w:r>
     </w:p>
+    <w:bookmarkEnd w:id="6"/>
     <w:p>
       <w:r>
         <w:rPr>
@@ -936,6 +959,7 @@
     <w:p/>
     <w:p/>
     <w:p>
+      <w:bookmarkStart w:id="7" w:name="_Hlk68540651"/>
       <w:r>
         <w:t xml:space="preserve">This which since I have done both </w:t>
       </w:r>
@@ -1093,6 +1117,7 @@
         <w:t xml:space="preserve">to your linked GitHub repository. This which saves time and helps in faster development of applications. </w:t>
       </w:r>
     </w:p>
+    <w:bookmarkEnd w:id="7"/>
     <w:p>
       <w:pPr>
         <w:rPr>
@@ -1119,6 +1144,7 @@
           <w:u w:val="single"/>
         </w:rPr>
       </w:pPr>
+      <w:bookmarkStart w:id="8" w:name="_Hlk68540769"/>
       <w:r>
         <w:rPr>
           <w:rFonts w:ascii="Bell MT" w:hAnsi="Bell MT"/>
@@ -1167,6 +1193,8 @@
                 <w:szCs w:val="32"/>
               </w:rPr>
             </w:pPr>
+            <w:bookmarkStart w:id="9" w:name="_Hlk68540800"/>
+            <w:bookmarkEnd w:id="8"/>
             <w:r>
               <w:rPr>
                 <w:sz w:val="32"/>
@@ -1428,6 +1456,7 @@
           </w:p>
         </w:tc>
       </w:tr>
+      <w:bookmarkEnd w:id="9"/>
     </w:tbl>
     <w:p>
       <w:pPr>
@@ -1455,6 +1484,7 @@
           <w:u w:val="single"/>
         </w:rPr>
       </w:pPr>
+      <w:bookmarkStart w:id="10" w:name="_Hlk68541739"/>
       <w:r>
         <w:rPr>
           <w:rFonts w:ascii="Bell MT" w:hAnsi="Bell MT"/>
@@ -1469,6 +1499,8 @@
       </w:r>
     </w:p>
     <w:p>
+      <w:bookmarkStart w:id="11" w:name="_Hlk68542106"/>
+      <w:bookmarkEnd w:id="10"/>
       <w:r>
         <w:t>Used Font awesome website to get icons that we could use to link our social media accounts to our website for advertising and easy access. This which makes navigation between the social media accounts easier for the users.</w:t>
       </w:r>
@@ -1483,6 +1515,7 @@
         <w:t>This after having imbedded in the body of my code allowed me to search for icons on the website. There which I selected the one I wanted, and it then provided me with more html that I simply had to paste into my application where I wanted it to display. Here where I embedded this html code from the website into a href tag that allowed me to reference a website when a user clicks on the icon. This which I repeated for each social media account I wanted to reference.</w:t>
       </w:r>
     </w:p>
+    <w:bookmarkEnd w:id="11"/>
     <w:p>
       <w:r>
         <w:rPr>
@@ -1572,6 +1605,7 @@
           <w:u w:val="single"/>
         </w:rPr>
       </w:pPr>
+      <w:bookmarkStart w:id="12" w:name="_Hlk68542291"/>
       <w:r>
         <w:rPr>
           <w:rFonts w:ascii="Bell MT" w:hAnsi="Bell MT"/>
@@ -1587,6 +1621,8 @@
       </w:r>
     </w:p>
     <w:p>
+      <w:bookmarkStart w:id="13" w:name="_Hlk68542336"/>
+      <w:bookmarkEnd w:id="12"/>
       <w:r>
         <w:t>This website I signed up to for it to allow me to link multiple websites to the one account. This which makes it easier to list to the users the accounts all in one place neatly.</w:t>
       </w:r>
@@ -1597,6 +1633,7 @@
         <w:t xml:space="preserve"> This which I thought was a good idea for later expansion when multiple websites will be created for marketing purposes. Added this to the website to show its purpose and its workings.</w:t>
       </w:r>
     </w:p>
+    <w:bookmarkEnd w:id="13"/>
     <w:p/>
     <w:p>
       <w:pPr>
@@ -1611,6 +1648,7 @@
           <w:u w:val="single"/>
         </w:rPr>
       </w:pPr>
+      <w:bookmarkStart w:id="14" w:name="_Hlk68542361"/>
       <w:r>
         <w:rPr>
           <w:rFonts w:ascii="Bell MT" w:hAnsi="Bell MT"/>
@@ -1624,6 +1662,7 @@
         <w:t>Linktree TABLE</w:t>
       </w:r>
     </w:p>
+    <w:bookmarkEnd w:id="14"/>
     <w:p/>
     <w:tbl>
       <w:tblPr>
@@ -1641,6 +1680,7 @@
             <w:tcW w:w="4508" w:type="dxa"/>
           </w:tcPr>
           <w:p>
+            <w:bookmarkStart w:id="15" w:name="_Hlk68542392"/>
             <w:r>
               <w:t>Pros:</w:t>
             </w:r>
@@ -1717,6 +1757,7 @@
       </w:tr>
     </w:tbl>
     <w:p/>
+    <w:bookmarkEnd w:id="15"/>
     <w:p>
       <w:r>
         <w:rPr>
@@ -1788,6 +1829,7 @@
           <w:u w:val="single"/>
         </w:rPr>
       </w:pPr>
+      <w:bookmarkStart w:id="16" w:name="_Hlk68542504"/>
       <w:r>
         <w:rPr>
           <w:rFonts w:ascii="Bell MT" w:hAnsi="Bell MT"/>
@@ -1814,9 +1856,11 @@
         <w:t xml:space="preserve"> website:</w:t>
       </w:r>
     </w:p>
-    <w:p/>
-    <w:p/>
-    <w:p>
+    <w:bookmarkEnd w:id="16"/>
+    <w:p/>
+    <w:p/>
+    <w:p>
+      <w:bookmarkStart w:id="17" w:name="_Hlk68542538"/>
       <w:r>
         <w:rPr>
           <w:noProof/>
@@ -1887,8 +1931,10 @@
         <w:t>from the twitter account chosen.</w:t>
       </w:r>
     </w:p>
-    <w:p/>
-    <w:p>
+    <w:bookmarkEnd w:id="17"/>
+    <w:p/>
+    <w:p>
+      <w:bookmarkStart w:id="18" w:name="_Hlk68542630"/>
       <w:r>
         <w:t xml:space="preserve">After you select the account you can chose which way you would like to display the account feed on your website with two </w:t>
       </w:r>
@@ -1902,19 +1948,22 @@
         <w:t xml:space="preserve"> twitter buttons</w:t>
       </w:r>
     </w:p>
-    <w:p/>
-    <w:p/>
-    <w:p/>
-    <w:p/>
-    <w:p/>
-    <w:p/>
-    <w:p/>
-    <w:p/>
-    <w:p>
+    <w:bookmarkEnd w:id="18"/>
+    <w:p/>
+    <w:p/>
+    <w:p/>
+    <w:p/>
+    <w:p/>
+    <w:p/>
+    <w:p/>
+    <w:p/>
+    <w:p>
+      <w:bookmarkStart w:id="19" w:name="_Hlk68542747"/>
       <w:r>
         <w:t>Then you can customize the feed to your liking. This which can be size, width or even colour.</w:t>
       </w:r>
     </w:p>
+    <w:bookmarkEnd w:id="19"/>
     <w:p/>
     <w:p>
       <w:r>
@@ -2060,6 +2109,7 @@
     <w:p/>
     <w:p/>
     <w:p>
+      <w:bookmarkStart w:id="20" w:name="_Hlk68543037"/>
       <w:r>
         <w:rPr>
           <w:noProof/>
@@ -2146,6 +2196,7 @@
         <w:t xml:space="preserve"> which required the following.</w:t>
       </w:r>
     </w:p>
+    <w:bookmarkEnd w:id="20"/>
     <w:p/>
     <w:p/>
     <w:p/>
@@ -2160,6 +2211,7 @@
           <w:numId w:val="2"/>
         </w:numPr>
       </w:pPr>
+      <w:bookmarkStart w:id="21" w:name="_Hlk68543104"/>
       <w:r>
         <w:lastRenderedPageBreak/>
         <w:t>To install the dependencies for the twitter feed to display in a react app</w:t>
@@ -2405,25 +2457,7 @@
           <w:color w:val="000000"/>
           <w:shd w:val="clear" w:color="auto" w:fill="F7F7F7"/>
         </w:rPr>
-        <w:t> </w:t>
-      </w:r>
-      <w:proofErr w:type="spellStart"/>
-      <w:r>
-        <w:rPr>
-          <w:rFonts w:ascii="Courier New" w:hAnsi="Courier New" w:cs="Courier New"/>
-          <w:color w:val="000000"/>
-          <w:shd w:val="clear" w:color="auto" w:fill="F7F7F7"/>
-        </w:rPr>
-        <w:t>TwitterOnAirButton</w:t>
-      </w:r>
-      <w:proofErr w:type="spellEnd"/>
-      <w:r>
-        <w:rPr>
-          <w:rFonts w:ascii="Courier New" w:hAnsi="Courier New" w:cs="Courier New"/>
-          <w:color w:val="000000"/>
-          <w:shd w:val="clear" w:color="auto" w:fill="F7F7F7"/>
-        </w:rPr>
-        <w:t> </w:t>
+        <w:t> TwitterOnAirButton </w:t>
       </w:r>
       <w:r>
         <w:rPr>
@@ -2559,6 +2593,7 @@
         <w:t>This which allowed me to display multiple twitter feeds on the application.</w:t>
       </w:r>
     </w:p>
+    <w:bookmarkEnd w:id="21"/>
     <w:p>
       <w:r>
         <w:rPr>

</xml_diff>